<commit_message>
Traspaso de Dropbox a Github 3
Documentos de planificacion e implementacion
</commit_message>
<xml_diff>
--- a/1º Iteración/Grupo Planificación y Gestión/Recursos-alberto bailon.docx
+++ b/1º Iteración/Grupo Planificación y Gestión/Recursos-alberto bailon.docx
@@ -1,6 +1,6 @@
 
 <file path=word/document.xml><?xml version="1.0" encoding="utf-8"?>
-<w:document xmlns:wpc="http://schemas.microsoft.com/office/word/2010/wordprocessingCanvas" xmlns:mc="http://schemas.openxmlformats.org/markup-compatibility/2006" xmlns:o="urn:schemas-microsoft-com:office:office" xmlns:r="http://schemas.openxmlformats.org/officeDocument/2006/relationships" xmlns:m="http://schemas.openxmlformats.org/officeDocument/2006/math" xmlns:v="urn:schemas-microsoft-com:vml" xmlns:wp14="http://schemas.microsoft.com/office/word/2010/wordprocessingDrawing" xmlns:wp="http://schemas.openxmlformats.org/drawingml/2006/wordprocessingDrawing" xmlns:w10="urn:schemas-microsoft-com:office:word" xmlns:w="http://schemas.openxmlformats.org/wordprocessingml/2006/main" xmlns:w14="http://schemas.microsoft.com/office/word/2010/wordml" xmlns:wpg="http://schemas.microsoft.com/office/word/2010/wordprocessingGroup" xmlns:wpi="http://schemas.microsoft.com/office/word/2010/wordprocessingInk" xmlns:wne="http://schemas.microsoft.com/office/word/2006/wordml" xmlns:wps="http://schemas.microsoft.com/office/word/2010/wordprocessingShape" mc:Ignorable="w14 wp14">
+<w:document xmlns:ve="http://schemas.openxmlformats.org/markup-compatibility/2006" xmlns:o="urn:schemas-microsoft-com:office:office" xmlns:r="http://schemas.openxmlformats.org/officeDocument/2006/relationships" xmlns:m="http://schemas.openxmlformats.org/officeDocument/2006/math" xmlns:v="urn:schemas-microsoft-com:vml" xmlns:wp="http://schemas.openxmlformats.org/drawingml/2006/wordprocessingDrawing" xmlns:w10="urn:schemas-microsoft-com:office:word" xmlns:w="http://schemas.openxmlformats.org/wordprocessingml/2006/main" xmlns:wne="http://schemas.microsoft.com/office/word/2006/wordml">
   <w:body>
     <w:p/>
     <w:sdt>
@@ -26,422 +26,131 @@
               <w:noProof/>
               <w:lang w:eastAsia="es-ES"/>
             </w:rPr>
-            <mc:AlternateContent>
-              <mc:Choice Requires="wps">
-                <w:drawing>
-                  <wp:anchor distT="0" distB="0" distL="114300" distR="114300" simplePos="0" relativeHeight="251659264" behindDoc="0" locked="0" layoutInCell="1" allowOverlap="1" wp14:anchorId="03E53036" wp14:editId="0A772751">
-                    <wp:simplePos x="0" y="0"/>
-                    <mc:AlternateContent>
-                      <mc:Choice Requires="wp14">
-                        <wp:positionH relativeFrom="page">
-                          <wp14:pctPosHOffset>2000</wp14:pctPosHOffset>
-                        </wp:positionH>
-                      </mc:Choice>
-                      <mc:Fallback>
-                        <wp:positionH relativeFrom="page">
-                          <wp:posOffset>151130</wp:posOffset>
-                        </wp:positionH>
-                      </mc:Fallback>
-                    </mc:AlternateContent>
-                    <mc:AlternateContent>
-                      <mc:Choice Requires="wp14">
-                        <wp:positionV relativeFrom="page">
-                          <wp14:pctPosVOffset>2000</wp14:pctPosVOffset>
-                        </wp:positionV>
-                      </mc:Choice>
-                      <mc:Fallback>
-                        <wp:positionV relativeFrom="page">
-                          <wp:posOffset>213360</wp:posOffset>
-                        </wp:positionV>
-                      </mc:Fallback>
-                    </mc:AlternateContent>
-                    <wp:extent cx="5363210" cy="9655810"/>
-                    <wp:effectExtent l="0" t="0" r="0" b="0"/>
-                    <wp:wrapNone/>
-                    <wp:docPr id="47" name="Rectángulo 47"/>
-                    <wp:cNvGraphicFramePr>
-                      <a:graphicFrameLocks xmlns:a="http://schemas.openxmlformats.org/drawingml/2006/main"/>
-                    </wp:cNvGraphicFramePr>
-                    <a:graphic xmlns:a="http://schemas.openxmlformats.org/drawingml/2006/main">
-                      <a:graphicData uri="http://schemas.microsoft.com/office/word/2010/wordprocessingShape">
-                        <wps:wsp>
-                          <wps:cNvSpPr>
-                            <a:spLocks/>
-                          </wps:cNvSpPr>
-                          <wps:spPr>
-                            <a:xfrm>
-                              <a:off x="0" y="0"/>
-                              <a:ext cx="5363210" cy="9655810"/>
-                            </a:xfrm>
-                            <a:prstGeom prst="rect">
-                              <a:avLst/>
-                            </a:prstGeom>
-                            <a:ln>
-                              <a:noFill/>
-                            </a:ln>
-                          </wps:spPr>
-                          <wps:style>
-                            <a:lnRef idx="2">
-                              <a:schemeClr val="accent1">
-                                <a:shade val="50000"/>
-                              </a:schemeClr>
-                            </a:lnRef>
-                            <a:fillRef idx="1">
-                              <a:schemeClr val="accent1"/>
-                            </a:fillRef>
-                            <a:effectRef idx="0">
-                              <a:schemeClr val="accent1"/>
-                            </a:effectRef>
-                            <a:fontRef idx="minor">
-                              <a:schemeClr val="lt1"/>
-                            </a:fontRef>
-                          </wps:style>
-                          <wps:txbx>
-                            <w:txbxContent>
-                              <w:p>
-                                <w:pPr>
-                                  <w:pStyle w:val="Ttulo"/>
-                                  <w:pBdr>
-                                    <w:bottom w:val="none" w:sz="0" w:space="0" w:color="auto"/>
-                                  </w:pBdr>
-                                  <w:jc w:val="right"/>
-                                  <w:rPr>
-                                    <w:caps/>
-                                    <w:color w:val="FFFFFF" w:themeColor="background1"/>
-                                    <w:sz w:val="72"/>
-                                    <w:szCs w:val="72"/>
-                                  </w:rPr>
-                                </w:pPr>
-                                <w:r>
-                                  <w:rPr>
-                                    <w:caps/>
-                                    <w:color w:val="FFFFFF" w:themeColor="background1"/>
-                                    <w:sz w:val="72"/>
-                                    <w:szCs w:val="72"/>
-                                  </w:rPr>
-                                  <w:t>planificacion de un proyecto</w:t>
-                                </w:r>
-                              </w:p>
-                              <w:p>
-                                <w:pPr>
-                                  <w:spacing w:before="240"/>
-                                  <w:ind w:left="720"/>
-                                  <w:jc w:val="right"/>
-                                  <w:rPr>
-                                    <w:color w:val="FFFFFF" w:themeColor="background1"/>
-                                  </w:rPr>
-                                </w:pPr>
-                              </w:p>
-                              <w:sdt>
-                                <w:sdtPr>
-                                  <w:rPr>
-                                    <w:color w:val="FFFFFF" w:themeColor="background1"/>
-                                    <w:sz w:val="21"/>
-                                    <w:szCs w:val="21"/>
-                                  </w:rPr>
-                                  <w:alias w:val="Descripción breve"/>
-                                  <w:id w:val="307982498"/>
-                                  <w:showingPlcHdr/>
-                                  <w:dataBinding w:prefixMappings="xmlns:ns0='http://schemas.microsoft.com/office/2006/coverPageProps'" w:xpath="/ns0:CoverPageProperties[1]/ns0:Abstract[1]" w:storeItemID="{55AF091B-3C7A-41E3-B477-F2FDAA23CFDA}"/>
-                                  <w:text/>
-                                </w:sdtPr>
-                                <w:sdtEndPr/>
-                                <w:sdtContent>
-                                  <w:p>
-                                    <w:pPr>
-                                      <w:spacing w:before="240"/>
-                                      <w:ind w:left="1008"/>
-                                      <w:jc w:val="right"/>
-                                      <w:rPr>
-                                        <w:color w:val="FFFFFF" w:themeColor="background1"/>
-                                      </w:rPr>
-                                    </w:pPr>
-                                    <w:r>
-                                      <w:rPr>
-                                        <w:color w:val="FFFFFF" w:themeColor="background1"/>
-                                        <w:sz w:val="21"/>
-                                        <w:szCs w:val="21"/>
-                                      </w:rPr>
-                                      <w:t xml:space="preserve">     </w:t>
-                                    </w:r>
-                                  </w:p>
-                                </w:sdtContent>
-                              </w:sdt>
-                            </w:txbxContent>
-                          </wps:txbx>
-                          <wps:bodyPr rot="0" spcFirstLastPara="0" vertOverflow="overflow" horzOverflow="overflow" vert="horz" wrap="square" lIns="274320" tIns="914400" rIns="274320" bIns="45720" numCol="1" spcCol="0" rtlCol="0" fromWordArt="0" anchor="ctr" anchorCtr="0" forceAA="0" compatLnSpc="1">
-                            <a:prstTxWarp prst="textNoShape">
-                              <a:avLst/>
-                            </a:prstTxWarp>
-                            <a:noAutofit/>
-                          </wps:bodyPr>
-                        </wps:wsp>
-                      </a:graphicData>
-                    </a:graphic>
-                    <wp14:sizeRelH relativeFrom="page">
-                      <wp14:pctWidth>69000</wp14:pctWidth>
-                    </wp14:sizeRelH>
-                    <wp14:sizeRelV relativeFrom="page">
-                      <wp14:pctHeight>96000</wp14:pctHeight>
-                    </wp14:sizeRelV>
-                  </wp:anchor>
-                </w:drawing>
-              </mc:Choice>
-              <mc:Fallback>
-                <w:pict>
-                  <v:rect id="Rectángulo 47" o:spid="_x0000_s1026" style="position:absolute;margin-left:0;margin-top:0;width:422.3pt;height:760.3pt;z-index:251659264;visibility:visible;mso-wrap-style:square;mso-width-percent:690;mso-height-percent:960;mso-left-percent:20;mso-top-percent:20;mso-wrap-distance-left:9pt;mso-wrap-distance-top:0;mso-wrap-distance-right:9pt;mso-wrap-distance-bottom:0;mso-position-horizontal-relative:page;mso-position-vertical-relative:page;mso-width-percent:690;mso-height-percent:960;mso-left-percent:20;mso-top-percent:20;mso-width-relative:page;mso-height-relative:page;v-text-anchor:middle" o:gfxdata="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" fillcolor="#4f81bd [3204]" stroked="f" strokeweight="2pt">
-                    <v:path arrowok="t"/>
-                    <v:textbox inset="21.6pt,1in,21.6pt">
-                      <w:txbxContent>
-                        <w:p>
-                          <w:pPr>
-                            <w:pStyle w:val="Ttulo"/>
-                            <w:pBdr>
-                              <w:bottom w:val="none" w:sz="0" w:space="0" w:color="auto"/>
-                            </w:pBdr>
-                            <w:jc w:val="right"/>
-                            <w:rPr>
-                              <w:caps/>
-                              <w:color w:val="FFFFFF" w:themeColor="background1"/>
-                              <w:sz w:val="72"/>
-                              <w:szCs w:val="72"/>
-                            </w:rPr>
-                          </w:pPr>
-                          <w:r>
-                            <w:rPr>
-                              <w:caps/>
-                              <w:color w:val="FFFFFF" w:themeColor="background1"/>
-                              <w:sz w:val="72"/>
-                              <w:szCs w:val="72"/>
-                            </w:rPr>
-                            <w:t>planificacion de un proyecto</w:t>
-                          </w:r>
-                        </w:p>
+            <w:pict>
+              <v:rect id="Rectángulo 47" o:spid="_x0000_s1026" style="position:absolute;margin-left:0;margin-top:0;width:422.3pt;height:760.3pt;z-index:251659264;visibility:visible;mso-width-percent:690;mso-height-percent:960;mso-left-percent:20;mso-top-percent:20;mso-position-horizontal-relative:page;mso-position-vertical-relative:page;mso-width-percent:690;mso-height-percent:960;mso-left-percent:20;mso-top-percent:20;v-text-anchor:middle" o:gfxdata="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" fillcolor="#4f81bd [3204]" stroked="f" strokeweight="2pt">
+                <v:path arrowok="t"/>
+                <v:textbox inset="21.6pt,1in,21.6pt">
+                  <w:txbxContent>
+                    <w:p>
+                      <w:pPr>
+                        <w:pStyle w:val="Ttulo"/>
+                        <w:pBdr>
+                          <w:bottom w:val="none" w:sz="0" w:space="0" w:color="auto"/>
+                        </w:pBdr>
+                        <w:jc w:val="right"/>
+                        <w:rPr>
+                          <w:caps/>
+                          <w:color w:val="FFFFFF" w:themeColor="background1"/>
+                          <w:sz w:val="72"/>
+                          <w:szCs w:val="72"/>
+                        </w:rPr>
+                      </w:pPr>
+                      <w:r>
+                        <w:rPr>
+                          <w:caps/>
+                          <w:color w:val="FFFFFF" w:themeColor="background1"/>
+                          <w:sz w:val="72"/>
+                          <w:szCs w:val="72"/>
+                        </w:rPr>
+                        <w:t>planificacion de un proyecto</w:t>
+                      </w:r>
+                    </w:p>
+                    <w:p>
+                      <w:pPr>
+                        <w:spacing w:before="240"/>
+                        <w:ind w:left="720"/>
+                        <w:jc w:val="right"/>
+                        <w:rPr>
+                          <w:color w:val="FFFFFF" w:themeColor="background1"/>
+                        </w:rPr>
+                      </w:pPr>
+                    </w:p>
+                    <w:sdt>
+                      <w:sdtPr>
+                        <w:rPr>
+                          <w:color w:val="FFFFFF" w:themeColor="background1"/>
+                          <w:sz w:val="21"/>
+                          <w:szCs w:val="21"/>
+                        </w:rPr>
+                        <w:alias w:val="Descripción breve"/>
+                        <w:id w:val="307982498"/>
+                        <w:showingPlcHdr/>
+                        <w:dataBinding w:prefixMappings="xmlns:ns0='http://schemas.microsoft.com/office/2006/coverPageProps'" w:xpath="/ns0:CoverPageProperties[1]/ns0:Abstract[1]" w:storeItemID="{55AF091B-3C7A-41E3-B477-F2FDAA23CFDA}"/>
+                        <w:text/>
+                      </w:sdtPr>
+                      <w:sdtContent>
                         <w:p>
                           <w:pPr>
                             <w:spacing w:before="240"/>
-                            <w:ind w:left="720"/>
+                            <w:ind w:left="1008"/>
                             <w:jc w:val="right"/>
                             <w:rPr>
                               <w:color w:val="FFFFFF" w:themeColor="background1"/>
                             </w:rPr>
                           </w:pPr>
-                        </w:p>
-                        <w:bookmarkStart w:id="1" w:name="_GoBack" w:displacedByCustomXml="next"/>
-                        <w:sdt>
-                          <w:sdtPr>
+                          <w:r>
                             <w:rPr>
                               <w:color w:val="FFFFFF" w:themeColor="background1"/>
                               <w:sz w:val="21"/>
                               <w:szCs w:val="21"/>
                             </w:rPr>
-                            <w:alias w:val="Descripción breve"/>
-                            <w:id w:val="307982498"/>
-                            <w:showingPlcHdr/>
-                            <w:dataBinding w:prefixMappings="xmlns:ns0='http://schemas.microsoft.com/office/2006/coverPageProps'" w:xpath="/ns0:CoverPageProperties[1]/ns0:Abstract[1]" w:storeItemID="{55AF091B-3C7A-41E3-B477-F2FDAA23CFDA}"/>
-                            <w:text/>
-                          </w:sdtPr>
-                          <w:sdtContent>
-                            <w:p>
-                              <w:pPr>
-                                <w:spacing w:before="240"/>
-                                <w:ind w:left="1008"/>
-                                <w:jc w:val="right"/>
-                                <w:rPr>
-                                  <w:color w:val="FFFFFF" w:themeColor="background1"/>
-                                </w:rPr>
-                              </w:pPr>
-                              <w:r>
-                                <w:rPr>
-                                  <w:color w:val="FFFFFF" w:themeColor="background1"/>
-                                  <w:sz w:val="21"/>
-                                  <w:szCs w:val="21"/>
-                                </w:rPr>
-                                <w:t xml:space="preserve">     </w:t>
-                              </w:r>
-                            </w:p>
-                          </w:sdtContent>
-                        </w:sdt>
-                        <w:bookmarkEnd w:id="1" w:displacedByCustomXml="prev"/>
-                      </w:txbxContent>
-                    </v:textbox>
-                    <w10:wrap anchorx="page" anchory="page"/>
-                  </v:rect>
-                </w:pict>
-              </mc:Fallback>
-            </mc:AlternateContent>
+                            <w:t xml:space="preserve">     </w:t>
+                          </w:r>
+                        </w:p>
+                      </w:sdtContent>
+                    </w:sdt>
+                  </w:txbxContent>
+                </v:textbox>
+                <w10:wrap anchorx="page" anchory="page"/>
+              </v:rect>
+            </w:pict>
           </w:r>
           <w:r>
             <w:rPr>
               <w:noProof/>
               <w:lang w:eastAsia="es-ES"/>
             </w:rPr>
-            <mc:AlternateContent>
-              <mc:Choice Requires="wps">
-                <w:drawing>
-                  <wp:anchor distT="0" distB="0" distL="114300" distR="114300" simplePos="0" relativeHeight="251660288" behindDoc="0" locked="0" layoutInCell="1" allowOverlap="1" wp14:anchorId="182BFB89" wp14:editId="6A5D7795">
-                    <wp:simplePos x="0" y="0"/>
-                    <mc:AlternateContent>
-                      <mc:Choice Requires="wp14">
-                        <wp:positionH relativeFrom="page">
-                          <wp14:pctPosHOffset>73000</wp14:pctPosHOffset>
-                        </wp:positionH>
-                      </mc:Choice>
-                      <mc:Fallback>
-                        <wp:positionH relativeFrom="page">
-                          <wp:posOffset>5518785</wp:posOffset>
-                        </wp:positionH>
-                      </mc:Fallback>
-                    </mc:AlternateContent>
-                    <wp:positionV relativeFrom="page">
-                      <wp:align>center</wp:align>
-                    </wp:positionV>
-                    <wp:extent cx="1880870" cy="9655810"/>
-                    <wp:effectExtent l="0" t="0" r="0" b="0"/>
-                    <wp:wrapNone/>
-                    <wp:docPr id="48" name="Rectángulo 48"/>
-                    <wp:cNvGraphicFramePr>
-                      <a:graphicFrameLocks xmlns:a="http://schemas.openxmlformats.org/drawingml/2006/main"/>
-                    </wp:cNvGraphicFramePr>
-                    <a:graphic xmlns:a="http://schemas.openxmlformats.org/drawingml/2006/main">
-                      <a:graphicData uri="http://schemas.microsoft.com/office/word/2010/wordprocessingShape">
-                        <wps:wsp>
-                          <wps:cNvSpPr>
-                            <a:spLocks/>
-                          </wps:cNvSpPr>
-                          <wps:spPr>
-                            <a:xfrm>
-                              <a:off x="0" y="0"/>
-                              <a:ext cx="1880870" cy="9655810"/>
-                            </a:xfrm>
-                            <a:prstGeom prst="rect">
-                              <a:avLst/>
-                            </a:prstGeom>
-                            <a:solidFill>
-                              <a:schemeClr val="tx2"/>
-                            </a:solidFill>
-                            <a:ln>
-                              <a:noFill/>
-                            </a:ln>
-                          </wps:spPr>
-                          <wps:style>
-                            <a:lnRef idx="2">
-                              <a:schemeClr val="accent1">
-                                <a:shade val="50000"/>
-                              </a:schemeClr>
-                            </a:lnRef>
-                            <a:fillRef idx="1">
-                              <a:schemeClr val="accent1"/>
-                            </a:fillRef>
-                            <a:effectRef idx="0">
-                              <a:schemeClr val="accent1"/>
-                            </a:effectRef>
-                            <a:fontRef idx="minor">
-                              <a:schemeClr val="lt1"/>
-                            </a:fontRef>
-                          </wps:style>
-                          <wps:txbx>
-                            <w:txbxContent>
-                              <w:sdt>
-                                <w:sdtPr>
-                                  <w:rPr>
-                                    <w:color w:val="FFFFFF" w:themeColor="background1"/>
-                                    <w:sz w:val="56"/>
-                                    <w:szCs w:val="56"/>
-                                  </w:rPr>
-                                  <w:alias w:val="Subtítulo"/>
-                                  <w:id w:val="1090039369"/>
-                                  <w:dataBinding w:prefixMappings="xmlns:ns0='http://schemas.openxmlformats.org/package/2006/metadata/core-properties' xmlns:ns1='http://purl.org/dc/elements/1.1/'" w:xpath="/ns0:coreProperties[1]/ns1:subject[1]" w:storeItemID="{6C3C8BC8-F283-45AE-878A-BAB7291924A1}"/>
-                                  <w:text/>
-                                </w:sdtPr>
-                                <w:sdtEndPr/>
-                                <w:sdtContent>
-                                  <w:p>
-                                    <w:pPr>
-                                      <w:pStyle w:val="Subttulo"/>
-                                      <w:rPr>
-                                        <w:color w:val="FFFFFF" w:themeColor="background1"/>
-                                      </w:rPr>
-                                    </w:pPr>
-                                    <w:proofErr w:type="spellStart"/>
-                                    <w:r>
-                                      <w:rPr>
-                                        <w:color w:val="FFFFFF" w:themeColor="background1"/>
-                                        <w:sz w:val="56"/>
-                                        <w:szCs w:val="56"/>
-                                      </w:rPr>
-                                      <w:t>Diaketas</w:t>
-                                    </w:r>
-                                    <w:proofErr w:type="spellEnd"/>
-                                  </w:p>
-                                </w:sdtContent>
-                              </w:sdt>
-                            </w:txbxContent>
-                          </wps:txbx>
-                          <wps:bodyPr rot="0" spcFirstLastPara="0" vertOverflow="overflow" horzOverflow="overflow" vert="horz" wrap="square" lIns="182880" tIns="45720" rIns="182880" bIns="45720" numCol="1" spcCol="0" rtlCol="0" fromWordArt="0" anchor="ctr" anchorCtr="0" forceAA="0" compatLnSpc="1">
-                            <a:prstTxWarp prst="textNoShape">
-                              <a:avLst/>
-                            </a:prstTxWarp>
-                            <a:noAutofit/>
-                          </wps:bodyPr>
-                        </wps:wsp>
-                      </a:graphicData>
-                    </a:graphic>
-                    <wp14:sizeRelH relativeFrom="page">
-                      <wp14:pctWidth>24200</wp14:pctWidth>
-                    </wp14:sizeRelH>
-                    <wp14:sizeRelV relativeFrom="page">
-                      <wp14:pctHeight>96000</wp14:pctHeight>
-                    </wp14:sizeRelV>
-                  </wp:anchor>
-                </w:drawing>
-              </mc:Choice>
-              <mc:Fallback>
-                <w:pict>
-                  <v:rect id="Rectángulo 48" o:spid="_x0000_s1027" style="position:absolute;margin-left:0;margin-top:0;width:148.1pt;height:760.3pt;z-index:251660288;visibility:visible;mso-wrap-style:square;mso-width-percent:242;mso-height-percent:960;mso-left-percent:730;mso-wrap-distance-left:9pt;mso-wrap-distance-top:0;mso-wrap-distance-right:9pt;mso-wrap-distance-bottom:0;mso-position-horizontal-relative:page;mso-position-vertical:center;mso-position-vertical-relative:page;mso-width-percent:242;mso-height-percent:960;mso-left-percent:730;mso-width-relative:page;mso-height-relative:page;v-text-anchor:middle" o:gfxdata="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" fillcolor="#1f497d [3215]" stroked="f" strokeweight="2pt">
-                    <v:path arrowok="t"/>
-                    <v:textbox inset="14.4pt,,14.4pt">
-                      <w:txbxContent>
-                        <w:sdt>
-                          <w:sdtPr>
+            <w:pict>
+              <v:rect id="Rectángulo 48" o:spid="_x0000_s1027" style="position:absolute;margin-left:0;margin-top:0;width:148.1pt;height:760.3pt;z-index:251660288;visibility:visible;mso-width-percent:242;mso-height-percent:960;mso-left-percent:730;mso-position-horizontal-relative:page;mso-position-vertical:center;mso-position-vertical-relative:page;mso-width-percent:242;mso-height-percent:960;mso-left-percent:730;v-text-anchor:middle" o:gfxdata="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" fillcolor="#1f497d [3215]" stroked="f" strokeweight="2pt">
+                <v:path arrowok="t"/>
+                <v:textbox inset="14.4pt,,14.4pt">
+                  <w:txbxContent>
+                    <w:sdt>
+                      <w:sdtPr>
+                        <w:rPr>
+                          <w:color w:val="FFFFFF" w:themeColor="background1"/>
+                          <w:sz w:val="56"/>
+                          <w:szCs w:val="56"/>
+                        </w:rPr>
+                        <w:alias w:val="Subtítulo"/>
+                        <w:id w:val="1090039369"/>
+                        <w:dataBinding w:prefixMappings="xmlns:ns0='http://schemas.openxmlformats.org/package/2006/metadata/core-properties' xmlns:ns1='http://purl.org/dc/elements/1.1/'" w:xpath="/ns0:coreProperties[1]/ns1:subject[1]" w:storeItemID="{6C3C8BC8-F283-45AE-878A-BAB7291924A1}"/>
+                        <w:text/>
+                      </w:sdtPr>
+                      <w:sdtContent>
+                        <w:p>
+                          <w:pPr>
+                            <w:pStyle w:val="Subttulo"/>
+                            <w:rPr>
+                              <w:color w:val="FFFFFF" w:themeColor="background1"/>
+                            </w:rPr>
+                          </w:pPr>
+                          <w:r>
                             <w:rPr>
                               <w:color w:val="FFFFFF" w:themeColor="background1"/>
                               <w:sz w:val="56"/>
                               <w:szCs w:val="56"/>
                             </w:rPr>
-                            <w:alias w:val="Subtítulo"/>
-                            <w:id w:val="1090039369"/>
-                            <w:dataBinding w:prefixMappings="xmlns:ns0='http://schemas.openxmlformats.org/package/2006/metadata/core-properties' xmlns:ns1='http://purl.org/dc/elements/1.1/'" w:xpath="/ns0:coreProperties[1]/ns1:subject[1]" w:storeItemID="{6C3C8BC8-F283-45AE-878A-BAB7291924A1}"/>
-                            <w:text/>
-                          </w:sdtPr>
-                          <w:sdtContent>
-                            <w:p>
-                              <w:pPr>
-                                <w:pStyle w:val="Subttulo"/>
-                                <w:rPr>
-                                  <w:color w:val="FFFFFF" w:themeColor="background1"/>
-                                </w:rPr>
-                              </w:pPr>
-                              <w:proofErr w:type="spellStart"/>
-                              <w:r>
-                                <w:rPr>
-                                  <w:color w:val="FFFFFF" w:themeColor="background1"/>
-                                  <w:sz w:val="56"/>
-                                  <w:szCs w:val="56"/>
-                                </w:rPr>
-                                <w:t>Diaketas</w:t>
-                              </w:r>
-                              <w:proofErr w:type="spellEnd"/>
-                            </w:p>
-                          </w:sdtContent>
-                        </w:sdt>
-                      </w:txbxContent>
-                    </v:textbox>
-                    <w10:wrap anchorx="page" anchory="page"/>
-                  </v:rect>
-                </w:pict>
-              </mc:Fallback>
-            </mc:AlternateContent>
+                            <w:t>Diaketas</w:t>
+                          </w:r>
+                        </w:p>
+                      </w:sdtContent>
+                    </w:sdt>
+                  </w:txbxContent>
+                </v:textbox>
+                <w10:wrap anchorx="page" anchory="page"/>
+              </v:rect>
+            </w:pict>
           </w:r>
         </w:p>
         <w:p/>
@@ -459,228 +168,88 @@
               <w:noProof/>
               <w:lang w:eastAsia="es-ES"/>
             </w:rPr>
-            <mc:AlternateContent>
-              <mc:Choice Requires="wps">
-                <w:drawing>
-                  <wp:anchor distT="0" distB="0" distL="114300" distR="114300" simplePos="0" relativeHeight="251662336" behindDoc="0" locked="0" layoutInCell="1" allowOverlap="1" wp14:anchorId="69297C76" wp14:editId="779899F3">
-                    <wp:simplePos x="0" y="0"/>
-                    <wp:positionH relativeFrom="column">
-                      <wp:posOffset>-807997</wp:posOffset>
-                    </wp:positionH>
-                    <wp:positionV relativeFrom="paragraph">
-                      <wp:posOffset>7070996</wp:posOffset>
-                    </wp:positionV>
-                    <wp:extent cx="2645478" cy="1403985"/>
-                    <wp:effectExtent l="0" t="0" r="0" b="0"/>
-                    <wp:wrapNone/>
-                    <wp:docPr id="307" name="Cuadro de texto 2"/>
-                    <wp:cNvGraphicFramePr>
-                      <a:graphicFrameLocks xmlns:a="http://schemas.openxmlformats.org/drawingml/2006/main"/>
-                    </wp:cNvGraphicFramePr>
-                    <a:graphic xmlns:a="http://schemas.openxmlformats.org/drawingml/2006/main">
-                      <a:graphicData uri="http://schemas.microsoft.com/office/word/2010/wordprocessingShape">
-                        <wps:wsp>
-                          <wps:cNvSpPr txBox="1">
-                            <a:spLocks noChangeArrowheads="1"/>
-                          </wps:cNvSpPr>
-                          <wps:spPr bwMode="auto">
-                            <a:xfrm>
-                              <a:off x="0" y="0"/>
-                              <a:ext cx="2645478" cy="1403985"/>
-                            </a:xfrm>
-                            <a:prstGeom prst="rect">
-                              <a:avLst/>
-                            </a:prstGeom>
-                            <a:noFill/>
-                            <a:ln w="9525">
-                              <a:noFill/>
-                              <a:miter lim="800000"/>
-                              <a:headEnd/>
-                              <a:tailEnd/>
-                            </a:ln>
-                          </wps:spPr>
-                          <wps:txbx>
-                            <w:txbxContent>
-                              <w:p>
-                                <w:pPr>
-                                  <w:rPr>
-                                    <w:color w:val="FFFFFF" w:themeColor="background1"/>
-                                  </w:rPr>
-                                </w:pPr>
-                                <w:r>
-                                  <w:rPr>
-                                    <w:color w:val="FFFFFF" w:themeColor="background1"/>
-                                  </w:rPr>
-                                  <w:t>Nombre: Alberto Bailón Pérez</w:t>
-                                </w:r>
-                              </w:p>
-                              <w:p>
-                                <w:pPr>
-                                  <w:rPr>
-                                    <w:color w:val="FFFFFF" w:themeColor="background1"/>
-                                  </w:rPr>
-                                </w:pPr>
-                                <w:proofErr w:type="spellStart"/>
-                                <w:r>
-                                  <w:rPr>
-                                    <w:color w:val="FFFFFF" w:themeColor="background1"/>
-                                  </w:rPr>
-                                  <w:t>Dni</w:t>
-                                </w:r>
-                                <w:proofErr w:type="spellEnd"/>
-                                <w:r>
-                                  <w:rPr>
-                                    <w:color w:val="FFFFFF" w:themeColor="background1"/>
-                                  </w:rPr>
-                                  <w:t>: 76420006</w:t>
-                                </w:r>
-                              </w:p>
-                              <w:p>
-                                <w:pPr>
-                                  <w:rPr>
-                                    <w:color w:val="FFFFFF" w:themeColor="background1"/>
-                                  </w:rPr>
-                                </w:pPr>
-                                <w:r>
-                                  <w:rPr>
-                                    <w:color w:val="FFFFFF" w:themeColor="background1"/>
-                                  </w:rPr>
-                                  <w:t>Correo: albebai@correo.ugr.es</w:t>
-                                </w:r>
-                              </w:p>
-                              <w:p>
-                                <w:pPr>
-                                  <w:rPr>
-                                    <w:color w:val="FFFFFF" w:themeColor="background1"/>
-                                  </w:rPr>
-                                </w:pPr>
-                                <w:r>
-                                  <w:rPr>
-                                    <w:color w:val="FFFFFF" w:themeColor="background1"/>
-                                  </w:rPr>
-                                  <w:t xml:space="preserve">Asignatura: </w:t>
-                                </w:r>
-                                <w:proofErr w:type="spellStart"/>
-                                <w:r>
-                                  <w:rPr>
-                                    <w:color w:val="FFFFFF" w:themeColor="background1"/>
-                                  </w:rPr>
-                                  <w:t>Ingenieria</w:t>
-                                </w:r>
-                                <w:proofErr w:type="spellEnd"/>
-                                <w:r>
-                                  <w:rPr>
-                                    <w:color w:val="FFFFFF" w:themeColor="background1"/>
-                                  </w:rPr>
-                                  <w:t xml:space="preserve"> del Software III</w:t>
-                                </w:r>
-                              </w:p>
-                            </w:txbxContent>
-                          </wps:txbx>
-                          <wps:bodyPr rot="0" vert="horz" wrap="square" lIns="91440" tIns="45720" rIns="91440" bIns="45720" anchor="t" anchorCtr="0">
-                            <a:spAutoFit/>
-                          </wps:bodyPr>
-                        </wps:wsp>
-                      </a:graphicData>
-                    </a:graphic>
-                    <wp14:sizeRelH relativeFrom="margin">
-                      <wp14:pctWidth>0</wp14:pctWidth>
-                    </wp14:sizeRelH>
-                    <wp14:sizeRelV relativeFrom="margin">
-                      <wp14:pctHeight>20000</wp14:pctHeight>
-                    </wp14:sizeRelV>
-                  </wp:anchor>
-                </w:drawing>
-              </mc:Choice>
-              <mc:Fallback>
-                <w:pict>
-                  <v:shapetype id="_x0000_t202" coordsize="21600,21600" o:spt="202" path="m,l,21600r21600,l21600,xe">
-                    <v:stroke joinstyle="miter"/>
-                    <v:path gradientshapeok="t" o:connecttype="rect"/>
-                  </v:shapetype>
-                  <v:shape id="Cuadro de texto 2" o:spid="_x0000_s1028" type="#_x0000_t202" style="position:absolute;margin-left:-63.6pt;margin-top:556.75pt;width:208.3pt;height:110.55pt;z-index:251662336;visibility:visible;mso-wrap-style:square;mso-width-percent:0;mso-height-percent:200;mso-wrap-distance-left:9pt;mso-wrap-distance-top:0;mso-wrap-distance-right:9pt;mso-wrap-distance-bottom:0;mso-position-horizontal:absolute;mso-position-horizontal-relative:text;mso-position-vertical:absolute;mso-position-vertical-relative:text;mso-width-percent:0;mso-height-percent:200;mso-width-relative:margin;mso-height-relative:margin;v-text-anchor:top" o:gfxdata="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" filled="f" stroked="f">
-                    <v:textbox style="mso-fit-shape-to-text:t">
-                      <w:txbxContent>
-                        <w:p>
-                          <w:pPr>
-                            <w:rPr>
-                              <w:color w:val="FFFFFF" w:themeColor="background1"/>
-                            </w:rPr>
-                          </w:pPr>
-                          <w:r>
-                            <w:rPr>
-                              <w:color w:val="FFFFFF" w:themeColor="background1"/>
-                            </w:rPr>
-                            <w:t>Nombre: Alberto Bailón Pérez</w:t>
-                          </w:r>
-                        </w:p>
-                        <w:p>
-                          <w:pPr>
-                            <w:rPr>
-                              <w:color w:val="FFFFFF" w:themeColor="background1"/>
-                            </w:rPr>
-                          </w:pPr>
-                          <w:proofErr w:type="spellStart"/>
-                          <w:r>
-                            <w:rPr>
-                              <w:color w:val="FFFFFF" w:themeColor="background1"/>
-                            </w:rPr>
-                            <w:t>Dni</w:t>
-                          </w:r>
-                          <w:proofErr w:type="spellEnd"/>
-                          <w:r>
-                            <w:rPr>
-                              <w:color w:val="FFFFFF" w:themeColor="background1"/>
-                            </w:rPr>
-                            <w:t>: 76420006</w:t>
-                          </w:r>
-                        </w:p>
-                        <w:p>
-                          <w:pPr>
-                            <w:rPr>
-                              <w:color w:val="FFFFFF" w:themeColor="background1"/>
-                            </w:rPr>
-                          </w:pPr>
-                          <w:r>
-                            <w:rPr>
-                              <w:color w:val="FFFFFF" w:themeColor="background1"/>
-                            </w:rPr>
-                            <w:t>Correo: albebai@correo.ugr.es</w:t>
-                          </w:r>
-                        </w:p>
-                        <w:p>
-                          <w:pPr>
-                            <w:rPr>
-                              <w:color w:val="FFFFFF" w:themeColor="background1"/>
-                            </w:rPr>
-                          </w:pPr>
-                          <w:r>
-                            <w:rPr>
-                              <w:color w:val="FFFFFF" w:themeColor="background1"/>
-                            </w:rPr>
-                            <w:t xml:space="preserve">Asignatura: </w:t>
-                          </w:r>
-                          <w:proofErr w:type="spellStart"/>
-                          <w:r>
-                            <w:rPr>
-                              <w:color w:val="FFFFFF" w:themeColor="background1"/>
-                            </w:rPr>
-                            <w:t>Ingenieria</w:t>
-                          </w:r>
-                          <w:proofErr w:type="spellEnd"/>
-                          <w:r>
-                            <w:rPr>
-                              <w:color w:val="FFFFFF" w:themeColor="background1"/>
-                            </w:rPr>
-                            <w:t xml:space="preserve"> del Software III</w:t>
-                          </w:r>
-                        </w:p>
-                      </w:txbxContent>
-                    </v:textbox>
-                  </v:shape>
-                </w:pict>
-              </mc:Fallback>
-            </mc:AlternateContent>
+            <w:pict>
+              <v:shapetype id="_x0000_t202" coordsize="21600,21600" o:spt="202" path="m,l,21600r21600,l21600,xe">
+                <v:stroke joinstyle="miter"/>
+                <v:path gradientshapeok="t" o:connecttype="rect"/>
+              </v:shapetype>
+              <v:shape id="Cuadro de texto 2" o:spid="_x0000_s1028" type="#_x0000_t202" style="position:absolute;margin-left:-63.6pt;margin-top:556.75pt;width:208.3pt;height:110.55pt;z-index:251662336;visibility:visible;mso-height-percent:200;mso-height-percent:200;mso-width-relative:margin;mso-height-relative:margin" o:gfxdata="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" filled="f" stroked="f">
+                <v:textbox style="mso-fit-shape-to-text:t">
+                  <w:txbxContent>
+                    <w:p>
+                      <w:pPr>
+                        <w:rPr>
+                          <w:color w:val="FFFFFF" w:themeColor="background1"/>
+                        </w:rPr>
+                      </w:pPr>
+                      <w:r>
+                        <w:rPr>
+                          <w:color w:val="FFFFFF" w:themeColor="background1"/>
+                        </w:rPr>
+                        <w:t>Nombre: Alberto Bailón Pérez</w:t>
+                      </w:r>
+                    </w:p>
+                    <w:p>
+                      <w:pPr>
+                        <w:rPr>
+                          <w:color w:val="FFFFFF" w:themeColor="background1"/>
+                        </w:rPr>
+                      </w:pPr>
+                      <w:r>
+                        <w:rPr>
+                          <w:color w:val="FFFFFF" w:themeColor="background1"/>
+                        </w:rPr>
+                        <w:t>DNI</w:t>
+                      </w:r>
+                      <w:r>
+                        <w:rPr>
+                          <w:color w:val="FFFFFF" w:themeColor="background1"/>
+                        </w:rPr>
+                        <w:t>: 76420006</w:t>
+                      </w:r>
+                    </w:p>
+                    <w:p>
+                      <w:pPr>
+                        <w:rPr>
+                          <w:color w:val="FFFFFF" w:themeColor="background1"/>
+                        </w:rPr>
+                      </w:pPr>
+                      <w:r>
+                        <w:rPr>
+                          <w:color w:val="FFFFFF" w:themeColor="background1"/>
+                        </w:rPr>
+                        <w:t>Correo: albebai@correo.ugr.es</w:t>
+                      </w:r>
+                    </w:p>
+                    <w:p>
+                      <w:pPr>
+                        <w:rPr>
+                          <w:color w:val="FFFFFF" w:themeColor="background1"/>
+                        </w:rPr>
+                      </w:pPr>
+                      <w:r>
+                        <w:rPr>
+                          <w:color w:val="FFFFFF" w:themeColor="background1"/>
+                        </w:rPr>
+                        <w:t xml:space="preserve">Asignatura: </w:t>
+                      </w:r>
+                      <w:r>
+                        <w:rPr>
+                          <w:color w:val="FFFFFF" w:themeColor="background1"/>
+                        </w:rPr>
+                        <w:t>Ingeniería</w:t>
+                      </w:r>
+                      <w:r>
+                        <w:rPr>
+                          <w:color w:val="FFFFFF" w:themeColor="background1"/>
+                        </w:rPr>
+                        <w:t xml:space="preserve"> del Software III</w:t>
+                      </w:r>
+                    </w:p>
+                  </w:txbxContent>
+                </v:textbox>
+              </v:shape>
+            </w:pict>
           </w:r>
           <w:r>
             <w:rPr>
@@ -770,7 +339,7 @@
       <w:tblPr>
         <w:tblStyle w:val="Tablaconcuadrcula"/>
         <w:tblW w:w="0" w:type="auto"/>
-        <w:tblLook w:val="04A0" w:firstRow="1" w:lastRow="0" w:firstColumn="1" w:lastColumn="0" w:noHBand="0" w:noVBand="1"/>
+        <w:tblLook w:val="04A0"/>
       </w:tblPr>
       <w:tblGrid>
         <w:gridCol w:w="2660"/>
@@ -906,16 +475,14 @@
                 <w:szCs w:val="24"/>
               </w:rPr>
             </w:pPr>
-            <w:proofErr w:type="spellStart"/>
-            <w:r>
-              <w:rPr>
-                <w:rFonts w:cstheme="minorHAnsi"/>
-                <w:sz w:val="24"/>
-                <w:szCs w:val="24"/>
-              </w:rPr>
-              <w:t>Planificacion</w:t>
-            </w:r>
-            <w:proofErr w:type="spellEnd"/>
+            <w:r>
+              <w:rPr>
+                <w:rFonts w:cstheme="minorHAnsi"/>
+                <w:sz w:val="24"/>
+                <w:szCs w:val="24"/>
+              </w:rPr>
+              <w:t>Planificación</w:t>
+            </w:r>
             <w:r>
               <w:rPr>
                 <w:rFonts w:cstheme="minorHAnsi"/>
@@ -924,16 +491,14 @@
               </w:rPr>
               <w:t xml:space="preserve"> y </w:t>
             </w:r>
-            <w:proofErr w:type="spellStart"/>
-            <w:r>
-              <w:rPr>
-                <w:rFonts w:cstheme="minorHAnsi"/>
-                <w:sz w:val="24"/>
-                <w:szCs w:val="24"/>
-              </w:rPr>
-              <w:t>oraganizacion</w:t>
-            </w:r>
-            <w:proofErr w:type="spellEnd"/>
+            <w:r>
+              <w:rPr>
+                <w:rFonts w:cstheme="minorHAnsi"/>
+                <w:sz w:val="24"/>
+                <w:szCs w:val="24"/>
+              </w:rPr>
+              <w:t>organización</w:t>
+            </w:r>
           </w:p>
         </w:tc>
       </w:tr>
@@ -951,16 +516,14 @@
                 <w:szCs w:val="24"/>
               </w:rPr>
             </w:pPr>
-            <w:proofErr w:type="spellStart"/>
-            <w:r>
-              <w:rPr>
-                <w:rFonts w:cstheme="minorHAnsi"/>
-                <w:sz w:val="24"/>
-                <w:szCs w:val="24"/>
-              </w:rPr>
-              <w:t>Informacion</w:t>
-            </w:r>
-            <w:proofErr w:type="spellEnd"/>
+            <w:r>
+              <w:rPr>
+                <w:rFonts w:cstheme="minorHAnsi"/>
+                <w:sz w:val="24"/>
+                <w:szCs w:val="24"/>
+              </w:rPr>
+              <w:t>Información</w:t>
+            </w:r>
             <w:r>
               <w:rPr>
                 <w:rFonts w:cstheme="minorHAnsi"/>
@@ -983,7 +546,7 @@
                 <w:szCs w:val="24"/>
               </w:rPr>
             </w:pPr>
-            <w:hyperlink r:id="rId9" w:history="1">
+            <w:hyperlink r:id="rId8" w:history="1">
               <w:r>
                 <w:rPr>
                   <w:rStyle w:val="Hipervnculo"/>
@@ -1061,7 +624,7 @@
       <w:tblPr>
         <w:tblStyle w:val="Tablaconcuadrcula"/>
         <w:tblW w:w="0" w:type="auto"/>
-        <w:tblLook w:val="04A0" w:firstRow="1" w:lastRow="0" w:firstColumn="1" w:lastColumn="0" w:noHBand="0" w:noVBand="1"/>
+        <w:tblLook w:val="04A0"/>
       </w:tblPr>
       <w:tblGrid>
         <w:gridCol w:w="2660"/>
@@ -1111,16 +674,14 @@
               </w:rPr>
               <w:t xml:space="preserve">Antonio </w:t>
             </w:r>
-            <w:proofErr w:type="spellStart"/>
-            <w:r>
-              <w:rPr>
-                <w:rFonts w:cstheme="minorHAnsi"/>
-                <w:sz w:val="24"/>
-                <w:szCs w:val="24"/>
-              </w:rPr>
-              <w:t>Rodrigez</w:t>
-            </w:r>
-            <w:proofErr w:type="spellEnd"/>
+            <w:r>
+              <w:rPr>
+                <w:rFonts w:cstheme="minorHAnsi"/>
+                <w:sz w:val="24"/>
+                <w:szCs w:val="24"/>
+              </w:rPr>
+              <w:t>Rodríguez</w:t>
+            </w:r>
             <w:r>
               <w:rPr>
                 <w:rFonts w:cstheme="minorHAnsi"/>
@@ -1215,16 +776,14 @@
                 <w:szCs w:val="24"/>
               </w:rPr>
             </w:pPr>
-            <w:proofErr w:type="spellStart"/>
-            <w:r>
-              <w:rPr>
-                <w:rFonts w:cstheme="minorHAnsi"/>
-                <w:sz w:val="24"/>
-                <w:szCs w:val="24"/>
-              </w:rPr>
-              <w:t>Planificacion</w:t>
-            </w:r>
-            <w:proofErr w:type="spellEnd"/>
+            <w:r>
+              <w:rPr>
+                <w:rFonts w:cstheme="minorHAnsi"/>
+                <w:sz w:val="24"/>
+                <w:szCs w:val="24"/>
+              </w:rPr>
+              <w:t>Planificación</w:t>
+            </w:r>
             <w:r>
               <w:rPr>
                 <w:rFonts w:cstheme="minorHAnsi"/>
@@ -1233,16 +792,14 @@
               </w:rPr>
               <w:t xml:space="preserve"> y </w:t>
             </w:r>
-            <w:proofErr w:type="spellStart"/>
-            <w:r>
-              <w:rPr>
-                <w:rFonts w:cstheme="minorHAnsi"/>
-                <w:sz w:val="24"/>
-                <w:szCs w:val="24"/>
-              </w:rPr>
-              <w:t>oraganizacion</w:t>
-            </w:r>
-            <w:proofErr w:type="spellEnd"/>
+            <w:r>
+              <w:rPr>
+                <w:rFonts w:cstheme="minorHAnsi"/>
+                <w:sz w:val="24"/>
+                <w:szCs w:val="24"/>
+              </w:rPr>
+              <w:t>organización</w:t>
+            </w:r>
           </w:p>
         </w:tc>
       </w:tr>
@@ -1260,16 +817,14 @@
                 <w:szCs w:val="24"/>
               </w:rPr>
             </w:pPr>
-            <w:proofErr w:type="spellStart"/>
-            <w:r>
-              <w:rPr>
-                <w:rFonts w:cstheme="minorHAnsi"/>
-                <w:sz w:val="24"/>
-                <w:szCs w:val="24"/>
-              </w:rPr>
-              <w:t>Informacion</w:t>
-            </w:r>
-            <w:proofErr w:type="spellEnd"/>
+            <w:r>
+              <w:rPr>
+                <w:rFonts w:cstheme="minorHAnsi"/>
+                <w:sz w:val="24"/>
+                <w:szCs w:val="24"/>
+              </w:rPr>
+              <w:t>Información</w:t>
+            </w:r>
             <w:r>
               <w:rPr>
                 <w:rFonts w:cstheme="minorHAnsi"/>
@@ -1367,7 +922,7 @@
       <w:tblPr>
         <w:tblStyle w:val="Tablaconcuadrcula"/>
         <w:tblW w:w="0" w:type="auto"/>
-        <w:tblLook w:val="04A0" w:firstRow="1" w:lastRow="0" w:firstColumn="1" w:lastColumn="0" w:noHBand="0" w:noVBand="1"/>
+        <w:tblLook w:val="04A0"/>
       </w:tblPr>
       <w:tblGrid>
         <w:gridCol w:w="2660"/>
@@ -1503,16 +1058,14 @@
                 <w:szCs w:val="24"/>
               </w:rPr>
             </w:pPr>
-            <w:proofErr w:type="spellStart"/>
-            <w:r>
-              <w:rPr>
-                <w:rFonts w:cstheme="minorHAnsi"/>
-                <w:sz w:val="24"/>
-                <w:szCs w:val="24"/>
-              </w:rPr>
-              <w:t>Planificacion</w:t>
-            </w:r>
-            <w:proofErr w:type="spellEnd"/>
+            <w:r>
+              <w:rPr>
+                <w:rFonts w:cstheme="minorHAnsi"/>
+                <w:sz w:val="24"/>
+                <w:szCs w:val="24"/>
+              </w:rPr>
+              <w:t>Planificación</w:t>
+            </w:r>
             <w:r>
               <w:rPr>
                 <w:rFonts w:cstheme="minorHAnsi"/>
@@ -1521,16 +1074,14 @@
               </w:rPr>
               <w:t xml:space="preserve"> y </w:t>
             </w:r>
-            <w:proofErr w:type="spellStart"/>
-            <w:r>
-              <w:rPr>
-                <w:rFonts w:cstheme="minorHAnsi"/>
-                <w:sz w:val="24"/>
-                <w:szCs w:val="24"/>
-              </w:rPr>
-              <w:t>oraganizacion</w:t>
-            </w:r>
-            <w:proofErr w:type="spellEnd"/>
+            <w:r>
+              <w:rPr>
+                <w:rFonts w:cstheme="minorHAnsi"/>
+                <w:sz w:val="24"/>
+                <w:szCs w:val="24"/>
+              </w:rPr>
+              <w:t>organización</w:t>
+            </w:r>
           </w:p>
         </w:tc>
       </w:tr>
@@ -1548,16 +1099,14 @@
                 <w:szCs w:val="24"/>
               </w:rPr>
             </w:pPr>
-            <w:proofErr w:type="spellStart"/>
-            <w:r>
-              <w:rPr>
-                <w:rFonts w:cstheme="minorHAnsi"/>
-                <w:sz w:val="24"/>
-                <w:szCs w:val="24"/>
-              </w:rPr>
-              <w:t>Informacion</w:t>
-            </w:r>
-            <w:proofErr w:type="spellEnd"/>
+            <w:r>
+              <w:rPr>
+                <w:rFonts w:cstheme="minorHAnsi"/>
+                <w:sz w:val="24"/>
+                <w:szCs w:val="24"/>
+              </w:rPr>
+              <w:t>Información</w:t>
+            </w:r>
             <w:r>
               <w:rPr>
                 <w:rFonts w:cstheme="minorHAnsi"/>
@@ -1655,7 +1204,7 @@
       <w:tblPr>
         <w:tblStyle w:val="Tablaconcuadrcula"/>
         <w:tblW w:w="0" w:type="auto"/>
-        <w:tblLook w:val="04A0" w:firstRow="1" w:lastRow="0" w:firstColumn="1" w:lastColumn="0" w:noHBand="0" w:noVBand="1"/>
+        <w:tblLook w:val="04A0"/>
       </w:tblPr>
       <w:tblGrid>
         <w:gridCol w:w="2660"/>
@@ -1791,16 +1340,14 @@
                 <w:szCs w:val="24"/>
               </w:rPr>
             </w:pPr>
-            <w:proofErr w:type="spellStart"/>
-            <w:r>
-              <w:rPr>
-                <w:rFonts w:cstheme="minorHAnsi"/>
-                <w:sz w:val="24"/>
-                <w:szCs w:val="24"/>
-              </w:rPr>
-              <w:t>Planificacion</w:t>
-            </w:r>
-            <w:proofErr w:type="spellEnd"/>
+            <w:r>
+              <w:rPr>
+                <w:rFonts w:cstheme="minorHAnsi"/>
+                <w:sz w:val="24"/>
+                <w:szCs w:val="24"/>
+              </w:rPr>
+              <w:t>Planificación</w:t>
+            </w:r>
             <w:r>
               <w:rPr>
                 <w:rFonts w:cstheme="minorHAnsi"/>
@@ -1809,16 +1356,14 @@
               </w:rPr>
               <w:t xml:space="preserve"> y </w:t>
             </w:r>
-            <w:proofErr w:type="spellStart"/>
-            <w:r>
-              <w:rPr>
-                <w:rFonts w:cstheme="minorHAnsi"/>
-                <w:sz w:val="24"/>
-                <w:szCs w:val="24"/>
-              </w:rPr>
-              <w:t>oraganizacion</w:t>
-            </w:r>
-            <w:proofErr w:type="spellEnd"/>
+            <w:r>
+              <w:rPr>
+                <w:rFonts w:cstheme="minorHAnsi"/>
+                <w:sz w:val="24"/>
+                <w:szCs w:val="24"/>
+              </w:rPr>
+              <w:t>organización</w:t>
+            </w:r>
           </w:p>
         </w:tc>
       </w:tr>
@@ -1836,16 +1381,14 @@
                 <w:szCs w:val="24"/>
               </w:rPr>
             </w:pPr>
-            <w:proofErr w:type="spellStart"/>
-            <w:r>
-              <w:rPr>
-                <w:rFonts w:cstheme="minorHAnsi"/>
-                <w:sz w:val="24"/>
-                <w:szCs w:val="24"/>
-              </w:rPr>
-              <w:t>Informacion</w:t>
-            </w:r>
-            <w:proofErr w:type="spellEnd"/>
+            <w:r>
+              <w:rPr>
+                <w:rFonts w:cstheme="minorHAnsi"/>
+                <w:sz w:val="24"/>
+                <w:szCs w:val="24"/>
+              </w:rPr>
+              <w:t>Información</w:t>
+            </w:r>
             <w:r>
               <w:rPr>
                 <w:rFonts w:cstheme="minorHAnsi"/>
@@ -1957,16 +1500,14 @@
         </w:rPr>
         <w:t xml:space="preserve">• </w:t>
       </w:r>
-      <w:proofErr w:type="spellStart"/>
       <w:r>
         <w:rPr>
           <w:rFonts w:cstheme="minorHAnsi"/>
           <w:sz w:val="24"/>
           <w:szCs w:val="24"/>
         </w:rPr>
-        <w:t>Analisis</w:t>
-      </w:r>
-      <w:proofErr w:type="spellEnd"/>
+        <w:t>Análisis</w:t>
+      </w:r>
       <w:r>
         <w:rPr>
           <w:rFonts w:cstheme="minorHAnsi"/>
@@ -1990,7 +1531,7 @@
       <w:tblPr>
         <w:tblStyle w:val="Tablaconcuadrcula"/>
         <w:tblW w:w="0" w:type="auto"/>
-        <w:tblLook w:val="04A0" w:firstRow="1" w:lastRow="0" w:firstColumn="1" w:lastColumn="0" w:noHBand="0" w:noVBand="1"/>
+        <w:tblLook w:val="04A0"/>
       </w:tblPr>
       <w:tblGrid>
         <w:gridCol w:w="2660"/>
@@ -2151,16 +1692,14 @@
                 <w:szCs w:val="24"/>
               </w:rPr>
             </w:pPr>
-            <w:proofErr w:type="spellStart"/>
-            <w:r>
-              <w:rPr>
-                <w:rFonts w:cstheme="minorHAnsi"/>
-                <w:sz w:val="24"/>
-                <w:szCs w:val="24"/>
-              </w:rPr>
-              <w:t>Informacion</w:t>
-            </w:r>
-            <w:proofErr w:type="spellEnd"/>
+            <w:r>
+              <w:rPr>
+                <w:rFonts w:cstheme="minorHAnsi"/>
+                <w:sz w:val="24"/>
+                <w:szCs w:val="24"/>
+              </w:rPr>
+              <w:t>Información</w:t>
+            </w:r>
             <w:r>
               <w:rPr>
                 <w:rFonts w:cstheme="minorHAnsi"/>
@@ -2261,7 +1800,7 @@
       <w:tblPr>
         <w:tblStyle w:val="Tablaconcuadrcula"/>
         <w:tblW w:w="0" w:type="auto"/>
-        <w:tblLook w:val="04A0" w:firstRow="1" w:lastRow="0" w:firstColumn="1" w:lastColumn="0" w:noHBand="0" w:noVBand="1"/>
+        <w:tblLook w:val="04A0"/>
       </w:tblPr>
       <w:tblGrid>
         <w:gridCol w:w="2660"/>
@@ -2309,25 +1848,7 @@
                 <w:sz w:val="24"/>
                 <w:szCs w:val="24"/>
               </w:rPr>
-              <w:t xml:space="preserve">Francisco </w:t>
-            </w:r>
-            <w:proofErr w:type="spellStart"/>
-            <w:r>
-              <w:rPr>
-                <w:rFonts w:cstheme="minorHAnsi"/>
-                <w:sz w:val="24"/>
-                <w:szCs w:val="24"/>
-              </w:rPr>
-              <w:t>Legaza</w:t>
-            </w:r>
-            <w:proofErr w:type="spellEnd"/>
-            <w:r>
-              <w:rPr>
-                <w:rFonts w:cstheme="minorHAnsi"/>
-                <w:sz w:val="24"/>
-                <w:szCs w:val="24"/>
-              </w:rPr>
-              <w:t xml:space="preserve"> Bailón </w:t>
+              <w:t xml:space="preserve">Francisco Legaza Bailón </w:t>
             </w:r>
           </w:p>
         </w:tc>
@@ -2440,16 +1961,14 @@
                 <w:szCs w:val="24"/>
               </w:rPr>
             </w:pPr>
-            <w:proofErr w:type="spellStart"/>
-            <w:r>
-              <w:rPr>
-                <w:rFonts w:cstheme="minorHAnsi"/>
-                <w:sz w:val="24"/>
-                <w:szCs w:val="24"/>
-              </w:rPr>
-              <w:t>Informacion</w:t>
-            </w:r>
-            <w:proofErr w:type="spellEnd"/>
+            <w:r>
+              <w:rPr>
+                <w:rFonts w:cstheme="minorHAnsi"/>
+                <w:sz w:val="24"/>
+                <w:szCs w:val="24"/>
+              </w:rPr>
+              <w:t>Información</w:t>
+            </w:r>
             <w:r>
               <w:rPr>
                 <w:rFonts w:cstheme="minorHAnsi"/>
@@ -2550,7 +2069,7 @@
       <w:tblPr>
         <w:tblStyle w:val="Tablaconcuadrcula"/>
         <w:tblW w:w="0" w:type="auto"/>
-        <w:tblLook w:val="04A0" w:firstRow="1" w:lastRow="0" w:firstColumn="1" w:lastColumn="0" w:noHBand="0" w:noVBand="1"/>
+        <w:tblLook w:val="04A0"/>
       </w:tblPr>
       <w:tblGrid>
         <w:gridCol w:w="2660"/>
@@ -2598,18 +2117,8 @@
                 <w:sz w:val="24"/>
                 <w:szCs w:val="24"/>
               </w:rPr>
-              <w:t xml:space="preserve">Raphael </w:t>
-            </w:r>
-            <w:proofErr w:type="spellStart"/>
-            <w:r>
-              <w:rPr>
-                <w:rFonts w:cstheme="minorHAnsi"/>
-                <w:sz w:val="24"/>
-                <w:szCs w:val="24"/>
-              </w:rPr>
-              <w:t>Colleau</w:t>
-            </w:r>
-            <w:proofErr w:type="spellEnd"/>
+              <w:t>Raphael Colleau</w:t>
+            </w:r>
           </w:p>
         </w:tc>
       </w:tr>
@@ -2721,16 +2230,14 @@
                 <w:szCs w:val="24"/>
               </w:rPr>
             </w:pPr>
-            <w:proofErr w:type="spellStart"/>
-            <w:r>
-              <w:rPr>
-                <w:rFonts w:cstheme="minorHAnsi"/>
-                <w:sz w:val="24"/>
-                <w:szCs w:val="24"/>
-              </w:rPr>
-              <w:t>Informacion</w:t>
-            </w:r>
-            <w:proofErr w:type="spellEnd"/>
+            <w:r>
+              <w:rPr>
+                <w:rFonts w:cstheme="minorHAnsi"/>
+                <w:sz w:val="24"/>
+                <w:szCs w:val="24"/>
+              </w:rPr>
+              <w:t>Información</w:t>
+            </w:r>
             <w:r>
               <w:rPr>
                 <w:rFonts w:cstheme="minorHAnsi"/>
@@ -2831,7 +2338,7 @@
       <w:tblPr>
         <w:tblStyle w:val="Tablaconcuadrcula"/>
         <w:tblW w:w="0" w:type="auto"/>
-        <w:tblLook w:val="04A0" w:firstRow="1" w:lastRow="0" w:firstColumn="1" w:lastColumn="0" w:noHBand="0" w:noVBand="1"/>
+        <w:tblLook w:val="04A0"/>
       </w:tblPr>
       <w:tblGrid>
         <w:gridCol w:w="2660"/>
@@ -2992,16 +2499,14 @@
                 <w:szCs w:val="24"/>
               </w:rPr>
             </w:pPr>
-            <w:proofErr w:type="spellStart"/>
-            <w:r>
-              <w:rPr>
-                <w:rFonts w:cstheme="minorHAnsi"/>
-                <w:sz w:val="24"/>
-                <w:szCs w:val="24"/>
-              </w:rPr>
-              <w:t>Informacion</w:t>
-            </w:r>
-            <w:proofErr w:type="spellEnd"/>
+            <w:r>
+              <w:rPr>
+                <w:rFonts w:cstheme="minorHAnsi"/>
+                <w:sz w:val="24"/>
+                <w:szCs w:val="24"/>
+              </w:rPr>
+              <w:t>Información</w:t>
+            </w:r>
             <w:r>
               <w:rPr>
                 <w:rFonts w:cstheme="minorHAnsi"/>
@@ -3115,16 +2620,14 @@
         </w:rPr>
         <w:t xml:space="preserve">• </w:t>
       </w:r>
-      <w:proofErr w:type="spellStart"/>
       <w:r>
         <w:rPr>
           <w:rFonts w:cstheme="minorHAnsi"/>
           <w:sz w:val="24"/>
           <w:szCs w:val="24"/>
         </w:rPr>
-        <w:t>Implementacion</w:t>
-      </w:r>
-      <w:proofErr w:type="spellEnd"/>
+        <w:t>Implementación</w:t>
+      </w:r>
     </w:p>
     <w:p>
       <w:pPr>
@@ -3140,7 +2643,7 @@
       <w:tblPr>
         <w:tblStyle w:val="Tablaconcuadrcula"/>
         <w:tblW w:w="0" w:type="auto"/>
-        <w:tblLook w:val="04A0" w:firstRow="1" w:lastRow="0" w:firstColumn="1" w:lastColumn="0" w:noHBand="0" w:noVBand="1"/>
+        <w:tblLook w:val="04A0"/>
       </w:tblPr>
       <w:tblGrid>
         <w:gridCol w:w="2660"/>
@@ -3284,16 +2787,14 @@
               </w:rPr>
               <w:t xml:space="preserve">Programación de los </w:t>
             </w:r>
-            <w:proofErr w:type="spellStart"/>
-            <w:r>
-              <w:rPr>
-                <w:rFonts w:cstheme="minorHAnsi"/>
-                <w:sz w:val="24"/>
-                <w:szCs w:val="24"/>
-              </w:rPr>
-              <w:t>modulos</w:t>
-            </w:r>
-            <w:proofErr w:type="spellEnd"/>
+            <w:r>
+              <w:rPr>
+                <w:rFonts w:cstheme="minorHAnsi"/>
+                <w:sz w:val="24"/>
+                <w:szCs w:val="24"/>
+              </w:rPr>
+              <w:t>módulos</w:t>
+            </w:r>
           </w:p>
         </w:tc>
       </w:tr>
@@ -3311,16 +2812,14 @@
                 <w:szCs w:val="24"/>
               </w:rPr>
             </w:pPr>
-            <w:proofErr w:type="spellStart"/>
-            <w:r>
-              <w:rPr>
-                <w:rFonts w:cstheme="minorHAnsi"/>
-                <w:sz w:val="24"/>
-                <w:szCs w:val="24"/>
-              </w:rPr>
-              <w:t>Informacion</w:t>
-            </w:r>
-            <w:proofErr w:type="spellEnd"/>
+            <w:r>
+              <w:rPr>
+                <w:rFonts w:cstheme="minorHAnsi"/>
+                <w:sz w:val="24"/>
+                <w:szCs w:val="24"/>
+              </w:rPr>
+              <w:t>Información</w:t>
+            </w:r>
             <w:r>
               <w:rPr>
                 <w:rFonts w:cstheme="minorHAnsi"/>
@@ -3421,7 +2920,7 @@
       <w:tblPr>
         <w:tblStyle w:val="Tablaconcuadrcula"/>
         <w:tblW w:w="0" w:type="auto"/>
-        <w:tblLook w:val="04A0" w:firstRow="1" w:lastRow="0" w:firstColumn="1" w:lastColumn="0" w:noHBand="0" w:noVBand="1"/>
+        <w:tblLook w:val="04A0"/>
       </w:tblPr>
       <w:tblGrid>
         <w:gridCol w:w="2660"/>
@@ -3565,16 +3064,14 @@
               </w:rPr>
               <w:t xml:space="preserve">Programación de los </w:t>
             </w:r>
-            <w:proofErr w:type="spellStart"/>
-            <w:r>
-              <w:rPr>
-                <w:rFonts w:cstheme="minorHAnsi"/>
-                <w:sz w:val="24"/>
-                <w:szCs w:val="24"/>
-              </w:rPr>
-              <w:t>modulos</w:t>
-            </w:r>
-            <w:proofErr w:type="spellEnd"/>
+            <w:r>
+              <w:rPr>
+                <w:rFonts w:cstheme="minorHAnsi"/>
+                <w:sz w:val="24"/>
+                <w:szCs w:val="24"/>
+              </w:rPr>
+              <w:t>módulos</w:t>
+            </w:r>
           </w:p>
         </w:tc>
       </w:tr>
@@ -3592,16 +3089,14 @@
                 <w:szCs w:val="24"/>
               </w:rPr>
             </w:pPr>
-            <w:proofErr w:type="spellStart"/>
-            <w:r>
-              <w:rPr>
-                <w:rFonts w:cstheme="minorHAnsi"/>
-                <w:sz w:val="24"/>
-                <w:szCs w:val="24"/>
-              </w:rPr>
-              <w:t>Informacion</w:t>
-            </w:r>
-            <w:proofErr w:type="spellEnd"/>
+            <w:r>
+              <w:rPr>
+                <w:rFonts w:cstheme="minorHAnsi"/>
+                <w:sz w:val="24"/>
+                <w:szCs w:val="24"/>
+              </w:rPr>
+              <w:t>Información</w:t>
+            </w:r>
             <w:r>
               <w:rPr>
                 <w:rFonts w:cstheme="minorHAnsi"/>
@@ -3702,7 +3197,7 @@
       <w:tblPr>
         <w:tblStyle w:val="Tablaconcuadrcula"/>
         <w:tblW w:w="0" w:type="auto"/>
-        <w:tblLook w:val="04A0" w:firstRow="1" w:lastRow="0" w:firstColumn="1" w:lastColumn="0" w:noHBand="0" w:noVBand="1"/>
+        <w:tblLook w:val="04A0"/>
       </w:tblPr>
       <w:tblGrid>
         <w:gridCol w:w="2660"/>
@@ -3846,16 +3341,14 @@
               </w:rPr>
               <w:t xml:space="preserve">Programación de los </w:t>
             </w:r>
-            <w:proofErr w:type="spellStart"/>
-            <w:r>
-              <w:rPr>
-                <w:rFonts w:cstheme="minorHAnsi"/>
-                <w:sz w:val="24"/>
-                <w:szCs w:val="24"/>
-              </w:rPr>
-              <w:t>modulos</w:t>
-            </w:r>
-            <w:proofErr w:type="spellEnd"/>
+            <w:r>
+              <w:rPr>
+                <w:rFonts w:cstheme="minorHAnsi"/>
+                <w:sz w:val="24"/>
+                <w:szCs w:val="24"/>
+              </w:rPr>
+              <w:t>módulos</w:t>
+            </w:r>
           </w:p>
         </w:tc>
       </w:tr>
@@ -3873,16 +3366,14 @@
                 <w:szCs w:val="24"/>
               </w:rPr>
             </w:pPr>
-            <w:proofErr w:type="spellStart"/>
-            <w:r>
-              <w:rPr>
-                <w:rFonts w:cstheme="minorHAnsi"/>
-                <w:sz w:val="24"/>
-                <w:szCs w:val="24"/>
-              </w:rPr>
-              <w:t>Informacion</w:t>
-            </w:r>
-            <w:proofErr w:type="spellEnd"/>
+            <w:r>
+              <w:rPr>
+                <w:rFonts w:cstheme="minorHAnsi"/>
+                <w:sz w:val="24"/>
+                <w:szCs w:val="24"/>
+              </w:rPr>
+              <w:t>Información</w:t>
+            </w:r>
             <w:r>
               <w:rPr>
                 <w:rFonts w:cstheme="minorHAnsi"/>
@@ -3983,7 +3474,7 @@
       <w:tblPr>
         <w:tblStyle w:val="Tablaconcuadrcula"/>
         <w:tblW w:w="0" w:type="auto"/>
-        <w:tblLook w:val="04A0" w:firstRow="1" w:lastRow="0" w:firstColumn="1" w:lastColumn="0" w:noHBand="0" w:noVBand="1"/>
+        <w:tblLook w:val="04A0"/>
       </w:tblPr>
       <w:tblGrid>
         <w:gridCol w:w="2660"/>
@@ -4031,25 +3522,7 @@
                 <w:sz w:val="24"/>
                 <w:szCs w:val="24"/>
               </w:rPr>
-              <w:t xml:space="preserve">Adolfo </w:t>
-            </w:r>
-            <w:proofErr w:type="spellStart"/>
-            <w:r>
-              <w:rPr>
-                <w:rFonts w:cstheme="minorHAnsi"/>
-                <w:sz w:val="24"/>
-                <w:szCs w:val="24"/>
-              </w:rPr>
-              <w:t>Arcoya</w:t>
-            </w:r>
-            <w:proofErr w:type="spellEnd"/>
-            <w:r>
-              <w:rPr>
-                <w:rFonts w:cstheme="minorHAnsi"/>
-                <w:sz w:val="24"/>
-                <w:szCs w:val="24"/>
-              </w:rPr>
-              <w:t xml:space="preserve"> Nieto</w:t>
+              <w:t>Adolfo Arcoya Nieto</w:t>
             </w:r>
           </w:p>
         </w:tc>
@@ -4145,16 +3618,14 @@
               </w:rPr>
               <w:t xml:space="preserve">Programación de los </w:t>
             </w:r>
-            <w:proofErr w:type="spellStart"/>
-            <w:r>
-              <w:rPr>
-                <w:rFonts w:cstheme="minorHAnsi"/>
-                <w:sz w:val="24"/>
-                <w:szCs w:val="24"/>
-              </w:rPr>
-              <w:t>modulos</w:t>
-            </w:r>
-            <w:proofErr w:type="spellEnd"/>
+            <w:r>
+              <w:rPr>
+                <w:rFonts w:cstheme="minorHAnsi"/>
+                <w:sz w:val="24"/>
+                <w:szCs w:val="24"/>
+              </w:rPr>
+              <w:t>módulos</w:t>
+            </w:r>
           </w:p>
         </w:tc>
       </w:tr>
@@ -4172,16 +3643,14 @@
                 <w:szCs w:val="24"/>
               </w:rPr>
             </w:pPr>
-            <w:proofErr w:type="spellStart"/>
-            <w:r>
-              <w:rPr>
-                <w:rFonts w:cstheme="minorHAnsi"/>
-                <w:sz w:val="24"/>
-                <w:szCs w:val="24"/>
-              </w:rPr>
-              <w:t>Informacion</w:t>
-            </w:r>
-            <w:proofErr w:type="spellEnd"/>
+            <w:r>
+              <w:rPr>
+                <w:rFonts w:cstheme="minorHAnsi"/>
+                <w:sz w:val="24"/>
+                <w:szCs w:val="24"/>
+              </w:rPr>
+              <w:t>Información</w:t>
+            </w:r>
             <w:r>
               <w:rPr>
                 <w:rFonts w:cstheme="minorHAnsi"/>
@@ -4291,7 +3760,6 @@
           <w:lang w:val="en-US"/>
         </w:rPr>
       </w:pPr>
-      <w:proofErr w:type="gramStart"/>
       <w:r>
         <w:rPr>
           <w:sz w:val="24"/>
@@ -4299,15 +3767,6 @@
           <w:lang w:val="en-US"/>
         </w:rPr>
         <w:t>2.-</w:t>
-      </w:r>
-      <w:proofErr w:type="gramEnd"/>
-      <w:r>
-        <w:rPr>
-          <w:sz w:val="24"/>
-          <w:szCs w:val="24"/>
-          <w:lang w:val="en-US"/>
-        </w:rPr>
-        <w:t xml:space="preserve"> </w:t>
       </w:r>
       <w:r>
         <w:rPr>
@@ -4384,24 +3843,30 @@
           <w:szCs w:val="24"/>
           <w:lang w:val="en-US"/>
         </w:rPr>
-        <w:t xml:space="preserve">- Windows 7 y Windows </w:t>
-      </w:r>
-      <w:proofErr w:type="spellStart"/>
+        <w:t>- Windows 7 y Windows Xp</w:t>
+      </w:r>
       <w:r>
         <w:rPr>
           <w:sz w:val="24"/>
           <w:szCs w:val="24"/>
           <w:lang w:val="en-US"/>
         </w:rPr>
-        <w:t>Xp</w:t>
-      </w:r>
-      <w:proofErr w:type="spellEnd"/>
+        <w:t xml:space="preserve"> </w:t>
+      </w:r>
       <w:r>
         <w:rPr>
           <w:sz w:val="24"/>
           <w:szCs w:val="24"/>
           <w:lang w:val="en-US"/>
         </w:rPr>
+        <w:t>(sistemas</w:t>
+      </w:r>
+      <w:r>
+        <w:rPr>
+          <w:sz w:val="24"/>
+          <w:szCs w:val="24"/>
+          <w:lang w:val="en-US"/>
+        </w:rPr>
         <w:t xml:space="preserve"> </w:t>
       </w:r>
       <w:r>
@@ -4410,43 +3875,7 @@
           <w:szCs w:val="24"/>
           <w:lang w:val="en-US"/>
         </w:rPr>
-        <w:t>(</w:t>
-      </w:r>
-      <w:proofErr w:type="spellStart"/>
-      <w:r>
-        <w:rPr>
-          <w:sz w:val="24"/>
-          <w:szCs w:val="24"/>
-          <w:lang w:val="en-US"/>
-        </w:rPr>
-        <w:t>sistemas</w:t>
-      </w:r>
-      <w:proofErr w:type="spellEnd"/>
-      <w:r>
-        <w:rPr>
-          <w:sz w:val="24"/>
-          <w:szCs w:val="24"/>
-          <w:lang w:val="en-US"/>
-        </w:rPr>
-        <w:t xml:space="preserve"> </w:t>
-      </w:r>
-      <w:proofErr w:type="spellStart"/>
-      <w:r>
-        <w:rPr>
-          <w:sz w:val="24"/>
-          <w:szCs w:val="24"/>
-          <w:lang w:val="en-US"/>
-        </w:rPr>
-        <w:t>operativos</w:t>
-      </w:r>
-      <w:proofErr w:type="spellEnd"/>
-      <w:r>
-        <w:rPr>
-          <w:sz w:val="24"/>
-          <w:szCs w:val="24"/>
-          <w:lang w:val="en-US"/>
-        </w:rPr>
-        <w:t>)</w:t>
+        <w:t>operativos)</w:t>
       </w:r>
     </w:p>
     <w:p>
@@ -4479,54 +3908,24 @@
           <w:szCs w:val="24"/>
           <w:lang w:val="en-US"/>
         </w:rPr>
-        <w:t xml:space="preserve">- </w:t>
-      </w:r>
-      <w:proofErr w:type="spellStart"/>
+        <w:t>- OpenProj</w:t>
+      </w:r>
       <w:r>
         <w:rPr>
           <w:sz w:val="24"/>
           <w:szCs w:val="24"/>
           <w:lang w:val="en-US"/>
         </w:rPr>
-        <w:t>OpenProj</w:t>
-      </w:r>
-      <w:proofErr w:type="spellEnd"/>
+        <w:t xml:space="preserve"> (Organización y </w:t>
+      </w:r>
       <w:r>
         <w:rPr>
           <w:sz w:val="24"/>
           <w:szCs w:val="24"/>
           <w:lang w:val="en-US"/>
         </w:rPr>
-        <w:t xml:space="preserve"> (</w:t>
-      </w:r>
-      <w:proofErr w:type="spellStart"/>
-      <w:r>
-        <w:rPr>
-          <w:sz w:val="24"/>
-          <w:szCs w:val="24"/>
-          <w:lang w:val="en-US"/>
-        </w:rPr>
-        <w:t>Organización</w:t>
-      </w:r>
-      <w:proofErr w:type="spellEnd"/>
-      <w:r>
-        <w:rPr>
-          <w:sz w:val="24"/>
-          <w:szCs w:val="24"/>
-          <w:lang w:val="en-US"/>
-        </w:rPr>
-        <w:t xml:space="preserve"> y </w:t>
-      </w:r>
-      <w:proofErr w:type="spellStart"/>
-      <w:r>
-        <w:rPr>
-          <w:sz w:val="24"/>
-          <w:szCs w:val="24"/>
-          <w:lang w:val="en-US"/>
-        </w:rPr>
         <w:t>Planificación</w:t>
       </w:r>
-      <w:proofErr w:type="spellEnd"/>
       <w:r>
         <w:rPr>
           <w:sz w:val="24"/>
@@ -4600,7 +3999,6 @@
         </w:rPr>
         <w:t xml:space="preserve"> (</w:t>
       </w:r>
-      <w:proofErr w:type="spellStart"/>
       <w:r>
         <w:rPr>
           <w:sz w:val="24"/>
@@ -4609,7 +4007,6 @@
         </w:rPr>
         <w:t>documentación</w:t>
       </w:r>
-      <w:proofErr w:type="spellEnd"/>
       <w:r>
         <w:rPr>
           <w:sz w:val="24"/>
@@ -4657,25 +4054,7 @@
           <w:szCs w:val="24"/>
           <w:lang w:val="en-US"/>
         </w:rPr>
-        <w:t>- Pencil Project (</w:t>
-      </w:r>
-      <w:proofErr w:type="spellStart"/>
-      <w:r>
-        <w:rPr>
-          <w:sz w:val="24"/>
-          <w:szCs w:val="24"/>
-          <w:lang w:val="en-US"/>
-        </w:rPr>
-        <w:t>diseño</w:t>
-      </w:r>
-      <w:proofErr w:type="spellEnd"/>
-      <w:r>
-        <w:rPr>
-          <w:sz w:val="24"/>
-          <w:szCs w:val="24"/>
-          <w:lang w:val="en-US"/>
-        </w:rPr>
-        <w:t>)</w:t>
+        <w:t>- Pencil Project (diseño)</w:t>
       </w:r>
       <w:r>
         <w:rPr>
@@ -4709,43 +4088,7 @@
           <w:lang w:val="en-US"/>
         </w:rPr>
         <w:tab/>
-        <w:t>- Enterprise Architect (</w:t>
-      </w:r>
-      <w:proofErr w:type="spellStart"/>
-      <w:r>
-        <w:rPr>
-          <w:sz w:val="24"/>
-          <w:szCs w:val="24"/>
-          <w:lang w:val="en-US"/>
-        </w:rPr>
-        <w:t>Análisis</w:t>
-      </w:r>
-      <w:proofErr w:type="spellEnd"/>
-      <w:r>
-        <w:rPr>
-          <w:sz w:val="24"/>
-          <w:szCs w:val="24"/>
-          <w:lang w:val="en-US"/>
-        </w:rPr>
-        <w:t xml:space="preserve"> y </w:t>
-      </w:r>
-      <w:proofErr w:type="spellStart"/>
-      <w:r>
-        <w:rPr>
-          <w:sz w:val="24"/>
-          <w:szCs w:val="24"/>
-          <w:lang w:val="en-US"/>
-        </w:rPr>
-        <w:t>diseño</w:t>
-      </w:r>
-      <w:proofErr w:type="spellEnd"/>
-      <w:r>
-        <w:rPr>
-          <w:sz w:val="24"/>
-          <w:szCs w:val="24"/>
-          <w:lang w:val="en-US"/>
-        </w:rPr>
-        <w:t>)</w:t>
+        <w:t>- Enterprise Architect (Análisis y diseño)</w:t>
       </w:r>
       <w:r>
         <w:rPr>
@@ -4786,43 +4129,15 @@
           <w:szCs w:val="24"/>
           <w:lang w:val="en-US"/>
         </w:rPr>
-        <w:t xml:space="preserve">- </w:t>
-      </w:r>
-      <w:proofErr w:type="spellStart"/>
+        <w:t>- Netbeans</w:t>
+      </w:r>
       <w:r>
         <w:rPr>
           <w:sz w:val="24"/>
           <w:szCs w:val="24"/>
           <w:lang w:val="en-US"/>
         </w:rPr>
-        <w:t>Netbeans</w:t>
-      </w:r>
-      <w:proofErr w:type="spellEnd"/>
-      <w:r>
-        <w:rPr>
-          <w:sz w:val="24"/>
-          <w:szCs w:val="24"/>
-          <w:lang w:val="en-US"/>
-        </w:rPr>
-        <w:t xml:space="preserve"> (</w:t>
-      </w:r>
-      <w:proofErr w:type="spellStart"/>
-      <w:r>
-        <w:rPr>
-          <w:sz w:val="24"/>
-          <w:szCs w:val="24"/>
-          <w:lang w:val="en-US"/>
-        </w:rPr>
-        <w:t>Implementación</w:t>
-      </w:r>
-      <w:proofErr w:type="spellEnd"/>
-      <w:r>
-        <w:rPr>
-          <w:sz w:val="24"/>
-          <w:szCs w:val="24"/>
-          <w:lang w:val="en-US"/>
-        </w:rPr>
-        <w:t xml:space="preserve"> java).</w:t>
+        <w:t xml:space="preserve"> (Implementación java).</w:t>
       </w:r>
     </w:p>
     <w:p>
@@ -4851,23 +4166,7 @@
           <w:sz w:val="24"/>
           <w:szCs w:val="24"/>
         </w:rPr>
-        <w:t xml:space="preserve">- </w:t>
-      </w:r>
-      <w:proofErr w:type="spellStart"/>
-      <w:r>
-        <w:rPr>
-          <w:sz w:val="24"/>
-          <w:szCs w:val="24"/>
-        </w:rPr>
-        <w:t>MySQL</w:t>
-      </w:r>
-      <w:proofErr w:type="spellEnd"/>
-      <w:r>
-        <w:rPr>
-          <w:sz w:val="24"/>
-          <w:szCs w:val="24"/>
-        </w:rPr>
-        <w:t xml:space="preserve"> (Sistema de gestión de base de datos).</w:t>
+        <w:t>- MySQL (Sistema de gestión de base de datos).</w:t>
       </w:r>
     </w:p>
     <w:p>
@@ -4896,23 +4195,7 @@
           <w:sz w:val="24"/>
           <w:szCs w:val="24"/>
         </w:rPr>
-        <w:t xml:space="preserve">- </w:t>
-      </w:r>
-      <w:proofErr w:type="spellStart"/>
-      <w:r>
-        <w:rPr>
-          <w:sz w:val="24"/>
-          <w:szCs w:val="24"/>
-        </w:rPr>
-        <w:t>Subversion</w:t>
-      </w:r>
-      <w:proofErr w:type="spellEnd"/>
-      <w:r>
-        <w:rPr>
-          <w:sz w:val="24"/>
-          <w:szCs w:val="24"/>
-        </w:rPr>
-        <w:t xml:space="preserve"> (Control de versiones)</w:t>
+        <w:t>- Subversion (Control de versiones)</w:t>
       </w:r>
       <w:r>
         <w:rPr>
@@ -4948,23 +4231,7 @@
           <w:sz w:val="24"/>
           <w:szCs w:val="24"/>
         </w:rPr>
-        <w:t xml:space="preserve">- </w:t>
-      </w:r>
-      <w:proofErr w:type="spellStart"/>
-      <w:r>
-        <w:rPr>
-          <w:sz w:val="24"/>
-          <w:szCs w:val="24"/>
-        </w:rPr>
-        <w:t>Dropbox</w:t>
-      </w:r>
-      <w:proofErr w:type="spellEnd"/>
-      <w:r>
-        <w:rPr>
-          <w:sz w:val="24"/>
-          <w:szCs w:val="24"/>
-        </w:rPr>
-        <w:t xml:space="preserve"> (Almacenamiento</w:t>
+        <w:t>- Dropbox (Almacenamiento</w:t>
       </w:r>
       <w:r>
         <w:rPr>
@@ -5009,6 +4276,7 @@
     </w:p>
     <w:p>
       <w:pPr>
+        <w:jc w:val="both"/>
         <w:rPr>
           <w:rFonts w:cstheme="minorHAnsi"/>
           <w:sz w:val="24"/>
@@ -5030,7 +4298,7 @@
           <w:sz w:val="24"/>
           <w:szCs w:val="24"/>
         </w:rPr>
-        <w:t xml:space="preserve">oyecto software se utilizaran cada uno de los ordenadores personales de cada componente del grupo. Cada </w:t>
+        <w:t>oyecto software se utilizará</w:t>
       </w:r>
       <w:r>
         <w:rPr>
@@ -5038,6 +4306,14 @@
           <w:sz w:val="24"/>
           <w:szCs w:val="24"/>
         </w:rPr>
+        <w:t xml:space="preserve">n cada uno de los ordenadores personales de cada componente del grupo. Cada </w:t>
+      </w:r>
+      <w:r>
+        <w:rPr>
+          <w:rFonts w:cstheme="minorHAnsi"/>
+          <w:sz w:val="24"/>
+          <w:szCs w:val="24"/>
+        </w:rPr>
         <w:t>PC</w:t>
       </w:r>
       <w:r>
@@ -5048,7 +4324,6 @@
         </w:rPr>
         <w:t xml:space="preserve"> tendrá el software necesario con el cual se trabajará. Estos </w:t>
       </w:r>
-      <w:proofErr w:type="spellStart"/>
       <w:r>
         <w:rPr>
           <w:rFonts w:cstheme="minorHAnsi"/>
@@ -5063,16 +4338,7 @@
           <w:sz w:val="24"/>
           <w:szCs w:val="24"/>
         </w:rPr>
-        <w:t>’s</w:t>
-      </w:r>
-      <w:proofErr w:type="spellEnd"/>
-      <w:r>
-        <w:rPr>
-          <w:rFonts w:cstheme="minorHAnsi"/>
-          <w:sz w:val="24"/>
-          <w:szCs w:val="24"/>
-        </w:rPr>
-        <w:t xml:space="preserve"> disponen de características suficientes para la realización y desarrollo de las tareas </w:t>
+        <w:t xml:space="preserve">’s disponen de características suficientes para la realización y desarrollo de las tareas </w:t>
       </w:r>
       <w:r>
         <w:rPr>
@@ -5118,8 +4384,8 @@
       <w:bookmarkEnd w:id="0"/>
     </w:p>
     <w:sectPr>
-      <w:headerReference w:type="default" r:id="rId10"/>
-      <w:footerReference w:type="default" r:id="rId11"/>
+      <w:headerReference w:type="default" r:id="rId9"/>
+      <w:footerReference w:type="default" r:id="rId10"/>
       <w:pgSz w:w="11906" w:h="16838"/>
       <w:pgMar w:top="1417" w:right="1701" w:bottom="1417" w:left="1701" w:header="708" w:footer="708" w:gutter="0"/>
       <w:pgNumType w:start="0"/>
@@ -5132,8 +4398,8 @@
 </file>
 
 <file path=word/endnotes.xml><?xml version="1.0" encoding="utf-8"?>
-<w:endnotes xmlns:wpc="http://schemas.microsoft.com/office/word/2010/wordprocessingCanvas" xmlns:mc="http://schemas.openxmlformats.org/markup-compatibility/2006" xmlns:o="urn:schemas-microsoft-com:office:office" xmlns:r="http://schemas.openxmlformats.org/officeDocument/2006/relationships" xmlns:m="http://schemas.openxmlformats.org/officeDocument/2006/math" xmlns:v="urn:schemas-microsoft-com:vml" xmlns:wp14="http://schemas.microsoft.com/office/word/2010/wordprocessingDrawing" xmlns:wp="http://schemas.openxmlformats.org/drawingml/2006/wordprocessingDrawing" xmlns:w10="urn:schemas-microsoft-com:office:word" xmlns:w="http://schemas.openxmlformats.org/wordprocessingml/2006/main" xmlns:w14="http://schemas.microsoft.com/office/word/2010/wordml" xmlns:wpg="http://schemas.microsoft.com/office/word/2010/wordprocessingGroup" xmlns:wpi="http://schemas.microsoft.com/office/word/2010/wordprocessingInk" xmlns:wne="http://schemas.microsoft.com/office/word/2006/wordml" xmlns:wps="http://schemas.microsoft.com/office/word/2010/wordprocessingShape" mc:Ignorable="w14 wp14">
-  <w:endnote w:type="separator" w:id="-1">
+<w:endnotes xmlns:ve="http://schemas.openxmlformats.org/markup-compatibility/2006" xmlns:o="urn:schemas-microsoft-com:office:office" xmlns:r="http://schemas.openxmlformats.org/officeDocument/2006/relationships" xmlns:m="http://schemas.openxmlformats.org/officeDocument/2006/math" xmlns:v="urn:schemas-microsoft-com:vml" xmlns:wp="http://schemas.openxmlformats.org/drawingml/2006/wordprocessingDrawing" xmlns:w10="urn:schemas-microsoft-com:office:word" xmlns:w="http://schemas.openxmlformats.org/wordprocessingml/2006/main" xmlns:wne="http://schemas.microsoft.com/office/word/2006/wordml">
+  <w:endnote w:type="separator" w:id="0">
     <w:p>
       <w:pPr>
         <w:spacing w:after="0" w:line="240" w:lineRule="auto"/>
@@ -5143,7 +4409,7 @@
       </w:r>
     </w:p>
   </w:endnote>
-  <w:endnote w:type="continuationSeparator" w:id="0">
+  <w:endnote w:type="continuationSeparator" w:id="1">
     <w:p>
       <w:pPr>
         <w:spacing w:after="0" w:line="240" w:lineRule="auto"/>
@@ -5157,7 +4423,7 @@
 </file>
 
 <file path=word/footer1.xml><?xml version="1.0" encoding="utf-8"?>
-<w:ftr xmlns:wpc="http://schemas.microsoft.com/office/word/2010/wordprocessingCanvas" xmlns:mc="http://schemas.openxmlformats.org/markup-compatibility/2006" xmlns:o="urn:schemas-microsoft-com:office:office" xmlns:r="http://schemas.openxmlformats.org/officeDocument/2006/relationships" xmlns:m="http://schemas.openxmlformats.org/officeDocument/2006/math" xmlns:v="urn:schemas-microsoft-com:vml" xmlns:wp14="http://schemas.microsoft.com/office/word/2010/wordprocessingDrawing" xmlns:wp="http://schemas.openxmlformats.org/drawingml/2006/wordprocessingDrawing" xmlns:w10="urn:schemas-microsoft-com:office:word" xmlns:w="http://schemas.openxmlformats.org/wordprocessingml/2006/main" xmlns:w14="http://schemas.microsoft.com/office/word/2010/wordml" xmlns:wpg="http://schemas.microsoft.com/office/word/2010/wordprocessingGroup" xmlns:wpi="http://schemas.microsoft.com/office/word/2010/wordprocessingInk" xmlns:wne="http://schemas.microsoft.com/office/word/2006/wordml" xmlns:wps="http://schemas.microsoft.com/office/word/2010/wordprocessingShape" mc:Ignorable="w14 wp14">
+<w:ftr xmlns:ve="http://schemas.openxmlformats.org/markup-compatibility/2006" xmlns:o="urn:schemas-microsoft-com:office:office" xmlns:r="http://schemas.openxmlformats.org/officeDocument/2006/relationships" xmlns:m="http://schemas.openxmlformats.org/officeDocument/2006/math" xmlns:v="urn:schemas-microsoft-com:vml" xmlns:wp="http://schemas.openxmlformats.org/drawingml/2006/wordprocessingDrawing" xmlns:w10="urn:schemas-microsoft-com:office:word" xmlns:w="http://schemas.openxmlformats.org/wordprocessingml/2006/main" xmlns:wne="http://schemas.microsoft.com/office/word/2006/wordml">
   <w:p>
     <w:pPr>
       <w:pStyle w:val="Piedepgina"/>
@@ -5168,14 +4434,12 @@
         <w:rFonts w:asciiTheme="majorHAnsi" w:eastAsiaTheme="majorEastAsia" w:hAnsiTheme="majorHAnsi" w:cstheme="majorBidi"/>
       </w:rPr>
     </w:pPr>
-    <w:proofErr w:type="spellStart"/>
     <w:r>
       <w:rPr>
         <w:rFonts w:asciiTheme="majorHAnsi" w:eastAsiaTheme="majorEastAsia" w:hAnsiTheme="majorHAnsi" w:cstheme="majorBidi"/>
       </w:rPr>
-      <w:t>Version</w:t>
+      <w:t>Versión</w:t>
     </w:r>
-    <w:proofErr w:type="spellEnd"/>
     <w:r>
       <w:rPr>
         <w:rFonts w:asciiTheme="majorHAnsi" w:eastAsiaTheme="majorEastAsia" w:hAnsiTheme="majorHAnsi" w:cstheme="majorBidi"/>
@@ -5214,7 +4478,7 @@
         <w:rFonts w:asciiTheme="majorHAnsi" w:eastAsiaTheme="majorEastAsia" w:hAnsiTheme="majorHAnsi" w:cstheme="majorBidi"/>
         <w:noProof/>
       </w:rPr>
-      <w:t>4</w:t>
+      <w:t>1</w:t>
     </w:r>
     <w:r>
       <w:rPr>
@@ -5232,8 +4496,8 @@
 </file>
 
 <file path=word/footnotes.xml><?xml version="1.0" encoding="utf-8"?>
-<w:footnotes xmlns:wpc="http://schemas.microsoft.com/office/word/2010/wordprocessingCanvas" xmlns:mc="http://schemas.openxmlformats.org/markup-compatibility/2006" xmlns:o="urn:schemas-microsoft-com:office:office" xmlns:r="http://schemas.openxmlformats.org/officeDocument/2006/relationships" xmlns:m="http://schemas.openxmlformats.org/officeDocument/2006/math" xmlns:v="urn:schemas-microsoft-com:vml" xmlns:wp14="http://schemas.microsoft.com/office/word/2010/wordprocessingDrawing" xmlns:wp="http://schemas.openxmlformats.org/drawingml/2006/wordprocessingDrawing" xmlns:w10="urn:schemas-microsoft-com:office:word" xmlns:w="http://schemas.openxmlformats.org/wordprocessingml/2006/main" xmlns:w14="http://schemas.microsoft.com/office/word/2010/wordml" xmlns:wpg="http://schemas.microsoft.com/office/word/2010/wordprocessingGroup" xmlns:wpi="http://schemas.microsoft.com/office/word/2010/wordprocessingInk" xmlns:wne="http://schemas.microsoft.com/office/word/2006/wordml" xmlns:wps="http://schemas.microsoft.com/office/word/2010/wordprocessingShape" mc:Ignorable="w14 wp14">
-  <w:footnote w:type="separator" w:id="-1">
+<w:footnotes xmlns:ve="http://schemas.openxmlformats.org/markup-compatibility/2006" xmlns:o="urn:schemas-microsoft-com:office:office" xmlns:r="http://schemas.openxmlformats.org/officeDocument/2006/relationships" xmlns:m="http://schemas.openxmlformats.org/officeDocument/2006/math" xmlns:v="urn:schemas-microsoft-com:vml" xmlns:wp="http://schemas.openxmlformats.org/drawingml/2006/wordprocessingDrawing" xmlns:w10="urn:schemas-microsoft-com:office:word" xmlns:w="http://schemas.openxmlformats.org/wordprocessingml/2006/main" xmlns:wne="http://schemas.microsoft.com/office/word/2006/wordml">
+  <w:footnote w:type="separator" w:id="0">
     <w:p>
       <w:pPr>
         <w:spacing w:after="0" w:line="240" w:lineRule="auto"/>
@@ -5243,7 +4507,7 @@
       </w:r>
     </w:p>
   </w:footnote>
-  <w:footnote w:type="continuationSeparator" w:id="0">
+  <w:footnote w:type="continuationSeparator" w:id="1">
     <w:p>
       <w:pPr>
         <w:spacing w:after="0" w:line="240" w:lineRule="auto"/>
@@ -5257,7 +4521,7 @@
 </file>
 
 <file path=word/header1.xml><?xml version="1.0" encoding="utf-8"?>
-<w:hdr xmlns:wpc="http://schemas.microsoft.com/office/word/2010/wordprocessingCanvas" xmlns:mc="http://schemas.openxmlformats.org/markup-compatibility/2006" xmlns:o="urn:schemas-microsoft-com:office:office" xmlns:r="http://schemas.openxmlformats.org/officeDocument/2006/relationships" xmlns:m="http://schemas.openxmlformats.org/officeDocument/2006/math" xmlns:v="urn:schemas-microsoft-com:vml" xmlns:wp14="http://schemas.microsoft.com/office/word/2010/wordprocessingDrawing" xmlns:wp="http://schemas.openxmlformats.org/drawingml/2006/wordprocessingDrawing" xmlns:w10="urn:schemas-microsoft-com:office:word" xmlns:w="http://schemas.openxmlformats.org/wordprocessingml/2006/main" xmlns:w14="http://schemas.microsoft.com/office/word/2010/wordml" xmlns:wpg="http://schemas.microsoft.com/office/word/2010/wordprocessingGroup" xmlns:wpi="http://schemas.microsoft.com/office/word/2010/wordprocessingInk" xmlns:wne="http://schemas.microsoft.com/office/word/2006/wordml" xmlns:wps="http://schemas.microsoft.com/office/word/2010/wordprocessingShape" mc:Ignorable="w14 wp14">
+<w:hdr xmlns:ve="http://schemas.openxmlformats.org/markup-compatibility/2006" xmlns:o="urn:schemas-microsoft-com:office:office" xmlns:r="http://schemas.openxmlformats.org/officeDocument/2006/relationships" xmlns:m="http://schemas.openxmlformats.org/officeDocument/2006/math" xmlns:v="urn:schemas-microsoft-com:vml" xmlns:wp="http://schemas.openxmlformats.org/drawingml/2006/wordprocessingDrawing" xmlns:w10="urn:schemas-microsoft-com:office:word" xmlns:w="http://schemas.openxmlformats.org/wordprocessingml/2006/main" xmlns:wne="http://schemas.microsoft.com/office/word/2006/wordml">
   <w:tbl>
     <w:tblPr>
       <w:tblW w:w="5000" w:type="pct"/>
@@ -5271,7 +4535,7 @@
         <w:bottom w:w="72" w:type="dxa"/>
         <w:right w:w="115" w:type="dxa"/>
       </w:tblCellMar>
-      <w:tblLook w:val="04A0" w:firstRow="1" w:lastRow="0" w:firstColumn="1" w:lastColumn="0" w:noHBand="0" w:noVBand="1"/>
+      <w:tblLook w:val="04A0"/>
     </w:tblPr>
     <w:tblGrid>
       <w:gridCol w:w="7633"/>
@@ -5290,13 +4554,9 @@
           </w:rPr>
           <w:alias w:val="Título"/>
           <w:id w:val="77761602"/>
-          <w:placeholder>
-            <w:docPart w:val="61D5BC764FB244A284CFDB652A61C4BF"/>
-          </w:placeholder>
           <w:dataBinding w:prefixMappings="xmlns:ns0='http://schemas.openxmlformats.org/package/2006/metadata/core-properties' xmlns:ns1='http://purl.org/dc/elements/1.1/'" w:xpath="/ns0:coreProperties[1]/ns1:title[1]" w:storeItemID="{6C3C8BC8-F283-45AE-878A-BAB7291924A1}"/>
           <w:text/>
         </w:sdtPr>
-        <w:sdtEndPr/>
         <w:sdtContent>
           <w:tc>
             <w:tcPr>
@@ -5312,7 +4572,6 @@
                   <w:szCs w:val="36"/>
                 </w:rPr>
               </w:pPr>
-              <w:proofErr w:type="spellStart"/>
               <w:r>
                 <w:rPr>
                   <w:rFonts w:asciiTheme="majorHAnsi" w:eastAsiaTheme="majorEastAsia" w:hAnsiTheme="majorHAnsi" w:cstheme="majorBidi"/>
@@ -5321,7 +4580,6 @@
                 </w:rPr>
                 <w:t>Diaketas</w:t>
               </w:r>
-              <w:proofErr w:type="spellEnd"/>
             </w:p>
           </w:tc>
         </w:sdtContent>
@@ -5335,12 +4593,6 @@
             <w:color w:val="4F81BD" w:themeColor="accent1"/>
             <w:sz w:val="36"/>
             <w:szCs w:val="36"/>
-            <w14:shadow w14:blurRad="50800" w14:dist="38100" w14:dir="2700000" w14:sx="100000" w14:sy="100000" w14:kx="0" w14:ky="0" w14:algn="tl">
-              <w14:srgbClr w14:val="000000">
-                <w14:alpha w14:val="60000"/>
-              </w14:srgbClr>
-            </w14:shadow>
-            <w14:numForm w14:val="oldStyle"/>
           </w:rPr>
           <w:alias w:val="Año"/>
           <w:id w:val="77761609"/>
@@ -5352,7 +4604,6 @@
             <w:calendar w:val="gregorian"/>
           </w:date>
         </w:sdtPr>
-        <w:sdtEndPr/>
         <w:sdtContent>
           <w:tc>
             <w:tcPr>
@@ -5368,7 +4619,6 @@
                   <w:color w:val="4F81BD" w:themeColor="accent1"/>
                   <w:sz w:val="36"/>
                   <w:szCs w:val="36"/>
-                  <w14:numForm w14:val="oldStyle"/>
                 </w:rPr>
               </w:pPr>
               <w:r>
@@ -5379,12 +4629,6 @@
                   <w:color w:val="4F81BD" w:themeColor="accent1"/>
                   <w:sz w:val="36"/>
                   <w:szCs w:val="36"/>
-                  <w14:shadow w14:blurRad="50800" w14:dist="38100" w14:dir="2700000" w14:sx="100000" w14:sy="100000" w14:kx="0" w14:ky="0" w14:algn="tl">
-                    <w14:srgbClr w14:val="000000">
-                      <w14:alpha w14:val="60000"/>
-                    </w14:srgbClr>
-                  </w14:shadow>
-                  <w14:numForm w14:val="oldStyle"/>
                 </w:rPr>
                 <w:t>ISIII</w:t>
               </w:r>
@@ -5403,7 +4647,7 @@
 </file>
 
 <file path=word/numbering.xml><?xml version="1.0" encoding="utf-8"?>
-<w:numbering xmlns:wpc="http://schemas.microsoft.com/office/word/2010/wordprocessingCanvas" xmlns:mc="http://schemas.openxmlformats.org/markup-compatibility/2006" xmlns:o="urn:schemas-microsoft-com:office:office" xmlns:r="http://schemas.openxmlformats.org/officeDocument/2006/relationships" xmlns:m="http://schemas.openxmlformats.org/officeDocument/2006/math" xmlns:v="urn:schemas-microsoft-com:vml" xmlns:wp14="http://schemas.microsoft.com/office/word/2010/wordprocessingDrawing" xmlns:wp="http://schemas.openxmlformats.org/drawingml/2006/wordprocessingDrawing" xmlns:w10="urn:schemas-microsoft-com:office:word" xmlns:w="http://schemas.openxmlformats.org/wordprocessingml/2006/main" xmlns:w14="http://schemas.microsoft.com/office/word/2010/wordml" xmlns:wpg="http://schemas.microsoft.com/office/word/2010/wordprocessingGroup" xmlns:wpi="http://schemas.microsoft.com/office/word/2010/wordprocessingInk" xmlns:wne="http://schemas.microsoft.com/office/word/2006/wordml" xmlns:wps="http://schemas.microsoft.com/office/word/2010/wordprocessingShape" mc:Ignorable="w14 wp14">
+<w:numbering xmlns:ve="http://schemas.openxmlformats.org/markup-compatibility/2006" xmlns:o="urn:schemas-microsoft-com:office:office" xmlns:r="http://schemas.openxmlformats.org/officeDocument/2006/relationships" xmlns:m="http://schemas.openxmlformats.org/officeDocument/2006/math" xmlns:v="urn:schemas-microsoft-com:vml" xmlns:wp="http://schemas.openxmlformats.org/drawingml/2006/wordprocessingDrawing" xmlns:w10="urn:schemas-microsoft-com:office:word" xmlns:w="http://schemas.openxmlformats.org/wordprocessingml/2006/main" xmlns:wne="http://schemas.microsoft.com/office/word/2006/wordml">
   <w:abstractNum w:abstractNumId="0">
     <w:nsid w:val="467B2DC0"/>
     <w:multiLevelType w:val="hybridMultilevel"/>
@@ -5640,7 +4884,428 @@
 </file>
 
 <file path=word/styles.xml><?xml version="1.0" encoding="utf-8"?>
-<w:styles xmlns:mc="http://schemas.openxmlformats.org/markup-compatibility/2006" xmlns:r="http://schemas.openxmlformats.org/officeDocument/2006/relationships" xmlns:w="http://schemas.openxmlformats.org/wordprocessingml/2006/main" xmlns:w14="http://schemas.microsoft.com/office/word/2010/wordml" mc:Ignorable="w14">
+<w:styles xmlns:r="http://schemas.openxmlformats.org/officeDocument/2006/relationships" xmlns:w="http://schemas.openxmlformats.org/wordprocessingml/2006/main">
+  <w:docDefaults>
+    <w:rPrDefault>
+      <w:rPr>
+        <w:rFonts w:asciiTheme="minorHAnsi" w:eastAsiaTheme="minorHAnsi" w:hAnsiTheme="minorHAnsi" w:cstheme="minorBidi"/>
+        <w:sz w:val="22"/>
+        <w:szCs w:val="22"/>
+        <w:lang w:val="es-ES" w:eastAsia="en-US" w:bidi="ar-SA"/>
+      </w:rPr>
+    </w:rPrDefault>
+    <w:pPrDefault>
+      <w:pPr>
+        <w:spacing w:after="200" w:line="276" w:lineRule="auto"/>
+      </w:pPr>
+    </w:pPrDefault>
+  </w:docDefaults>
+  <w:latentStyles w:defLockedState="0" w:defUIPriority="99" w:defSemiHidden="1" w:defUnhideWhenUsed="1" w:defQFormat="0" w:count="267">
+    <w:lsdException w:name="Normal" w:semiHidden="0" w:uiPriority="0" w:unhideWhenUsed="0" w:qFormat="1"/>
+    <w:lsdException w:name="heading 1" w:semiHidden="0" w:uiPriority="9" w:unhideWhenUsed="0" w:qFormat="1"/>
+    <w:lsdException w:name="heading 2" w:uiPriority="9" w:qFormat="1"/>
+    <w:lsdException w:name="heading 3" w:uiPriority="9" w:qFormat="1"/>
+    <w:lsdException w:name="heading 4" w:uiPriority="9" w:qFormat="1"/>
+    <w:lsdException w:name="heading 5" w:uiPriority="9" w:qFormat="1"/>
+    <w:lsdException w:name="heading 6" w:uiPriority="9" w:qFormat="1"/>
+    <w:lsdException w:name="heading 7" w:uiPriority="9" w:qFormat="1"/>
+    <w:lsdException w:name="heading 8" w:uiPriority="9" w:qFormat="1"/>
+    <w:lsdException w:name="heading 9" w:uiPriority="9" w:qFormat="1"/>
+    <w:lsdException w:name="toc 1" w:uiPriority="39"/>
+    <w:lsdException w:name="toc 2" w:uiPriority="39"/>
+    <w:lsdException w:name="toc 3" w:uiPriority="39"/>
+    <w:lsdException w:name="toc 4" w:uiPriority="39"/>
+    <w:lsdException w:name="toc 5" w:uiPriority="39"/>
+    <w:lsdException w:name="toc 6" w:uiPriority="39"/>
+    <w:lsdException w:name="toc 7" w:uiPriority="39"/>
+    <w:lsdException w:name="toc 8" w:uiPriority="39"/>
+    <w:lsdException w:name="toc 9" w:uiPriority="39"/>
+    <w:lsdException w:name="caption" w:uiPriority="35" w:qFormat="1"/>
+    <w:lsdException w:name="Title" w:semiHidden="0" w:uiPriority="10" w:unhideWhenUsed="0" w:qFormat="1"/>
+    <w:lsdException w:name="Default Paragraph Font" w:uiPriority="1"/>
+    <w:lsdException w:name="Subtitle" w:semiHidden="0" w:uiPriority="11" w:unhideWhenUsed="0" w:qFormat="1"/>
+    <w:lsdException w:name="Strong" w:semiHidden="0" w:uiPriority="22" w:unhideWhenUsed="0" w:qFormat="1"/>
+    <w:lsdException w:name="Emphasis" w:semiHidden="0" w:uiPriority="20" w:unhideWhenUsed="0" w:qFormat="1"/>
+    <w:lsdException w:name="Table Grid" w:semiHidden="0" w:uiPriority="59" w:unhideWhenUsed="0"/>
+    <w:lsdException w:name="Placeholder Text" w:unhideWhenUsed="0"/>
+    <w:lsdException w:name="No Spacing" w:semiHidden="0" w:uiPriority="1" w:unhideWhenUsed="0" w:qFormat="1"/>
+    <w:lsdException w:name="Light Shading" w:semiHidden="0" w:uiPriority="60" w:unhideWhenUsed="0"/>
+    <w:lsdException w:name="Light List" w:semiHidden="0" w:uiPriority="61" w:unhideWhenUsed="0"/>
+    <w:lsdException w:name="Light Grid" w:semiHidden="0" w:uiPriority="62" w:unhideWhenUsed="0"/>
+    <w:lsdException w:name="Medium Shading 1" w:semiHidden="0" w:uiPriority="63" w:unhideWhenUsed="0"/>
+    <w:lsdException w:name="Medium Shading 2" w:semiHidden="0" w:uiPriority="64" w:unhideWhenUsed="0"/>
+    <w:lsdException w:name="Medium List 1" w:semiHidden="0" w:uiPriority="65" w:unhideWhenUsed="0"/>
+    <w:lsdException w:name="Medium List 2" w:semiHidden="0" w:uiPriority="66" w:unhideWhenUsed="0"/>
+    <w:lsdException w:name="Medium Grid 1" w:semiHidden="0" w:uiPriority="67" w:unhideWhenUsed="0"/>
+    <w:lsdException w:name="Medium Grid 2" w:semiHidden="0" w:uiPriority="68" w:unhideWhenUsed="0"/>
+    <w:lsdException w:name="Medium Grid 3" w:semiHidden="0" w:uiPriority="69" w:unhideWhenUsed="0"/>
+    <w:lsdException w:name="Dark List" w:semiHidden="0" w:uiPriority="70" w:unhideWhenUsed="0"/>
+    <w:lsdException w:name="Colorful Shading" w:semiHidden="0" w:uiPriority="71" w:unhideWhenUsed="0"/>
+    <w:lsdException w:name="Colorful List" w:semiHidden="0" w:uiPriority="72" w:unhideWhenUsed="0"/>
+    <w:lsdException w:name="Colorful Grid" w:semiHidden="0" w:uiPriority="73" w:unhideWhenUsed="0"/>
+    <w:lsdException w:name="Light Shading Accent 1" w:semiHidden="0" w:uiPriority="60" w:unhideWhenUsed="0"/>
+    <w:lsdException w:name="Light List Accent 1" w:semiHidden="0" w:uiPriority="61" w:unhideWhenUsed="0"/>
+    <w:lsdException w:name="Light Grid Accent 1" w:semiHidden="0" w:uiPriority="62" w:unhideWhenUsed="0"/>
+    <w:lsdException w:name="Medium Shading 1 Accent 1" w:semiHidden="0" w:uiPriority="63" w:unhideWhenUsed="0"/>
+    <w:lsdException w:name="Medium Shading 2 Accent 1" w:semiHidden="0" w:uiPriority="64" w:unhideWhenUsed="0"/>
+    <w:lsdException w:name="Medium List 1 Accent 1" w:semiHidden="0" w:uiPriority="65" w:unhideWhenUsed="0"/>
+    <w:lsdException w:name="Revision" w:unhideWhenUsed="0"/>
+    <w:lsdException w:name="List Paragraph" w:semiHidden="0" w:uiPriority="34" w:unhideWhenUsed="0" w:qFormat="1"/>
+    <w:lsdException w:name="Quote" w:semiHidden="0" w:uiPriority="29" w:unhideWhenUsed="0" w:qFormat="1"/>
+    <w:lsdException w:name="Intense Quote" w:semiHidden="0" w:uiPriority="30" w:unhideWhenUsed="0" w:qFormat="1"/>
+    <w:lsdException w:name="Medium List 2 Accent 1" w:semiHidden="0" w:uiPriority="66" w:unhideWhenUsed="0"/>
+    <w:lsdException w:name="Medium Grid 1 Accent 1" w:semiHidden="0" w:uiPriority="67" w:unhideWhenUsed="0"/>
+    <w:lsdException w:name="Medium Grid 2 Accent 1" w:semiHidden="0" w:uiPriority="68" w:unhideWhenUsed="0"/>
+    <w:lsdException w:name="Medium Grid 3 Accent 1" w:semiHidden="0" w:uiPriority="69" w:unhideWhenUsed="0"/>
+    <w:lsdException w:name="Dark List Accent 1" w:semiHidden="0" w:uiPriority="70" w:unhideWhenUsed="0"/>
+    <w:lsdException w:name="Colorful Shading Accent 1" w:semiHidden="0" w:uiPriority="71" w:unhideWhenUsed="0"/>
+    <w:lsdException w:name="Colorful List Accent 1" w:semiHidden="0" w:uiPriority="72" w:unhideWhenUsed="0"/>
+    <w:lsdException w:name="Colorful Grid Accent 1" w:semiHidden="0" w:uiPriority="73" w:unhideWhenUsed="0"/>
+    <w:lsdException w:name="Light Shading Accent 2" w:semiHidden="0" w:uiPriority="60" w:unhideWhenUsed="0"/>
+    <w:lsdException w:name="Light List Accent 2" w:semiHidden="0" w:uiPriority="61" w:unhideWhenUsed="0"/>
+    <w:lsdException w:name="Light Grid Accent 2" w:semiHidden="0" w:uiPriority="62" w:unhideWhenUsed="0"/>
+    <w:lsdException w:name="Medium Shading 1 Accent 2" w:semiHidden="0" w:uiPriority="63" w:unhideWhenUsed="0"/>
+    <w:lsdException w:name="Medium Shading 2 Accent 2" w:semiHidden="0" w:uiPriority="64" w:unhideWhenUsed="0"/>
+    <w:lsdException w:name="Medium List 1 Accent 2" w:semiHidden="0" w:uiPriority="65" w:unhideWhenUsed="0"/>
+    <w:lsdException w:name="Medium List 2 Accent 2" w:semiHidden="0" w:uiPriority="66" w:unhideWhenUsed="0"/>
+    <w:lsdException w:name="Medium Grid 1 Accent 2" w:semiHidden="0" w:uiPriority="67" w:unhideWhenUsed="0"/>
+    <w:lsdException w:name="Medium Grid 2 Accent 2" w:semiHidden="0" w:uiPriority="68" w:unhideWhenUsed="0"/>
+    <w:lsdException w:name="Medium Grid 3 Accent 2" w:semiHidden="0" w:uiPriority="69" w:unhideWhenUsed="0"/>
+    <w:lsdException w:name="Dark List Accent 2" w:semiHidden="0" w:uiPriority="70" w:unhideWhenUsed="0"/>
+    <w:lsdException w:name="Colorful Shading Accent 2" w:semiHidden="0" w:uiPriority="71" w:unhideWhenUsed="0"/>
+    <w:lsdException w:name="Colorful List Accent 2" w:semiHidden="0" w:uiPriority="72" w:unhideWhenUsed="0"/>
+    <w:lsdException w:name="Colorful Grid Accent 2" w:semiHidden="0" w:uiPriority="73" w:unhideWhenUsed="0"/>
+    <w:lsdException w:name="Light Shading Accent 3" w:semiHidden="0" w:uiPriority="60" w:unhideWhenUsed="0"/>
+    <w:lsdException w:name="Light List Accent 3" w:semiHidden="0" w:uiPriority="61" w:unhideWhenUsed="0"/>
+    <w:lsdException w:name="Light Grid Accent 3" w:semiHidden="0" w:uiPriority="62" w:unhideWhenUsed="0"/>
+    <w:lsdException w:name="Medium Shading 1 Accent 3" w:semiHidden="0" w:uiPriority="63" w:unhideWhenUsed="0"/>
+    <w:lsdException w:name="Medium Shading 2 Accent 3" w:semiHidden="0" w:uiPriority="64" w:unhideWhenUsed="0"/>
+    <w:lsdException w:name="Medium List 1 Accent 3" w:semiHidden="0" w:uiPriority="65" w:unhideWhenUsed="0"/>
+    <w:lsdException w:name="Medium List 2 Accent 3" w:semiHidden="0" w:uiPriority="66" w:unhideWhenUsed="0"/>
+    <w:lsdException w:name="Medium Grid 1 Accent 3" w:semiHidden="0" w:uiPriority="67" w:unhideWhenUsed="0"/>
+    <w:lsdException w:name="Medium Grid 2 Accent 3" w:semiHidden="0" w:uiPriority="68" w:unhideWhenUsed="0"/>
+    <w:lsdException w:name="Medium Grid 3 Accent 3" w:semiHidden="0" w:uiPriority="69" w:unhideWhenUsed="0"/>
+    <w:lsdException w:name="Dark List Accent 3" w:semiHidden="0" w:uiPriority="70" w:unhideWhenUsed="0"/>
+    <w:lsdException w:name="Colorful Shading Accent 3" w:semiHidden="0" w:uiPriority="71" w:unhideWhenUsed="0"/>
+    <w:lsdException w:name="Colorful List Accent 3" w:semiHidden="0" w:uiPriority="72" w:unhideWhenUsed="0"/>
+    <w:lsdException w:name="Colorful Grid Accent 3" w:semiHidden="0" w:uiPriority="73" w:unhideWhenUsed="0"/>
+    <w:lsdException w:name="Light Shading Accent 4" w:semiHidden="0" w:uiPriority="60" w:unhideWhenUsed="0"/>
+    <w:lsdException w:name="Light List Accent 4" w:semiHidden="0" w:uiPriority="61" w:unhideWhenUsed="0"/>
+    <w:lsdException w:name="Light Grid Accent 4" w:semiHidden="0" w:uiPriority="62" w:unhideWhenUsed="0"/>
+    <w:lsdException w:name="Medium Shading 1 Accent 4" w:semiHidden="0" w:uiPriority="63" w:unhideWhenUsed="0"/>
+    <w:lsdException w:name="Medium Shading 2 Accent 4" w:semiHidden="0" w:uiPriority="64" w:unhideWhenUsed="0"/>
+    <w:lsdException w:name="Medium List 1 Accent 4" w:semiHidden="0" w:uiPriority="65" w:unhideWhenUsed="0"/>
+    <w:lsdException w:name="Medium List 2 Accent 4" w:semiHidden="0" w:uiPriority="66" w:unhideWhenUsed="0"/>
+    <w:lsdException w:name="Medium Grid 1 Accent 4" w:semiHidden="0" w:uiPriority="67" w:unhideWhenUsed="0"/>
+    <w:lsdException w:name="Medium Grid 2 Accent 4" w:semiHidden="0" w:uiPriority="68" w:unhideWhenUsed="0"/>
+    <w:lsdException w:name="Medium Grid 3 Accent 4" w:semiHidden="0" w:uiPriority="69" w:unhideWhenUsed="0"/>
+    <w:lsdException w:name="Dark List Accent 4" w:semiHidden="0" w:uiPriority="70" w:unhideWhenUsed="0"/>
+    <w:lsdException w:name="Colorful Shading Accent 4" w:semiHidden="0" w:uiPriority="71" w:unhideWhenUsed="0"/>
+    <w:lsdException w:name="Colorful List Accent 4" w:semiHidden="0" w:uiPriority="72" w:unhideWhenUsed="0"/>
+    <w:lsdException w:name="Colorful Grid Accent 4" w:semiHidden="0" w:uiPriority="73" w:unhideWhenUsed="0"/>
+    <w:lsdException w:name="Light Shading Accent 5" w:semiHidden="0" w:uiPriority="60" w:unhideWhenUsed="0"/>
+    <w:lsdException w:name="Light List Accent 5" w:semiHidden="0" w:uiPriority="61" w:unhideWhenUsed="0"/>
+    <w:lsdException w:name="Light Grid Accent 5" w:semiHidden="0" w:uiPriority="62" w:unhideWhenUsed="0"/>
+    <w:lsdException w:name="Medium Shading 1 Accent 5" w:semiHidden="0" w:uiPriority="63" w:unhideWhenUsed="0"/>
+    <w:lsdException w:name="Medium Shading 2 Accent 5" w:semiHidden="0" w:uiPriority="64" w:unhideWhenUsed="0"/>
+    <w:lsdException w:name="Medium List 1 Accent 5" w:semiHidden="0" w:uiPriority="65" w:unhideWhenUsed="0"/>
+    <w:lsdException w:name="Medium List 2 Accent 5" w:semiHidden="0" w:uiPriority="66" w:unhideWhenUsed="0"/>
+    <w:lsdException w:name="Medium Grid 1 Accent 5" w:semiHidden="0" w:uiPriority="67" w:unhideWhenUsed="0"/>
+    <w:lsdException w:name="Medium Grid 2 Accent 5" w:semiHidden="0" w:uiPriority="68" w:unhideWhenUsed="0"/>
+    <w:lsdException w:name="Medium Grid 3 Accent 5" w:semiHidden="0" w:uiPriority="69" w:unhideWhenUsed="0"/>
+    <w:lsdException w:name="Dark List Accent 5" w:semiHidden="0" w:uiPriority="70" w:unhideWhenUsed="0"/>
+    <w:lsdException w:name="Colorful Shading Accent 5" w:semiHidden="0" w:uiPriority="71" w:unhideWhenUsed="0"/>
+    <w:lsdException w:name="Colorful List Accent 5" w:semiHidden="0" w:uiPriority="72" w:unhideWhenUsed="0"/>
+    <w:lsdException w:name="Colorful Grid Accent 5" w:semiHidden="0" w:uiPriority="73" w:unhideWhenUsed="0"/>
+    <w:lsdException w:name="Light Shading Accent 6" w:semiHidden="0" w:uiPriority="60" w:unhideWhenUsed="0"/>
+    <w:lsdException w:name="Light List Accent 6" w:semiHidden="0" w:uiPriority="61" w:unhideWhenUsed="0"/>
+    <w:lsdException w:name="Light Grid Accent 6" w:semiHidden="0" w:uiPriority="62" w:unhideWhenUsed="0"/>
+    <w:lsdException w:name="Medium Shading 1 Accent 6" w:semiHidden="0" w:uiPriority="63" w:unhideWhenUsed="0"/>
+    <w:lsdException w:name="Medium Shading 2 Accent 6" w:semiHidden="0" w:uiPriority="64" w:unhideWhenUsed="0"/>
+    <w:lsdException w:name="Medium List 1 Accent 6" w:semiHidden="0" w:uiPriority="65" w:unhideWhenUsed="0"/>
+    <w:lsdException w:name="Medium List 2 Accent 6" w:semiHidden="0" w:uiPriority="66" w:unhideWhenUsed="0"/>
+    <w:lsdException w:name="Medium Grid 1 Accent 6" w:semiHidden="0" w:uiPriority="67" w:unhideWhenUsed="0"/>
+    <w:lsdException w:name="Medium Grid 2 Accent 6" w:semiHidden="0" w:uiPriority="68" w:unhideWhenUsed="0"/>
+    <w:lsdException w:name="Medium Grid 3 Accent 6" w:semiHidden="0" w:uiPriority="69" w:unhideWhenUsed="0"/>
+    <w:lsdException w:name="Dark List Accent 6" w:semiHidden="0" w:uiPriority="70" w:unhideWhenUsed="0"/>
+    <w:lsdException w:name="Colorful Shading Accent 6" w:semiHidden="0" w:uiPriority="71" w:unhideWhenUsed="0"/>
+    <w:lsdException w:name="Colorful List Accent 6" w:semiHidden="0" w:uiPriority="72" w:unhideWhenUsed="0"/>
+    <w:lsdException w:name="Colorful Grid Accent 6" w:semiHidden="0" w:uiPriority="73" w:unhideWhenUsed="0"/>
+    <w:lsdException w:name="Subtle Emphasis" w:semiHidden="0" w:uiPriority="19" w:unhideWhenUsed="0" w:qFormat="1"/>
+    <w:lsdException w:name="Intense Emphasis" w:semiHidden="0" w:uiPriority="21" w:unhideWhenUsed="0" w:qFormat="1"/>
+    <w:lsdException w:name="Subtle Reference" w:semiHidden="0" w:uiPriority="31" w:unhideWhenUsed="0" w:qFormat="1"/>
+    <w:lsdException w:name="Intense Reference" w:semiHidden="0" w:uiPriority="32" w:unhideWhenUsed="0" w:qFormat="1"/>
+    <w:lsdException w:name="Book Title" w:semiHidden="0" w:uiPriority="33" w:unhideWhenUsed="0" w:qFormat="1"/>
+    <w:lsdException w:name="Bibliography" w:uiPriority="37"/>
+    <w:lsdException w:name="TOC Heading" w:uiPriority="39" w:qFormat="1"/>
+  </w:latentStyles>
+  <w:style w:type="paragraph" w:default="1" w:styleId="Normal">
+    <w:name w:val="Normal"/>
+    <w:qFormat/>
+    <w:rsid w:val="00F94577"/>
+  </w:style>
+  <w:style w:type="character" w:default="1" w:styleId="Fuentedeprrafopredeter">
+    <w:name w:val="Default Paragraph Font"/>
+    <w:uiPriority w:val="1"/>
+    <w:semiHidden/>
+    <w:unhideWhenUsed/>
+  </w:style>
+  <w:style w:type="table" w:default="1" w:styleId="Tablanormal">
+    <w:name w:val="Normal Table"/>
+    <w:uiPriority w:val="99"/>
+    <w:semiHidden/>
+    <w:unhideWhenUsed/>
+    <w:qFormat/>
+    <w:tblPr>
+      <w:tblInd w:w="0" w:type="dxa"/>
+      <w:tblCellMar>
+        <w:top w:w="0" w:type="dxa"/>
+        <w:left w:w="108" w:type="dxa"/>
+        <w:bottom w:w="0" w:type="dxa"/>
+        <w:right w:w="108" w:type="dxa"/>
+      </w:tblCellMar>
+    </w:tblPr>
+  </w:style>
+  <w:style w:type="numbering" w:default="1" w:styleId="Sinlista">
+    <w:name w:val="No List"/>
+    <w:uiPriority w:val="99"/>
+    <w:semiHidden/>
+    <w:unhideWhenUsed/>
+  </w:style>
+  <w:style w:type="paragraph" w:styleId="Prrafodelista">
+    <w:name w:val="List Paragraph"/>
+    <w:basedOn w:val="Normal"/>
+    <w:uiPriority w:val="34"/>
+    <w:qFormat/>
+    <w:rsid w:val="00391342"/>
+    <w:pPr>
+      <w:ind w:left="720"/>
+      <w:contextualSpacing/>
+    </w:pPr>
+  </w:style>
+  <w:style w:type="table" w:styleId="Tablaconcuadrcula">
+    <w:name w:val="Table Grid"/>
+    <w:basedOn w:val="Tablanormal"/>
+    <w:uiPriority w:val="59"/>
+    <w:rsid w:val="009B425B"/>
+    <w:pPr>
+      <w:spacing w:after="0" w:line="240" w:lineRule="auto"/>
+    </w:pPr>
+    <w:tblPr>
+      <w:tblInd w:w="0" w:type="dxa"/>
+      <w:tblBorders>
+        <w:top w:val="single" w:sz="4" w:space="0" w:color="auto"/>
+        <w:left w:val="single" w:sz="4" w:space="0" w:color="auto"/>
+        <w:bottom w:val="single" w:sz="4" w:space="0" w:color="auto"/>
+        <w:right w:val="single" w:sz="4" w:space="0" w:color="auto"/>
+        <w:insideH w:val="single" w:sz="4" w:space="0" w:color="auto"/>
+        <w:insideV w:val="single" w:sz="4" w:space="0" w:color="auto"/>
+      </w:tblBorders>
+      <w:tblCellMar>
+        <w:top w:w="0" w:type="dxa"/>
+        <w:left w:w="108" w:type="dxa"/>
+        <w:bottom w:w="0" w:type="dxa"/>
+        <w:right w:w="108" w:type="dxa"/>
+      </w:tblCellMar>
+    </w:tblPr>
+  </w:style>
+  <w:style w:type="character" w:styleId="Hipervnculo">
+    <w:name w:val="Hyperlink"/>
+    <w:basedOn w:val="Fuentedeprrafopredeter"/>
+    <w:uiPriority w:val="99"/>
+    <w:unhideWhenUsed/>
+    <w:rsid w:val="006A70DF"/>
+    <w:rPr>
+      <w:color w:val="0000FF" w:themeColor="hyperlink"/>
+      <w:u w:val="single"/>
+    </w:rPr>
+  </w:style>
+  <w:style w:type="paragraph" w:styleId="Encabezado">
+    <w:name w:val="header"/>
+    <w:basedOn w:val="Normal"/>
+    <w:link w:val="EncabezadoCar"/>
+    <w:uiPriority w:val="99"/>
+    <w:unhideWhenUsed/>
+    <w:rsid w:val="00B615C2"/>
+    <w:pPr>
+      <w:tabs>
+        <w:tab w:val="center" w:pos="4252"/>
+        <w:tab w:val="right" w:pos="8504"/>
+      </w:tabs>
+      <w:spacing w:after="0" w:line="240" w:lineRule="auto"/>
+    </w:pPr>
+  </w:style>
+  <w:style w:type="character" w:customStyle="1" w:styleId="EncabezadoCar">
+    <w:name w:val="Encabezado Car"/>
+    <w:basedOn w:val="Fuentedeprrafopredeter"/>
+    <w:link w:val="Encabezado"/>
+    <w:uiPriority w:val="99"/>
+    <w:rsid w:val="00B615C2"/>
+  </w:style>
+  <w:style w:type="paragraph" w:styleId="Piedepgina">
+    <w:name w:val="footer"/>
+    <w:basedOn w:val="Normal"/>
+    <w:link w:val="PiedepginaCar"/>
+    <w:uiPriority w:val="99"/>
+    <w:unhideWhenUsed/>
+    <w:rsid w:val="00B615C2"/>
+    <w:pPr>
+      <w:tabs>
+        <w:tab w:val="center" w:pos="4252"/>
+        <w:tab w:val="right" w:pos="8504"/>
+      </w:tabs>
+      <w:spacing w:after="0" w:line="240" w:lineRule="auto"/>
+    </w:pPr>
+  </w:style>
+  <w:style w:type="character" w:customStyle="1" w:styleId="PiedepginaCar">
+    <w:name w:val="Pie de página Car"/>
+    <w:basedOn w:val="Fuentedeprrafopredeter"/>
+    <w:link w:val="Piedepgina"/>
+    <w:uiPriority w:val="99"/>
+    <w:rsid w:val="00B615C2"/>
+  </w:style>
+  <w:style w:type="paragraph" w:styleId="Sinespaciado">
+    <w:name w:val="No Spacing"/>
+    <w:link w:val="SinespaciadoCar"/>
+    <w:uiPriority w:val="1"/>
+    <w:qFormat/>
+    <w:rsid w:val="00871729"/>
+    <w:pPr>
+      <w:spacing w:after="0" w:line="240" w:lineRule="auto"/>
+    </w:pPr>
+    <w:rPr>
+      <w:rFonts w:eastAsiaTheme="minorEastAsia"/>
+      <w:lang w:eastAsia="es-ES"/>
+    </w:rPr>
+  </w:style>
+  <w:style w:type="character" w:customStyle="1" w:styleId="SinespaciadoCar">
+    <w:name w:val="Sin espaciado Car"/>
+    <w:basedOn w:val="Fuentedeprrafopredeter"/>
+    <w:link w:val="Sinespaciado"/>
+    <w:uiPriority w:val="1"/>
+    <w:rsid w:val="00871729"/>
+    <w:rPr>
+      <w:rFonts w:eastAsiaTheme="minorEastAsia"/>
+      <w:lang w:eastAsia="es-ES"/>
+    </w:rPr>
+  </w:style>
+  <w:style w:type="paragraph" w:styleId="Textodeglobo">
+    <w:name w:val="Balloon Text"/>
+    <w:basedOn w:val="Normal"/>
+    <w:link w:val="TextodegloboCar"/>
+    <w:uiPriority w:val="99"/>
+    <w:semiHidden/>
+    <w:unhideWhenUsed/>
+    <w:rsid w:val="00871729"/>
+    <w:pPr>
+      <w:spacing w:after="0" w:line="240" w:lineRule="auto"/>
+    </w:pPr>
+    <w:rPr>
+      <w:rFonts w:ascii="Tahoma" w:hAnsi="Tahoma" w:cs="Tahoma"/>
+      <w:sz w:val="16"/>
+      <w:szCs w:val="16"/>
+    </w:rPr>
+  </w:style>
+  <w:style w:type="character" w:customStyle="1" w:styleId="TextodegloboCar">
+    <w:name w:val="Texto de globo Car"/>
+    <w:basedOn w:val="Fuentedeprrafopredeter"/>
+    <w:link w:val="Textodeglobo"/>
+    <w:uiPriority w:val="99"/>
+    <w:semiHidden/>
+    <w:rsid w:val="00871729"/>
+    <w:rPr>
+      <w:rFonts w:ascii="Tahoma" w:hAnsi="Tahoma" w:cs="Tahoma"/>
+      <w:sz w:val="16"/>
+      <w:szCs w:val="16"/>
+    </w:rPr>
+  </w:style>
+  <w:style w:type="paragraph" w:styleId="Ttulo">
+    <w:name w:val="Title"/>
+    <w:basedOn w:val="Normal"/>
+    <w:next w:val="Normal"/>
+    <w:link w:val="TtuloCar"/>
+    <w:uiPriority w:val="10"/>
+    <w:qFormat/>
+    <w:rsid w:val="00871729"/>
+    <w:pPr>
+      <w:pBdr>
+        <w:bottom w:val="single" w:sz="8" w:space="4" w:color="4F81BD" w:themeColor="accent1"/>
+      </w:pBdr>
+      <w:spacing w:after="300" w:line="240" w:lineRule="auto"/>
+      <w:contextualSpacing/>
+    </w:pPr>
+    <w:rPr>
+      <w:rFonts w:asciiTheme="majorHAnsi" w:eastAsiaTheme="majorEastAsia" w:hAnsiTheme="majorHAnsi" w:cstheme="majorBidi"/>
+      <w:color w:val="17365D" w:themeColor="text2" w:themeShade="BF"/>
+      <w:spacing w:val="5"/>
+      <w:kern w:val="28"/>
+      <w:sz w:val="52"/>
+      <w:szCs w:val="52"/>
+      <w:lang w:eastAsia="es-ES"/>
+    </w:rPr>
+  </w:style>
+  <w:style w:type="character" w:customStyle="1" w:styleId="TtuloCar">
+    <w:name w:val="Título Car"/>
+    <w:basedOn w:val="Fuentedeprrafopredeter"/>
+    <w:link w:val="Ttulo"/>
+    <w:uiPriority w:val="10"/>
+    <w:rsid w:val="00871729"/>
+    <w:rPr>
+      <w:rFonts w:asciiTheme="majorHAnsi" w:eastAsiaTheme="majorEastAsia" w:hAnsiTheme="majorHAnsi" w:cstheme="majorBidi"/>
+      <w:color w:val="17365D" w:themeColor="text2" w:themeShade="BF"/>
+      <w:spacing w:val="5"/>
+      <w:kern w:val="28"/>
+      <w:sz w:val="52"/>
+      <w:szCs w:val="52"/>
+      <w:lang w:eastAsia="es-ES"/>
+    </w:rPr>
+  </w:style>
+  <w:style w:type="paragraph" w:styleId="Subttulo">
+    <w:name w:val="Subtitle"/>
+    <w:basedOn w:val="Normal"/>
+    <w:next w:val="Normal"/>
+    <w:link w:val="SubttuloCar"/>
+    <w:uiPriority w:val="11"/>
+    <w:qFormat/>
+    <w:rsid w:val="00871729"/>
+    <w:pPr>
+      <w:numPr>
+        <w:ilvl w:val="1"/>
+      </w:numPr>
+    </w:pPr>
+    <w:rPr>
+      <w:rFonts w:asciiTheme="majorHAnsi" w:eastAsiaTheme="majorEastAsia" w:hAnsiTheme="majorHAnsi" w:cstheme="majorBidi"/>
+      <w:i/>
+      <w:iCs/>
+      <w:color w:val="4F81BD" w:themeColor="accent1"/>
+      <w:spacing w:val="15"/>
+      <w:sz w:val="24"/>
+      <w:szCs w:val="24"/>
+      <w:lang w:eastAsia="es-ES"/>
+    </w:rPr>
+  </w:style>
+  <w:style w:type="character" w:customStyle="1" w:styleId="SubttuloCar">
+    <w:name w:val="Subtítulo Car"/>
+    <w:basedOn w:val="Fuentedeprrafopredeter"/>
+    <w:link w:val="Subttulo"/>
+    <w:uiPriority w:val="11"/>
+    <w:rsid w:val="00871729"/>
+    <w:rPr>
+      <w:rFonts w:asciiTheme="majorHAnsi" w:eastAsiaTheme="majorEastAsia" w:hAnsiTheme="majorHAnsi" w:cstheme="majorBidi"/>
+      <w:i/>
+      <w:iCs/>
+      <w:color w:val="4F81BD" w:themeColor="accent1"/>
+      <w:spacing w:val="15"/>
+      <w:sz w:val="24"/>
+      <w:szCs w:val="24"/>
+      <w:lang w:eastAsia="es-ES"/>
+    </w:rPr>
+  </w:style>
+</w:styles>
+</file>
+
+<file path=word/stylesWithEffects.xml><?xml version="1.0" encoding="utf-8"?>
+<w:styles xmlns:wpc="http://schemas.microsoft.com/office/word/2010/wordprocessingCanvas" xmlns:mc="http://schemas.openxmlformats.org/markup-compatibility/2006" xmlns:o="urn:schemas-microsoft-com:office:office" xmlns:r="http://schemas.openxmlformats.org/officeDocument/2006/relationships" xmlns:m="http://schemas.openxmlformats.org/officeDocument/2006/math" xmlns:v="urn:schemas-microsoft-com:vml" xmlns:wp14="http://schemas.microsoft.com/office/word/2010/wordprocessingDrawing" xmlns:wp="http://schemas.openxmlformats.org/drawingml/2006/wordprocessingDrawing" xmlns:w10="urn:schemas-microsoft-com:office:word" xmlns:w="http://schemas.openxmlformats.org/wordprocessingml/2006/main" xmlns:w14="http://schemas.microsoft.com/office/word/2010/wordml" xmlns:wpg="http://schemas.microsoft.com/office/word/2010/wordprocessingGroup" xmlns:wpi="http://schemas.microsoft.com/office/word/2010/wordprocessingInk" xmlns:wne="http://schemas.microsoft.com/office/word/2006/wordml" xmlns:wps="http://schemas.microsoft.com/office/word/2010/wordprocessingShape" mc:Ignorable="w14 wp14">
   <w:docDefaults>
     <w:rPrDefault>
       <w:rPr>
@@ -6058,976 +5723,6 @@
 </w:styles>
 </file>
 
-<file path=word/stylesWithEffects.xml><?xml version="1.0" encoding="utf-8"?>
-<w:styles xmlns:wpc="http://schemas.microsoft.com/office/word/2010/wordprocessingCanvas" xmlns:mc="http://schemas.openxmlformats.org/markup-compatibility/2006" xmlns:o="urn:schemas-microsoft-com:office:office" xmlns:r="http://schemas.openxmlformats.org/officeDocument/2006/relationships" xmlns:m="http://schemas.openxmlformats.org/officeDocument/2006/math" xmlns:v="urn:schemas-microsoft-com:vml" xmlns:wp14="http://schemas.microsoft.com/office/word/2010/wordprocessingDrawing" xmlns:wp="http://schemas.openxmlformats.org/drawingml/2006/wordprocessingDrawing" xmlns:w10="urn:schemas-microsoft-com:office:word" xmlns:w="http://schemas.openxmlformats.org/wordprocessingml/2006/main" xmlns:w14="http://schemas.microsoft.com/office/word/2010/wordml" xmlns:wpg="http://schemas.microsoft.com/office/word/2010/wordprocessingGroup" xmlns:wpi="http://schemas.microsoft.com/office/word/2010/wordprocessingInk" xmlns:wne="http://schemas.microsoft.com/office/word/2006/wordml" xmlns:wps="http://schemas.microsoft.com/office/word/2010/wordprocessingShape" mc:Ignorable="w14 wp14">
-  <w:docDefaults>
-    <w:rPrDefault>
-      <w:rPr>
-        <w:rFonts w:asciiTheme="minorHAnsi" w:eastAsiaTheme="minorHAnsi" w:hAnsiTheme="minorHAnsi" w:cstheme="minorBidi"/>
-        <w:sz w:val="22"/>
-        <w:szCs w:val="22"/>
-        <w:lang w:val="es-ES" w:eastAsia="en-US" w:bidi="ar-SA"/>
-      </w:rPr>
-    </w:rPrDefault>
-    <w:pPrDefault>
-      <w:pPr>
-        <w:spacing w:after="200" w:line="276" w:lineRule="auto"/>
-      </w:pPr>
-    </w:pPrDefault>
-  </w:docDefaults>
-  <w:latentStyles w:defLockedState="0" w:defUIPriority="99" w:defSemiHidden="1" w:defUnhideWhenUsed="1" w:defQFormat="0" w:count="267">
-    <w:lsdException w:name="Normal" w:semiHidden="0" w:uiPriority="0" w:unhideWhenUsed="0" w:qFormat="1"/>
-    <w:lsdException w:name="heading 1" w:semiHidden="0" w:uiPriority="9" w:unhideWhenUsed="0" w:qFormat="1"/>
-    <w:lsdException w:name="heading 2" w:uiPriority="9" w:qFormat="1"/>
-    <w:lsdException w:name="heading 3" w:uiPriority="9" w:qFormat="1"/>
-    <w:lsdException w:name="heading 4" w:uiPriority="9" w:qFormat="1"/>
-    <w:lsdException w:name="heading 5" w:uiPriority="9" w:qFormat="1"/>
-    <w:lsdException w:name="heading 6" w:uiPriority="9" w:qFormat="1"/>
-    <w:lsdException w:name="heading 7" w:uiPriority="9" w:qFormat="1"/>
-    <w:lsdException w:name="heading 8" w:uiPriority="9" w:qFormat="1"/>
-    <w:lsdException w:name="heading 9" w:uiPriority="9" w:qFormat="1"/>
-    <w:lsdException w:name="toc 1" w:uiPriority="39"/>
-    <w:lsdException w:name="toc 2" w:uiPriority="39"/>
-    <w:lsdException w:name="toc 3" w:uiPriority="39"/>
-    <w:lsdException w:name="toc 4" w:uiPriority="39"/>
-    <w:lsdException w:name="toc 5" w:uiPriority="39"/>
-    <w:lsdException w:name="toc 6" w:uiPriority="39"/>
-    <w:lsdException w:name="toc 7" w:uiPriority="39"/>
-    <w:lsdException w:name="toc 8" w:uiPriority="39"/>
-    <w:lsdException w:name="toc 9" w:uiPriority="39"/>
-    <w:lsdException w:name="caption" w:uiPriority="35" w:qFormat="1"/>
-    <w:lsdException w:name="Title" w:semiHidden="0" w:uiPriority="10" w:unhideWhenUsed="0" w:qFormat="1"/>
-    <w:lsdException w:name="Default Paragraph Font" w:uiPriority="1"/>
-    <w:lsdException w:name="Subtitle" w:semiHidden="0" w:uiPriority="11" w:unhideWhenUsed="0" w:qFormat="1"/>
-    <w:lsdException w:name="Strong" w:semiHidden="0" w:uiPriority="22" w:unhideWhenUsed="0" w:qFormat="1"/>
-    <w:lsdException w:name="Emphasis" w:semiHidden="0" w:uiPriority="20" w:unhideWhenUsed="0" w:qFormat="1"/>
-    <w:lsdException w:name="Table Grid" w:semiHidden="0" w:uiPriority="59" w:unhideWhenUsed="0"/>
-    <w:lsdException w:name="Placeholder Text" w:unhideWhenUsed="0"/>
-    <w:lsdException w:name="No Spacing" w:semiHidden="0" w:uiPriority="1" w:unhideWhenUsed="0" w:qFormat="1"/>
-    <w:lsdException w:name="Light Shading" w:semiHidden="0" w:uiPriority="60" w:unhideWhenUsed="0"/>
-    <w:lsdException w:name="Light List" w:semiHidden="0" w:uiPriority="61" w:unhideWhenUsed="0"/>
-    <w:lsdException w:name="Light Grid" w:semiHidden="0" w:uiPriority="62" w:unhideWhenUsed="0"/>
-    <w:lsdException w:name="Medium Shading 1" w:semiHidden="0" w:uiPriority="63" w:unhideWhenUsed="0"/>
-    <w:lsdException w:name="Medium Shading 2" w:semiHidden="0" w:uiPriority="64" w:unhideWhenUsed="0"/>
-    <w:lsdException w:name="Medium List 1" w:semiHidden="0" w:uiPriority="65" w:unhideWhenUsed="0"/>
-    <w:lsdException w:name="Medium List 2" w:semiHidden="0" w:uiPriority="66" w:unhideWhenUsed="0"/>
-    <w:lsdException w:name="Medium Grid 1" w:semiHidden="0" w:uiPriority="67" w:unhideWhenUsed="0"/>
-    <w:lsdException w:name="Medium Grid 2" w:semiHidden="0" w:uiPriority="68" w:unhideWhenUsed="0"/>
-    <w:lsdException w:name="Medium Grid 3" w:semiHidden="0" w:uiPriority="69" w:unhideWhenUsed="0"/>
-    <w:lsdException w:name="Dark List" w:semiHidden="0" w:uiPriority="70" w:unhideWhenUsed="0"/>
-    <w:lsdException w:name="Colorful Shading" w:semiHidden="0" w:uiPriority="71" w:unhideWhenUsed="0"/>
-    <w:lsdException w:name="Colorful List" w:semiHidden="0" w:uiPriority="72" w:unhideWhenUsed="0"/>
-    <w:lsdException w:name="Colorful Grid" w:semiHidden="0" w:uiPriority="73" w:unhideWhenUsed="0"/>
-    <w:lsdException w:name="Light Shading Accent 1" w:semiHidden="0" w:uiPriority="60" w:unhideWhenUsed="0"/>
-    <w:lsdException w:name="Light List Accent 1" w:semiHidden="0" w:uiPriority="61" w:unhideWhenUsed="0"/>
-    <w:lsdException w:name="Light Grid Accent 1" w:semiHidden="0" w:uiPriority="62" w:unhideWhenUsed="0"/>
-    <w:lsdException w:name="Medium Shading 1 Accent 1" w:semiHidden="0" w:uiPriority="63" w:unhideWhenUsed="0"/>
-    <w:lsdException w:name="Medium Shading 2 Accent 1" w:semiHidden="0" w:uiPriority="64" w:unhideWhenUsed="0"/>
-    <w:lsdException w:name="Medium List 1 Accent 1" w:semiHidden="0" w:uiPriority="65" w:unhideWhenUsed="0"/>
-    <w:lsdException w:name="Revision" w:unhideWhenUsed="0"/>
-    <w:lsdException w:name="List Paragraph" w:semiHidden="0" w:uiPriority="34" w:unhideWhenUsed="0" w:qFormat="1"/>
-    <w:lsdException w:name="Quote" w:semiHidden="0" w:uiPriority="29" w:unhideWhenUsed="0" w:qFormat="1"/>
-    <w:lsdException w:name="Intense Quote" w:semiHidden="0" w:uiPriority="30" w:unhideWhenUsed="0" w:qFormat="1"/>
-    <w:lsdException w:name="Medium List 2 Accent 1" w:semiHidden="0" w:uiPriority="66" w:unhideWhenUsed="0"/>
-    <w:lsdException w:name="Medium Grid 1 Accent 1" w:semiHidden="0" w:uiPriority="67" w:unhideWhenUsed="0"/>
-    <w:lsdException w:name="Medium Grid 2 Accent 1" w:semiHidden="0" w:uiPriority="68" w:unhideWhenUsed="0"/>
-    <w:lsdException w:name="Medium Grid 3 Accent 1" w:semiHidden="0" w:uiPriority="69" w:unhideWhenUsed="0"/>
-    <w:lsdException w:name="Dark List Accent 1" w:semiHidden="0" w:uiPriority="70" w:unhideWhenUsed="0"/>
-    <w:lsdException w:name="Colorful Shading Accent 1" w:semiHidden="0" w:uiPriority="71" w:unhideWhenUsed="0"/>
-    <w:lsdException w:name="Colorful List Accent 1" w:semiHidden="0" w:uiPriority="72" w:unhideWhenUsed="0"/>
-    <w:lsdException w:name="Colorful Grid Accent 1" w:semiHidden="0" w:uiPriority="73" w:unhideWhenUsed="0"/>
-    <w:lsdException w:name="Light Shading Accent 2" w:semiHidden="0" w:uiPriority="60" w:unhideWhenUsed="0"/>
-    <w:lsdException w:name="Light List Accent 2" w:semiHidden="0" w:uiPriority="61" w:unhideWhenUsed="0"/>
-    <w:lsdException w:name="Light Grid Accent 2" w:semiHidden="0" w:uiPriority="62" w:unhideWhenUsed="0"/>
-    <w:lsdException w:name="Medium Shading 1 Accent 2" w:semiHidden="0" w:uiPriority="63" w:unhideWhenUsed="0"/>
-    <w:lsdException w:name="Medium Shading 2 Accent 2" w:semiHidden="0" w:uiPriority="64" w:unhideWhenUsed="0"/>
-    <w:lsdException w:name="Medium List 1 Accent 2" w:semiHidden="0" w:uiPriority="65" w:unhideWhenUsed="0"/>
-    <w:lsdException w:name="Medium List 2 Accent 2" w:semiHidden="0" w:uiPriority="66" w:unhideWhenUsed="0"/>
-    <w:lsdException w:name="Medium Grid 1 Accent 2" w:semiHidden="0" w:uiPriority="67" w:unhideWhenUsed="0"/>
-    <w:lsdException w:name="Medium Grid 2 Accent 2" w:semiHidden="0" w:uiPriority="68" w:unhideWhenUsed="0"/>
-    <w:lsdException w:name="Medium Grid 3 Accent 2" w:semiHidden="0" w:uiPriority="69" w:unhideWhenUsed="0"/>
-    <w:lsdException w:name="Dark List Accent 2" w:semiHidden="0" w:uiPriority="70" w:unhideWhenUsed="0"/>
-    <w:lsdException w:name="Colorful Shading Accent 2" w:semiHidden="0" w:uiPriority="71" w:unhideWhenUsed="0"/>
-    <w:lsdException w:name="Colorful List Accent 2" w:semiHidden="0" w:uiPriority="72" w:unhideWhenUsed="0"/>
-    <w:lsdException w:name="Colorful Grid Accent 2" w:semiHidden="0" w:uiPriority="73" w:unhideWhenUsed="0"/>
-    <w:lsdException w:name="Light Shading Accent 3" w:semiHidden="0" w:uiPriority="60" w:unhideWhenUsed="0"/>
-    <w:lsdException w:name="Light List Accent 3" w:semiHidden="0" w:uiPriority="61" w:unhideWhenUsed="0"/>
-    <w:lsdException w:name="Light Grid Accent 3" w:semiHidden="0" w:uiPriority="62" w:unhideWhenUsed="0"/>
-    <w:lsdException w:name="Medium Shading 1 Accent 3" w:semiHidden="0" w:uiPriority="63" w:unhideWhenUsed="0"/>
-    <w:lsdException w:name="Medium Shading 2 Accent 3" w:semiHidden="0" w:uiPriority="64" w:unhideWhenUsed="0"/>
-    <w:lsdException w:name="Medium List 1 Accent 3" w:semiHidden="0" w:uiPriority="65" w:unhideWhenUsed="0"/>
-    <w:lsdException w:name="Medium List 2 Accent 3" w:semiHidden="0" w:uiPriority="66" w:unhideWhenUsed="0"/>
-    <w:lsdException w:name="Medium Grid 1 Accent 3" w:semiHidden="0" w:uiPriority="67" w:unhideWhenUsed="0"/>
-    <w:lsdException w:name="Medium Grid 2 Accent 3" w:semiHidden="0" w:uiPriority="68" w:unhideWhenUsed="0"/>
-    <w:lsdException w:name="Medium Grid 3 Accent 3" w:semiHidden="0" w:uiPriority="69" w:unhideWhenUsed="0"/>
-    <w:lsdException w:name="Dark List Accent 3" w:semiHidden="0" w:uiPriority="70" w:unhideWhenUsed="0"/>
-    <w:lsdException w:name="Colorful Shading Accent 3" w:semiHidden="0" w:uiPriority="71" w:unhideWhenUsed="0"/>
-    <w:lsdException w:name="Colorful List Accent 3" w:semiHidden="0" w:uiPriority="72" w:unhideWhenUsed="0"/>
-    <w:lsdException w:name="Colorful Grid Accent 3" w:semiHidden="0" w:uiPriority="73" w:unhideWhenUsed="0"/>
-    <w:lsdException w:name="Light Shading Accent 4" w:semiHidden="0" w:uiPriority="60" w:unhideWhenUsed="0"/>
-    <w:lsdException w:name="Light List Accent 4" w:semiHidden="0" w:uiPriority="61" w:unhideWhenUsed="0"/>
-    <w:lsdException w:name="Light Grid Accent 4" w:semiHidden="0" w:uiPriority="62" w:unhideWhenUsed="0"/>
-    <w:lsdException w:name="Medium Shading 1 Accent 4" w:semiHidden="0" w:uiPriority="63" w:unhideWhenUsed="0"/>
-    <w:lsdException w:name="Medium Shading 2 Accent 4" w:semiHidden="0" w:uiPriority="64" w:unhideWhenUsed="0"/>
-    <w:lsdException w:name="Medium List 1 Accent 4" w:semiHidden="0" w:uiPriority="65" w:unhideWhenUsed="0"/>
-    <w:lsdException w:name="Medium List 2 Accent 4" w:semiHidden="0" w:uiPriority="66" w:unhideWhenUsed="0"/>
-    <w:lsdException w:name="Medium Grid 1 Accent 4" w:semiHidden="0" w:uiPriority="67" w:unhideWhenUsed="0"/>
-    <w:lsdException w:name="Medium Grid 2 Accent 4" w:semiHidden="0" w:uiPriority="68" w:unhideWhenUsed="0"/>
-    <w:lsdException w:name="Medium Grid 3 Accent 4" w:semiHidden="0" w:uiPriority="69" w:unhideWhenUsed="0"/>
-    <w:lsdException w:name="Dark List Accent 4" w:semiHidden="0" w:uiPriority="70" w:unhideWhenUsed="0"/>
-    <w:lsdException w:name="Colorful Shading Accent 4" w:semiHidden="0" w:uiPriority="71" w:unhideWhenUsed="0"/>
-    <w:lsdException w:name="Colorful List Accent 4" w:semiHidden="0" w:uiPriority="72" w:unhideWhenUsed="0"/>
-    <w:lsdException w:name="Colorful Grid Accent 4" w:semiHidden="0" w:uiPriority="73" w:unhideWhenUsed="0"/>
-    <w:lsdException w:name="Light Shading Accent 5" w:semiHidden="0" w:uiPriority="60" w:unhideWhenUsed="0"/>
-    <w:lsdException w:name="Light List Accent 5" w:semiHidden="0" w:uiPriority="61" w:unhideWhenUsed="0"/>
-    <w:lsdException w:name="Light Grid Accent 5" w:semiHidden="0" w:uiPriority="62" w:unhideWhenUsed="0"/>
-    <w:lsdException w:name="Medium Shading 1 Accent 5" w:semiHidden="0" w:uiPriority="63" w:unhideWhenUsed="0"/>
-    <w:lsdException w:name="Medium Shading 2 Accent 5" w:semiHidden="0" w:uiPriority="64" w:unhideWhenUsed="0"/>
-    <w:lsdException w:name="Medium List 1 Accent 5" w:semiHidden="0" w:uiPriority="65" w:unhideWhenUsed="0"/>
-    <w:lsdException w:name="Medium List 2 Accent 5" w:semiHidden="0" w:uiPriority="66" w:unhideWhenUsed="0"/>
-    <w:lsdException w:name="Medium Grid 1 Accent 5" w:semiHidden="0" w:uiPriority="67" w:unhideWhenUsed="0"/>
-    <w:lsdException w:name="Medium Grid 2 Accent 5" w:semiHidden="0" w:uiPriority="68" w:unhideWhenUsed="0"/>
-    <w:lsdException w:name="Medium Grid 3 Accent 5" w:semiHidden="0" w:uiPriority="69" w:unhideWhenUsed="0"/>
-    <w:lsdException w:name="Dark List Accent 5" w:semiHidden="0" w:uiPriority="70" w:unhideWhenUsed="0"/>
-    <w:lsdException w:name="Colorful Shading Accent 5" w:semiHidden="0" w:uiPriority="71" w:unhideWhenUsed="0"/>
-    <w:lsdException w:name="Colorful List Accent 5" w:semiHidden="0" w:uiPriority="72" w:unhideWhenUsed="0"/>
-    <w:lsdException w:name="Colorful Grid Accent 5" w:semiHidden="0" w:uiPriority="73" w:unhideWhenUsed="0"/>
-    <w:lsdException w:name="Light Shading Accent 6" w:semiHidden="0" w:uiPriority="60" w:unhideWhenUsed="0"/>
-    <w:lsdException w:name="Light List Accent 6" w:semiHidden="0" w:uiPriority="61" w:unhideWhenUsed="0"/>
-    <w:lsdException w:name="Light Grid Accent 6" w:semiHidden="0" w:uiPriority="62" w:unhideWhenUsed="0"/>
-    <w:lsdException w:name="Medium Shading 1 Accent 6" w:semiHidden="0" w:uiPriority="63" w:unhideWhenUsed="0"/>
-    <w:lsdException w:name="Medium Shading 2 Accent 6" w:semiHidden="0" w:uiPriority="64" w:unhideWhenUsed="0"/>
-    <w:lsdException w:name="Medium List 1 Accent 6" w:semiHidden="0" w:uiPriority="65" w:unhideWhenUsed="0"/>
-    <w:lsdException w:name="Medium List 2 Accent 6" w:semiHidden="0" w:uiPriority="66" w:unhideWhenUsed="0"/>
-    <w:lsdException w:name="Medium Grid 1 Accent 6" w:semiHidden="0" w:uiPriority="67" w:unhideWhenUsed="0"/>
-    <w:lsdException w:name="Medium Grid 2 Accent 6" w:semiHidden="0" w:uiPriority="68" w:unhideWhenUsed="0"/>
-    <w:lsdException w:name="Medium Grid 3 Accent 6" w:semiHidden="0" w:uiPriority="69" w:unhideWhenUsed="0"/>
-    <w:lsdException w:name="Dark List Accent 6" w:semiHidden="0" w:uiPriority="70" w:unhideWhenUsed="0"/>
-    <w:lsdException w:name="Colorful Shading Accent 6" w:semiHidden="0" w:uiPriority="71" w:unhideWhenUsed="0"/>
-    <w:lsdException w:name="Colorful List Accent 6" w:semiHidden="0" w:uiPriority="72" w:unhideWhenUsed="0"/>
-    <w:lsdException w:name="Colorful Grid Accent 6" w:semiHidden="0" w:uiPriority="73" w:unhideWhenUsed="0"/>
-    <w:lsdException w:name="Subtle Emphasis" w:semiHidden="0" w:uiPriority="19" w:unhideWhenUsed="0" w:qFormat="1"/>
-    <w:lsdException w:name="Intense Emphasis" w:semiHidden="0" w:uiPriority="21" w:unhideWhenUsed="0" w:qFormat="1"/>
-    <w:lsdException w:name="Subtle Reference" w:semiHidden="0" w:uiPriority="31" w:unhideWhenUsed="0" w:qFormat="1"/>
-    <w:lsdException w:name="Intense Reference" w:semiHidden="0" w:uiPriority="32" w:unhideWhenUsed="0" w:qFormat="1"/>
-    <w:lsdException w:name="Book Title" w:semiHidden="0" w:uiPriority="33" w:unhideWhenUsed="0" w:qFormat="1"/>
-    <w:lsdException w:name="Bibliography" w:uiPriority="37"/>
-    <w:lsdException w:name="TOC Heading" w:uiPriority="39" w:qFormat="1"/>
-  </w:latentStyles>
-  <w:style w:type="paragraph" w:default="1" w:styleId="Normal">
-    <w:name w:val="Normal"/>
-    <w:qFormat/>
-  </w:style>
-  <w:style w:type="character" w:default="1" w:styleId="Fuentedeprrafopredeter">
-    <w:name w:val="Default Paragraph Font"/>
-    <w:uiPriority w:val="1"/>
-    <w:semiHidden/>
-    <w:unhideWhenUsed/>
-  </w:style>
-  <w:style w:type="table" w:default="1" w:styleId="Tablanormal">
-    <w:name w:val="Normal Table"/>
-    <w:uiPriority w:val="99"/>
-    <w:semiHidden/>
-    <w:unhideWhenUsed/>
-    <w:tblPr>
-      <w:tblInd w:w="0" w:type="dxa"/>
-      <w:tblCellMar>
-        <w:top w:w="0" w:type="dxa"/>
-        <w:left w:w="108" w:type="dxa"/>
-        <w:bottom w:w="0" w:type="dxa"/>
-        <w:right w:w="108" w:type="dxa"/>
-      </w:tblCellMar>
-    </w:tblPr>
-  </w:style>
-  <w:style w:type="numbering" w:default="1" w:styleId="Sinlista">
-    <w:name w:val="No List"/>
-    <w:uiPriority w:val="99"/>
-    <w:semiHidden/>
-    <w:unhideWhenUsed/>
-  </w:style>
-  <w:style w:type="paragraph" w:styleId="Prrafodelista">
-    <w:name w:val="List Paragraph"/>
-    <w:basedOn w:val="Normal"/>
-    <w:uiPriority w:val="34"/>
-    <w:qFormat/>
-    <w:rsid w:val="00391342"/>
-    <w:pPr>
-      <w:ind w:left="720"/>
-      <w:contextualSpacing/>
-    </w:pPr>
-  </w:style>
-  <w:style w:type="table" w:styleId="Tablaconcuadrcula">
-    <w:name w:val="Table Grid"/>
-    <w:basedOn w:val="Tablanormal"/>
-    <w:uiPriority w:val="59"/>
-    <w:rsid w:val="009B425B"/>
-    <w:pPr>
-      <w:spacing w:after="0" w:line="240" w:lineRule="auto"/>
-    </w:pPr>
-    <w:tblPr>
-      <w:tblInd w:w="0" w:type="dxa"/>
-      <w:tblBorders>
-        <w:top w:val="single" w:sz="4" w:space="0" w:color="auto"/>
-        <w:left w:val="single" w:sz="4" w:space="0" w:color="auto"/>
-        <w:bottom w:val="single" w:sz="4" w:space="0" w:color="auto"/>
-        <w:right w:val="single" w:sz="4" w:space="0" w:color="auto"/>
-        <w:insideH w:val="single" w:sz="4" w:space="0" w:color="auto"/>
-        <w:insideV w:val="single" w:sz="4" w:space="0" w:color="auto"/>
-      </w:tblBorders>
-      <w:tblCellMar>
-        <w:top w:w="0" w:type="dxa"/>
-        <w:left w:w="108" w:type="dxa"/>
-        <w:bottom w:w="0" w:type="dxa"/>
-        <w:right w:w="108" w:type="dxa"/>
-      </w:tblCellMar>
-    </w:tblPr>
-  </w:style>
-  <w:style w:type="character" w:styleId="Hipervnculo">
-    <w:name w:val="Hyperlink"/>
-    <w:basedOn w:val="Fuentedeprrafopredeter"/>
-    <w:uiPriority w:val="99"/>
-    <w:unhideWhenUsed/>
-    <w:rsid w:val="006A70DF"/>
-    <w:rPr>
-      <w:color w:val="0000FF" w:themeColor="hyperlink"/>
-      <w:u w:val="single"/>
-    </w:rPr>
-  </w:style>
-  <w:style w:type="paragraph" w:styleId="Encabezado">
-    <w:name w:val="header"/>
-    <w:basedOn w:val="Normal"/>
-    <w:link w:val="EncabezadoCar"/>
-    <w:uiPriority w:val="99"/>
-    <w:unhideWhenUsed/>
-    <w:rsid w:val="00B615C2"/>
-    <w:pPr>
-      <w:tabs>
-        <w:tab w:val="center" w:pos="4252"/>
-        <w:tab w:val="right" w:pos="8504"/>
-      </w:tabs>
-      <w:spacing w:after="0" w:line="240" w:lineRule="auto"/>
-    </w:pPr>
-  </w:style>
-  <w:style w:type="character" w:customStyle="1" w:styleId="EncabezadoCar">
-    <w:name w:val="Encabezado Car"/>
-    <w:basedOn w:val="Fuentedeprrafopredeter"/>
-    <w:link w:val="Encabezado"/>
-    <w:uiPriority w:val="99"/>
-    <w:rsid w:val="00B615C2"/>
-  </w:style>
-  <w:style w:type="paragraph" w:styleId="Piedepgina">
-    <w:name w:val="footer"/>
-    <w:basedOn w:val="Normal"/>
-    <w:link w:val="PiedepginaCar"/>
-    <w:uiPriority w:val="99"/>
-    <w:unhideWhenUsed/>
-    <w:rsid w:val="00B615C2"/>
-    <w:pPr>
-      <w:tabs>
-        <w:tab w:val="center" w:pos="4252"/>
-        <w:tab w:val="right" w:pos="8504"/>
-      </w:tabs>
-      <w:spacing w:after="0" w:line="240" w:lineRule="auto"/>
-    </w:pPr>
-  </w:style>
-  <w:style w:type="character" w:customStyle="1" w:styleId="PiedepginaCar">
-    <w:name w:val="Pie de página Car"/>
-    <w:basedOn w:val="Fuentedeprrafopredeter"/>
-    <w:link w:val="Piedepgina"/>
-    <w:uiPriority w:val="99"/>
-    <w:rsid w:val="00B615C2"/>
-  </w:style>
-  <w:style w:type="paragraph" w:styleId="Sinespaciado">
-    <w:name w:val="No Spacing"/>
-    <w:link w:val="SinespaciadoCar"/>
-    <w:uiPriority w:val="1"/>
-    <w:qFormat/>
-    <w:rsid w:val="00871729"/>
-    <w:pPr>
-      <w:spacing w:after="0" w:line="240" w:lineRule="auto"/>
-    </w:pPr>
-    <w:rPr>
-      <w:rFonts w:eastAsiaTheme="minorEastAsia"/>
-      <w:lang w:eastAsia="es-ES"/>
-    </w:rPr>
-  </w:style>
-  <w:style w:type="character" w:customStyle="1" w:styleId="SinespaciadoCar">
-    <w:name w:val="Sin espaciado Car"/>
-    <w:basedOn w:val="Fuentedeprrafopredeter"/>
-    <w:link w:val="Sinespaciado"/>
-    <w:uiPriority w:val="1"/>
-    <w:rsid w:val="00871729"/>
-    <w:rPr>
-      <w:rFonts w:eastAsiaTheme="minorEastAsia"/>
-      <w:lang w:eastAsia="es-ES"/>
-    </w:rPr>
-  </w:style>
-  <w:style w:type="paragraph" w:styleId="Textodeglobo">
-    <w:name w:val="Balloon Text"/>
-    <w:basedOn w:val="Normal"/>
-    <w:link w:val="TextodegloboCar"/>
-    <w:uiPriority w:val="99"/>
-    <w:semiHidden/>
-    <w:unhideWhenUsed/>
-    <w:rsid w:val="00871729"/>
-    <w:pPr>
-      <w:spacing w:after="0" w:line="240" w:lineRule="auto"/>
-    </w:pPr>
-    <w:rPr>
-      <w:rFonts w:ascii="Tahoma" w:hAnsi="Tahoma" w:cs="Tahoma"/>
-      <w:sz w:val="16"/>
-      <w:szCs w:val="16"/>
-    </w:rPr>
-  </w:style>
-  <w:style w:type="character" w:customStyle="1" w:styleId="TextodegloboCar">
-    <w:name w:val="Texto de globo Car"/>
-    <w:basedOn w:val="Fuentedeprrafopredeter"/>
-    <w:link w:val="Textodeglobo"/>
-    <w:uiPriority w:val="99"/>
-    <w:semiHidden/>
-    <w:rsid w:val="00871729"/>
-    <w:rPr>
-      <w:rFonts w:ascii="Tahoma" w:hAnsi="Tahoma" w:cs="Tahoma"/>
-      <w:sz w:val="16"/>
-      <w:szCs w:val="16"/>
-    </w:rPr>
-  </w:style>
-  <w:style w:type="paragraph" w:styleId="Ttulo">
-    <w:name w:val="Title"/>
-    <w:basedOn w:val="Normal"/>
-    <w:next w:val="Normal"/>
-    <w:link w:val="TtuloCar"/>
-    <w:uiPriority w:val="10"/>
-    <w:qFormat/>
-    <w:rsid w:val="00871729"/>
-    <w:pPr>
-      <w:pBdr>
-        <w:bottom w:val="single" w:sz="8" w:space="4" w:color="4F81BD" w:themeColor="accent1"/>
-      </w:pBdr>
-      <w:spacing w:after="300" w:line="240" w:lineRule="auto"/>
-      <w:contextualSpacing/>
-    </w:pPr>
-    <w:rPr>
-      <w:rFonts w:asciiTheme="majorHAnsi" w:eastAsiaTheme="majorEastAsia" w:hAnsiTheme="majorHAnsi" w:cstheme="majorBidi"/>
-      <w:color w:val="17365D" w:themeColor="text2" w:themeShade="BF"/>
-      <w:spacing w:val="5"/>
-      <w:kern w:val="28"/>
-      <w:sz w:val="52"/>
-      <w:szCs w:val="52"/>
-      <w:lang w:eastAsia="es-ES"/>
-    </w:rPr>
-  </w:style>
-  <w:style w:type="character" w:customStyle="1" w:styleId="TtuloCar">
-    <w:name w:val="Título Car"/>
-    <w:basedOn w:val="Fuentedeprrafopredeter"/>
-    <w:link w:val="Ttulo"/>
-    <w:uiPriority w:val="10"/>
-    <w:rsid w:val="00871729"/>
-    <w:rPr>
-      <w:rFonts w:asciiTheme="majorHAnsi" w:eastAsiaTheme="majorEastAsia" w:hAnsiTheme="majorHAnsi" w:cstheme="majorBidi"/>
-      <w:color w:val="17365D" w:themeColor="text2" w:themeShade="BF"/>
-      <w:spacing w:val="5"/>
-      <w:kern w:val="28"/>
-      <w:sz w:val="52"/>
-      <w:szCs w:val="52"/>
-      <w:lang w:eastAsia="es-ES"/>
-    </w:rPr>
-  </w:style>
-  <w:style w:type="paragraph" w:styleId="Subttulo">
-    <w:name w:val="Subtitle"/>
-    <w:basedOn w:val="Normal"/>
-    <w:next w:val="Normal"/>
-    <w:link w:val="SubttuloCar"/>
-    <w:uiPriority w:val="11"/>
-    <w:qFormat/>
-    <w:rsid w:val="00871729"/>
-    <w:pPr>
-      <w:numPr>
-        <w:ilvl w:val="1"/>
-      </w:numPr>
-    </w:pPr>
-    <w:rPr>
-      <w:rFonts w:asciiTheme="majorHAnsi" w:eastAsiaTheme="majorEastAsia" w:hAnsiTheme="majorHAnsi" w:cstheme="majorBidi"/>
-      <w:i/>
-      <w:iCs/>
-      <w:color w:val="4F81BD" w:themeColor="accent1"/>
-      <w:spacing w:val="15"/>
-      <w:sz w:val="24"/>
-      <w:szCs w:val="24"/>
-      <w:lang w:eastAsia="es-ES"/>
-    </w:rPr>
-  </w:style>
-  <w:style w:type="character" w:customStyle="1" w:styleId="SubttuloCar">
-    <w:name w:val="Subtítulo Car"/>
-    <w:basedOn w:val="Fuentedeprrafopredeter"/>
-    <w:link w:val="Subttulo"/>
-    <w:uiPriority w:val="11"/>
-    <w:rsid w:val="00871729"/>
-    <w:rPr>
-      <w:rFonts w:asciiTheme="majorHAnsi" w:eastAsiaTheme="majorEastAsia" w:hAnsiTheme="majorHAnsi" w:cstheme="majorBidi"/>
-      <w:i/>
-      <w:iCs/>
-      <w:color w:val="4F81BD" w:themeColor="accent1"/>
-      <w:spacing w:val="15"/>
-      <w:sz w:val="24"/>
-      <w:szCs w:val="24"/>
-      <w:lang w:eastAsia="es-ES"/>
-    </w:rPr>
-  </w:style>
-</w:styles>
-</file>
-
-<file path=word/glossary/document.xml><?xml version="1.0" encoding="utf-8"?>
-<w:glossaryDocument xmlns:wpc="http://schemas.microsoft.com/office/word/2010/wordprocessingCanvas" xmlns:mc="http://schemas.openxmlformats.org/markup-compatibility/2006" xmlns:o="urn:schemas-microsoft-com:office:office" xmlns:r="http://schemas.openxmlformats.org/officeDocument/2006/relationships" xmlns:m="http://schemas.openxmlformats.org/officeDocument/2006/math" xmlns:v="urn:schemas-microsoft-com:vml" xmlns:wp14="http://schemas.microsoft.com/office/word/2010/wordprocessingDrawing" xmlns:wp="http://schemas.openxmlformats.org/drawingml/2006/wordprocessingDrawing" xmlns:w10="urn:schemas-microsoft-com:office:word" xmlns:w="http://schemas.openxmlformats.org/wordprocessingml/2006/main" xmlns:w14="http://schemas.microsoft.com/office/word/2010/wordml" xmlns:wpg="http://schemas.microsoft.com/office/word/2010/wordprocessingGroup" xmlns:wpi="http://schemas.microsoft.com/office/word/2010/wordprocessingInk" xmlns:wne="http://schemas.microsoft.com/office/word/2006/wordml" xmlns:wps="http://schemas.microsoft.com/office/word/2010/wordprocessingShape" mc:Ignorable="w14 wp14"/>
-</file>
-
-<file path=word/glossary/fontTable.xml><?xml version="1.0" encoding="utf-8"?>
-<w:fonts xmlns:mc="http://schemas.openxmlformats.org/markup-compatibility/2006" xmlns:r="http://schemas.openxmlformats.org/officeDocument/2006/relationships" xmlns:w="http://schemas.openxmlformats.org/wordprocessingml/2006/main" xmlns:w14="http://schemas.microsoft.com/office/word/2010/wordml" mc:Ignorable="w14">
-  <w:font w:name="Calibri">
-    <w:panose1 w:val="020F0502020204030204"/>
-    <w:charset w:val="00"/>
-    <w:family w:val="swiss"/>
-    <w:pitch w:val="variable"/>
-    <w:sig w:usb0="E10002FF" w:usb1="4000ACFF" w:usb2="00000009" w:usb3="00000000" w:csb0="0000019F" w:csb1="00000000"/>
-  </w:font>
-  <w:font w:name="Courier New">
-    <w:panose1 w:val="02070309020205020404"/>
-    <w:charset w:val="00"/>
-    <w:family w:val="modern"/>
-    <w:pitch w:val="fixed"/>
-    <w:sig w:usb0="E0002AFF" w:usb1="C0007843" w:usb2="00000009" w:usb3="00000000" w:csb0="000001FF" w:csb1="00000000"/>
-  </w:font>
-  <w:font w:name="Times New Roman">
-    <w:panose1 w:val="02020603050405020304"/>
-    <w:charset w:val="00"/>
-    <w:family w:val="roman"/>
-    <w:pitch w:val="variable"/>
-    <w:sig w:usb0="E0002AFF" w:usb1="C0007841" w:usb2="00000009" w:usb3="00000000" w:csb0="000001FF" w:csb1="00000000"/>
-  </w:font>
-  <w:font w:name="Wingdings">
-    <w:panose1 w:val="05000000000000000000"/>
-    <w:charset w:val="02"/>
-    <w:family w:val="auto"/>
-    <w:pitch w:val="variable"/>
-    <w:sig w:usb0="00000000" w:usb1="10000000" w:usb2="00000000" w:usb3="00000000" w:csb0="80000000" w:csb1="00000000"/>
-  </w:font>
-  <w:font w:name="Symbol">
-    <w:panose1 w:val="05050102010706020507"/>
-    <w:charset w:val="02"/>
-    <w:family w:val="roman"/>
-    <w:pitch w:val="variable"/>
-    <w:sig w:usb0="00000000" w:usb1="10000000" w:usb2="00000000" w:usb3="00000000" w:csb0="80000000" w:csb1="00000000"/>
-  </w:font>
-  <w:font w:name="Tahoma">
-    <w:panose1 w:val="020B0604030504040204"/>
-    <w:charset w:val="00"/>
-    <w:family w:val="swiss"/>
-    <w:notTrueType/>
-    <w:pitch w:val="variable"/>
-    <w:sig w:usb0="00000003" w:usb1="00000000" w:usb2="00000000" w:usb3="00000000" w:csb0="00000001" w:csb1="00000000"/>
-  </w:font>
-  <w:font w:name="Cambria">
-    <w:panose1 w:val="02040503050406030204"/>
-    <w:charset w:val="00"/>
-    <w:family w:val="roman"/>
-    <w:pitch w:val="variable"/>
-    <w:sig w:usb0="E00002FF" w:usb1="400004FF" w:usb2="00000000" w:usb3="00000000" w:csb0="0000019F" w:csb1="00000000"/>
-  </w:font>
-</w:fonts>
-</file>
-
-<file path=word/glossary/settings.xml><?xml version="1.0" encoding="utf-8"?>
-<w:settings xmlns:mc="http://schemas.openxmlformats.org/markup-compatibility/2006" xmlns:o="urn:schemas-microsoft-com:office:office" xmlns:r="http://schemas.openxmlformats.org/officeDocument/2006/relationships" xmlns:m="http://schemas.openxmlformats.org/officeDocument/2006/math" xmlns:v="urn:schemas-microsoft-com:vml" xmlns:w10="urn:schemas-microsoft-com:office:word" xmlns:w="http://schemas.openxmlformats.org/wordprocessingml/2006/main" xmlns:w14="http://schemas.microsoft.com/office/word/2010/wordml" xmlns:sl="http://schemas.openxmlformats.org/schemaLibrary/2006/main" mc:Ignorable="w14">
-  <w:view w:val="normal"/>
-  <w:defaultTabStop w:val="708"/>
-  <w:hyphenationZone w:val="425"/>
-  <w:characterSpacingControl w:val="doNotCompress"/>
-  <w:compat>
-    <w:useFELayout/>
-    <w:compatSetting w:name="compatibilityMode" w:uri="http://schemas.microsoft.com/office/word" w:val="14"/>
-    <w:compatSetting w:name="overrideTableStyleFontSizeAndJustification" w:uri="http://schemas.microsoft.com/office/word" w:val="1"/>
-    <w:compatSetting w:name="enableOpenTypeFeatures" w:uri="http://schemas.microsoft.com/office/word" w:val="1"/>
-    <w:compatSetting w:name="doNotFlipMirrorIndents" w:uri="http://schemas.microsoft.com/office/word" w:val="1"/>
-  </w:compat>
-  <w:rsids>
-    <w:rsidRoot w:val="00FE1CBB"/>
-    <w:rsid w:val="0025275A"/>
-    <w:rsid w:val="002A26A1"/>
-    <w:rsid w:val="00D86172"/>
-    <w:rsid w:val="00FE1CBB"/>
-    <w:rsid w:val="00FE497A"/>
-  </w:rsids>
-  <m:mathPr>
-    <m:mathFont m:val="Cambria Math"/>
-    <m:brkBin m:val="before"/>
-    <m:brkBinSub m:val="--"/>
-    <m:smallFrac m:val="0"/>
-    <m:dispDef/>
-    <m:lMargin m:val="0"/>
-    <m:rMargin m:val="0"/>
-    <m:defJc m:val="centerGroup"/>
-    <m:wrapIndent m:val="1440"/>
-    <m:intLim m:val="subSup"/>
-    <m:naryLim m:val="undOvr"/>
-  </m:mathPr>
-  <w:themeFontLang w:val="es-ES"/>
-  <w:clrSchemeMapping w:bg1="light1" w:t1="dark1" w:bg2="light2" w:t2="dark2" w:accent1="accent1" w:accent2="accent2" w:accent3="accent3" w:accent4="accent4" w:accent5="accent5" w:accent6="accent6" w:hyperlink="hyperlink" w:followedHyperlink="followedHyperlink"/>
-  <w:decimalSymbol w:val=","/>
-  <w:listSeparator w:val=";"/>
-</w:settings>
-</file>
-
-<file path=word/glossary/styles.xml><?xml version="1.0" encoding="utf-8"?>
-<w:styles xmlns:mc="http://schemas.openxmlformats.org/markup-compatibility/2006" xmlns:r="http://schemas.openxmlformats.org/officeDocument/2006/relationships" xmlns:w="http://schemas.openxmlformats.org/wordprocessingml/2006/main" xmlns:w14="http://schemas.microsoft.com/office/word/2010/wordml" mc:Ignorable="w14">
-  <w:docDefaults>
-    <w:rPrDefault>
-      <w:rPr>
-        <w:rFonts w:asciiTheme="minorHAnsi" w:eastAsiaTheme="minorEastAsia" w:hAnsiTheme="minorHAnsi" w:cstheme="minorBidi"/>
-        <w:sz w:val="22"/>
-        <w:szCs w:val="22"/>
-        <w:lang w:val="es-ES" w:eastAsia="es-ES" w:bidi="ar-SA"/>
-      </w:rPr>
-    </w:rPrDefault>
-    <w:pPrDefault>
-      <w:pPr>
-        <w:spacing w:after="200" w:line="276" w:lineRule="auto"/>
-      </w:pPr>
-    </w:pPrDefault>
-  </w:docDefaults>
-  <w:latentStyles w:defLockedState="0" w:defUIPriority="99" w:defSemiHidden="1" w:defUnhideWhenUsed="1" w:defQFormat="0" w:count="267">
-    <w:lsdException w:name="Normal" w:semiHidden="0" w:uiPriority="0" w:unhideWhenUsed="0" w:qFormat="1"/>
-    <w:lsdException w:name="heading 1" w:semiHidden="0" w:uiPriority="9" w:unhideWhenUsed="0" w:qFormat="1"/>
-    <w:lsdException w:name="heading 2" w:uiPriority="9" w:qFormat="1"/>
-    <w:lsdException w:name="heading 3" w:uiPriority="9" w:qFormat="1"/>
-    <w:lsdException w:name="heading 4" w:uiPriority="9" w:qFormat="1"/>
-    <w:lsdException w:name="heading 5" w:uiPriority="9" w:qFormat="1"/>
-    <w:lsdException w:name="heading 6" w:uiPriority="9" w:qFormat="1"/>
-    <w:lsdException w:name="heading 7" w:uiPriority="9" w:qFormat="1"/>
-    <w:lsdException w:name="heading 8" w:uiPriority="9" w:qFormat="1"/>
-    <w:lsdException w:name="heading 9" w:uiPriority="9" w:qFormat="1"/>
-    <w:lsdException w:name="toc 1" w:uiPriority="39"/>
-    <w:lsdException w:name="toc 2" w:uiPriority="39"/>
-    <w:lsdException w:name="toc 3" w:uiPriority="39"/>
-    <w:lsdException w:name="toc 4" w:uiPriority="39"/>
-    <w:lsdException w:name="toc 5" w:uiPriority="39"/>
-    <w:lsdException w:name="toc 6" w:uiPriority="39"/>
-    <w:lsdException w:name="toc 7" w:uiPriority="39"/>
-    <w:lsdException w:name="toc 8" w:uiPriority="39"/>
-    <w:lsdException w:name="toc 9" w:uiPriority="39"/>
-    <w:lsdException w:name="caption" w:uiPriority="35" w:qFormat="1"/>
-    <w:lsdException w:name="Title" w:semiHidden="0" w:uiPriority="10" w:unhideWhenUsed="0" w:qFormat="1"/>
-    <w:lsdException w:name="Default Paragraph Font" w:uiPriority="1"/>
-    <w:lsdException w:name="Subtitle" w:semiHidden="0" w:uiPriority="11" w:unhideWhenUsed="0" w:qFormat="1"/>
-    <w:lsdException w:name="Strong" w:semiHidden="0" w:uiPriority="22" w:unhideWhenUsed="0" w:qFormat="1"/>
-    <w:lsdException w:name="Emphasis" w:semiHidden="0" w:uiPriority="20" w:unhideWhenUsed="0" w:qFormat="1"/>
-    <w:lsdException w:name="Table Grid" w:semiHidden="0" w:uiPriority="59" w:unhideWhenUsed="0"/>
-    <w:lsdException w:name="Placeholder Text" w:unhideWhenUsed="0"/>
-    <w:lsdException w:name="No Spacing" w:semiHidden="0" w:uiPriority="1" w:unhideWhenUsed="0" w:qFormat="1"/>
-    <w:lsdException w:name="Light Shading" w:semiHidden="0" w:uiPriority="60" w:unhideWhenUsed="0"/>
-    <w:lsdException w:name="Light List" w:semiHidden="0" w:uiPriority="61" w:unhideWhenUsed="0"/>
-    <w:lsdException w:name="Light Grid" w:semiHidden="0" w:uiPriority="62" w:unhideWhenUsed="0"/>
-    <w:lsdException w:name="Medium Shading 1" w:semiHidden="0" w:uiPriority="63" w:unhideWhenUsed="0"/>
-    <w:lsdException w:name="Medium Shading 2" w:semiHidden="0" w:uiPriority="64" w:unhideWhenUsed="0"/>
-    <w:lsdException w:name="Medium List 1" w:semiHidden="0" w:uiPriority="65" w:unhideWhenUsed="0"/>
-    <w:lsdException w:name="Medium List 2" w:semiHidden="0" w:uiPriority="66" w:unhideWhenUsed="0"/>
-    <w:lsdException w:name="Medium Grid 1" w:semiHidden="0" w:uiPriority="67" w:unhideWhenUsed="0"/>
-    <w:lsdException w:name="Medium Grid 2" w:semiHidden="0" w:uiPriority="68" w:unhideWhenUsed="0"/>
-    <w:lsdException w:name="Medium Grid 3" w:semiHidden="0" w:uiPriority="69" w:unhideWhenUsed="0"/>
-    <w:lsdException w:name="Dark List" w:semiHidden="0" w:uiPriority="70" w:unhideWhenUsed="0"/>
-    <w:lsdException w:name="Colorful Shading" w:semiHidden="0" w:uiPriority="71" w:unhideWhenUsed="0"/>
-    <w:lsdException w:name="Colorful List" w:semiHidden="0" w:uiPriority="72" w:unhideWhenUsed="0"/>
-    <w:lsdException w:name="Colorful Grid" w:semiHidden="0" w:uiPriority="73" w:unhideWhenUsed="0"/>
-    <w:lsdException w:name="Light Shading Accent 1" w:semiHidden="0" w:uiPriority="60" w:unhideWhenUsed="0"/>
-    <w:lsdException w:name="Light List Accent 1" w:semiHidden="0" w:uiPriority="61" w:unhideWhenUsed="0"/>
-    <w:lsdException w:name="Light Grid Accent 1" w:semiHidden="0" w:uiPriority="62" w:unhideWhenUsed="0"/>
-    <w:lsdException w:name="Medium Shading 1 Accent 1" w:semiHidden="0" w:uiPriority="63" w:unhideWhenUsed="0"/>
-    <w:lsdException w:name="Medium Shading 2 Accent 1" w:semiHidden="0" w:uiPriority="64" w:unhideWhenUsed="0"/>
-    <w:lsdException w:name="Medium List 1 Accent 1" w:semiHidden="0" w:uiPriority="65" w:unhideWhenUsed="0"/>
-    <w:lsdException w:name="Revision" w:unhideWhenUsed="0"/>
-    <w:lsdException w:name="List Paragraph" w:semiHidden="0" w:uiPriority="34" w:unhideWhenUsed="0" w:qFormat="1"/>
-    <w:lsdException w:name="Quote" w:semiHidden="0" w:uiPriority="29" w:unhideWhenUsed="0" w:qFormat="1"/>
-    <w:lsdException w:name="Intense Quote" w:semiHidden="0" w:uiPriority="30" w:unhideWhenUsed="0" w:qFormat="1"/>
-    <w:lsdException w:name="Medium List 2 Accent 1" w:semiHidden="0" w:uiPriority="66" w:unhideWhenUsed="0"/>
-    <w:lsdException w:name="Medium Grid 1 Accent 1" w:semiHidden="0" w:uiPriority="67" w:unhideWhenUsed="0"/>
-    <w:lsdException w:name="Medium Grid 2 Accent 1" w:semiHidden="0" w:uiPriority="68" w:unhideWhenUsed="0"/>
-    <w:lsdException w:name="Medium Grid 3 Accent 1" w:semiHidden="0" w:uiPriority="69" w:unhideWhenUsed="0"/>
-    <w:lsdException w:name="Dark List Accent 1" w:semiHidden="0" w:uiPriority="70" w:unhideWhenUsed="0"/>
-    <w:lsdException w:name="Colorful Shading Accent 1" w:semiHidden="0" w:uiPriority="71" w:unhideWhenUsed="0"/>
-    <w:lsdException w:name="Colorful List Accent 1" w:semiHidden="0" w:uiPriority="72" w:unhideWhenUsed="0"/>
-    <w:lsdException w:name="Colorful Grid Accent 1" w:semiHidden="0" w:uiPriority="73" w:unhideWhenUsed="0"/>
-    <w:lsdException w:name="Light Shading Accent 2" w:semiHidden="0" w:uiPriority="60" w:unhideWhenUsed="0"/>
-    <w:lsdException w:name="Light List Accent 2" w:semiHidden="0" w:uiPriority="61" w:unhideWhenUsed="0"/>
-    <w:lsdException w:name="Light Grid Accent 2" w:semiHidden="0" w:uiPriority="62" w:unhideWhenUsed="0"/>
-    <w:lsdException w:name="Medium Shading 1 Accent 2" w:semiHidden="0" w:uiPriority="63" w:unhideWhenUsed="0"/>
-    <w:lsdException w:name="Medium Shading 2 Accent 2" w:semiHidden="0" w:uiPriority="64" w:unhideWhenUsed="0"/>
-    <w:lsdException w:name="Medium List 1 Accent 2" w:semiHidden="0" w:uiPriority="65" w:unhideWhenUsed="0"/>
-    <w:lsdException w:name="Medium List 2 Accent 2" w:semiHidden="0" w:uiPriority="66" w:unhideWhenUsed="0"/>
-    <w:lsdException w:name="Medium Grid 1 Accent 2" w:semiHidden="0" w:uiPriority="67" w:unhideWhenUsed="0"/>
-    <w:lsdException w:name="Medium Grid 2 Accent 2" w:semiHidden="0" w:uiPriority="68" w:unhideWhenUsed="0"/>
-    <w:lsdException w:name="Medium Grid 3 Accent 2" w:semiHidden="0" w:uiPriority="69" w:unhideWhenUsed="0"/>
-    <w:lsdException w:name="Dark List Accent 2" w:semiHidden="0" w:uiPriority="70" w:unhideWhenUsed="0"/>
-    <w:lsdException w:name="Colorful Shading Accent 2" w:semiHidden="0" w:uiPriority="71" w:unhideWhenUsed="0"/>
-    <w:lsdException w:name="Colorful List Accent 2" w:semiHidden="0" w:uiPriority="72" w:unhideWhenUsed="0"/>
-    <w:lsdException w:name="Colorful Grid Accent 2" w:semiHidden="0" w:uiPriority="73" w:unhideWhenUsed="0"/>
-    <w:lsdException w:name="Light Shading Accent 3" w:semiHidden="0" w:uiPriority="60" w:unhideWhenUsed="0"/>
-    <w:lsdException w:name="Light List Accent 3" w:semiHidden="0" w:uiPriority="61" w:unhideWhenUsed="0"/>
-    <w:lsdException w:name="Light Grid Accent 3" w:semiHidden="0" w:uiPriority="62" w:unhideWhenUsed="0"/>
-    <w:lsdException w:name="Medium Shading 1 Accent 3" w:semiHidden="0" w:uiPriority="63" w:unhideWhenUsed="0"/>
-    <w:lsdException w:name="Medium Shading 2 Accent 3" w:semiHidden="0" w:uiPriority="64" w:unhideWhenUsed="0"/>
-    <w:lsdException w:name="Medium List 1 Accent 3" w:semiHidden="0" w:uiPriority="65" w:unhideWhenUsed="0"/>
-    <w:lsdException w:name="Medium List 2 Accent 3" w:semiHidden="0" w:uiPriority="66" w:unhideWhenUsed="0"/>
-    <w:lsdException w:name="Medium Grid 1 Accent 3" w:semiHidden="0" w:uiPriority="67" w:unhideWhenUsed="0"/>
-    <w:lsdException w:name="Medium Grid 2 Accent 3" w:semiHidden="0" w:uiPriority="68" w:unhideWhenUsed="0"/>
-    <w:lsdException w:name="Medium Grid 3 Accent 3" w:semiHidden="0" w:uiPriority="69" w:unhideWhenUsed="0"/>
-    <w:lsdException w:name="Dark List Accent 3" w:semiHidden="0" w:uiPriority="70" w:unhideWhenUsed="0"/>
-    <w:lsdException w:name="Colorful Shading Accent 3" w:semiHidden="0" w:uiPriority="71" w:unhideWhenUsed="0"/>
-    <w:lsdException w:name="Colorful List Accent 3" w:semiHidden="0" w:uiPriority="72" w:unhideWhenUsed="0"/>
-    <w:lsdException w:name="Colorful Grid Accent 3" w:semiHidden="0" w:uiPriority="73" w:unhideWhenUsed="0"/>
-    <w:lsdException w:name="Light Shading Accent 4" w:semiHidden="0" w:uiPriority="60" w:unhideWhenUsed="0"/>
-    <w:lsdException w:name="Light List Accent 4" w:semiHidden="0" w:uiPriority="61" w:unhideWhenUsed="0"/>
-    <w:lsdException w:name="Light Grid Accent 4" w:semiHidden="0" w:uiPriority="62" w:unhideWhenUsed="0"/>
-    <w:lsdException w:name="Medium Shading 1 Accent 4" w:semiHidden="0" w:uiPriority="63" w:unhideWhenUsed="0"/>
-    <w:lsdException w:name="Medium Shading 2 Accent 4" w:semiHidden="0" w:uiPriority="64" w:unhideWhenUsed="0"/>
-    <w:lsdException w:name="Medium List 1 Accent 4" w:semiHidden="0" w:uiPriority="65" w:unhideWhenUsed="0"/>
-    <w:lsdException w:name="Medium List 2 Accent 4" w:semiHidden="0" w:uiPriority="66" w:unhideWhenUsed="0"/>
-    <w:lsdException w:name="Medium Grid 1 Accent 4" w:semiHidden="0" w:uiPriority="67" w:unhideWhenUsed="0"/>
-    <w:lsdException w:name="Medium Grid 2 Accent 4" w:semiHidden="0" w:uiPriority="68" w:unhideWhenUsed="0"/>
-    <w:lsdException w:name="Medium Grid 3 Accent 4" w:semiHidden="0" w:uiPriority="69" w:unhideWhenUsed="0"/>
-    <w:lsdException w:name="Dark List Accent 4" w:semiHidden="0" w:uiPriority="70" w:unhideWhenUsed="0"/>
-    <w:lsdException w:name="Colorful Shading Accent 4" w:semiHidden="0" w:uiPriority="71" w:unhideWhenUsed="0"/>
-    <w:lsdException w:name="Colorful List Accent 4" w:semiHidden="0" w:uiPriority="72" w:unhideWhenUsed="0"/>
-    <w:lsdException w:name="Colorful Grid Accent 4" w:semiHidden="0" w:uiPriority="73" w:unhideWhenUsed="0"/>
-    <w:lsdException w:name="Light Shading Accent 5" w:semiHidden="0" w:uiPriority="60" w:unhideWhenUsed="0"/>
-    <w:lsdException w:name="Light List Accent 5" w:semiHidden="0" w:uiPriority="61" w:unhideWhenUsed="0"/>
-    <w:lsdException w:name="Light Grid Accent 5" w:semiHidden="0" w:uiPriority="62" w:unhideWhenUsed="0"/>
-    <w:lsdException w:name="Medium Shading 1 Accent 5" w:semiHidden="0" w:uiPriority="63" w:unhideWhenUsed="0"/>
-    <w:lsdException w:name="Medium Shading 2 Accent 5" w:semiHidden="0" w:uiPriority="64" w:unhideWhenUsed="0"/>
-    <w:lsdException w:name="Medium List 1 Accent 5" w:semiHidden="0" w:uiPriority="65" w:unhideWhenUsed="0"/>
-    <w:lsdException w:name="Medium List 2 Accent 5" w:semiHidden="0" w:uiPriority="66" w:unhideWhenUsed="0"/>
-    <w:lsdException w:name="Medium Grid 1 Accent 5" w:semiHidden="0" w:uiPriority="67" w:unhideWhenUsed="0"/>
-    <w:lsdException w:name="Medium Grid 2 Accent 5" w:semiHidden="0" w:uiPriority="68" w:unhideWhenUsed="0"/>
-    <w:lsdException w:name="Medium Grid 3 Accent 5" w:semiHidden="0" w:uiPriority="69" w:unhideWhenUsed="0"/>
-    <w:lsdException w:name="Dark List Accent 5" w:semiHidden="0" w:uiPriority="70" w:unhideWhenUsed="0"/>
-    <w:lsdException w:name="Colorful Shading Accent 5" w:semiHidden="0" w:uiPriority="71" w:unhideWhenUsed="0"/>
-    <w:lsdException w:name="Colorful List Accent 5" w:semiHidden="0" w:uiPriority="72" w:unhideWhenUsed="0"/>
-    <w:lsdException w:name="Colorful Grid Accent 5" w:semiHidden="0" w:uiPriority="73" w:unhideWhenUsed="0"/>
-    <w:lsdException w:name="Light Shading Accent 6" w:semiHidden="0" w:uiPriority="60" w:unhideWhenUsed="0"/>
-    <w:lsdException w:name="Light List Accent 6" w:semiHidden="0" w:uiPriority="61" w:unhideWhenUsed="0"/>
-    <w:lsdException w:name="Light Grid Accent 6" w:semiHidden="0" w:uiPriority="62" w:unhideWhenUsed="0"/>
-    <w:lsdException w:name="Medium Shading 1 Accent 6" w:semiHidden="0" w:uiPriority="63" w:unhideWhenUsed="0"/>
-    <w:lsdException w:name="Medium Shading 2 Accent 6" w:semiHidden="0" w:uiPriority="64" w:unhideWhenUsed="0"/>
-    <w:lsdException w:name="Medium List 1 Accent 6" w:semiHidden="0" w:uiPriority="65" w:unhideWhenUsed="0"/>
-    <w:lsdException w:name="Medium List 2 Accent 6" w:semiHidden="0" w:uiPriority="66" w:unhideWhenUsed="0"/>
-    <w:lsdException w:name="Medium Grid 1 Accent 6" w:semiHidden="0" w:uiPriority="67" w:unhideWhenUsed="0"/>
-    <w:lsdException w:name="Medium Grid 2 Accent 6" w:semiHidden="0" w:uiPriority="68" w:unhideWhenUsed="0"/>
-    <w:lsdException w:name="Medium Grid 3 Accent 6" w:semiHidden="0" w:uiPriority="69" w:unhideWhenUsed="0"/>
-    <w:lsdException w:name="Dark List Accent 6" w:semiHidden="0" w:uiPriority="70" w:unhideWhenUsed="0"/>
-    <w:lsdException w:name="Colorful Shading Accent 6" w:semiHidden="0" w:uiPriority="71" w:unhideWhenUsed="0"/>
-    <w:lsdException w:name="Colorful List Accent 6" w:semiHidden="0" w:uiPriority="72" w:unhideWhenUsed="0"/>
-    <w:lsdException w:name="Colorful Grid Accent 6" w:semiHidden="0" w:uiPriority="73" w:unhideWhenUsed="0"/>
-    <w:lsdException w:name="Subtle Emphasis" w:semiHidden="0" w:uiPriority="19" w:unhideWhenUsed="0" w:qFormat="1"/>
-    <w:lsdException w:name="Intense Emphasis" w:semiHidden="0" w:uiPriority="21" w:unhideWhenUsed="0" w:qFormat="1"/>
-    <w:lsdException w:name="Subtle Reference" w:semiHidden="0" w:uiPriority="31" w:unhideWhenUsed="0" w:qFormat="1"/>
-    <w:lsdException w:name="Intense Reference" w:semiHidden="0" w:uiPriority="32" w:unhideWhenUsed="0" w:qFormat="1"/>
-    <w:lsdException w:name="Book Title" w:semiHidden="0" w:uiPriority="33" w:unhideWhenUsed="0" w:qFormat="1"/>
-    <w:lsdException w:name="Bibliography" w:uiPriority="37"/>
-    <w:lsdException w:name="TOC Heading" w:uiPriority="39" w:qFormat="1"/>
-  </w:latentStyles>
-  <w:style w:type="paragraph" w:default="1" w:styleId="Normal">
-    <w:name w:val="Normal"/>
-    <w:qFormat/>
-  </w:style>
-  <w:style w:type="character" w:default="1" w:styleId="Fuentedeprrafopredeter">
-    <w:name w:val="Default Paragraph Font"/>
-    <w:uiPriority w:val="1"/>
-    <w:semiHidden/>
-    <w:unhideWhenUsed/>
-  </w:style>
-  <w:style w:type="table" w:default="1" w:styleId="Tablanormal">
-    <w:name w:val="Normal Table"/>
-    <w:uiPriority w:val="99"/>
-    <w:semiHidden/>
-    <w:unhideWhenUsed/>
-    <w:tblPr>
-      <w:tblInd w:w="0" w:type="dxa"/>
-      <w:tblCellMar>
-        <w:top w:w="0" w:type="dxa"/>
-        <w:left w:w="108" w:type="dxa"/>
-        <w:bottom w:w="0" w:type="dxa"/>
-        <w:right w:w="108" w:type="dxa"/>
-      </w:tblCellMar>
-    </w:tblPr>
-  </w:style>
-  <w:style w:type="numbering" w:default="1" w:styleId="Sinlista">
-    <w:name w:val="No List"/>
-    <w:uiPriority w:val="99"/>
-    <w:semiHidden/>
-    <w:unhideWhenUsed/>
-  </w:style>
-  <w:style w:type="paragraph" w:customStyle="1" w:styleId="435F3E80D37E47FF954922F9C0046A9F">
-    <w:name w:val="435F3E80D37E47FF954922F9C0046A9F"/>
-    <w:rsid w:val="00FE1CBB"/>
-  </w:style>
-  <w:style w:type="paragraph" w:customStyle="1" w:styleId="0A1F0CFB1DDF488585A2400E3B145BF7">
-    <w:name w:val="0A1F0CFB1DDF488585A2400E3B145BF7"/>
-    <w:rsid w:val="00FE1CBB"/>
-  </w:style>
-  <w:style w:type="paragraph" w:customStyle="1" w:styleId="8F75B3C1503440589AB241E6B047D19F">
-    <w:name w:val="8F75B3C1503440589AB241E6B047D19F"/>
-    <w:rsid w:val="00FE1CBB"/>
-  </w:style>
-  <w:style w:type="paragraph" w:customStyle="1" w:styleId="0A001934D209426AA949A497DC5FE0F8">
-    <w:name w:val="0A001934D209426AA949A497DC5FE0F8"/>
-    <w:rsid w:val="00FE1CBB"/>
-  </w:style>
-  <w:style w:type="paragraph" w:customStyle="1" w:styleId="8892B1D2DDB745DF9008879E7D1AACB7">
-    <w:name w:val="8892B1D2DDB745DF9008879E7D1AACB7"/>
-    <w:rsid w:val="00FE1CBB"/>
-  </w:style>
-  <w:style w:type="paragraph" w:customStyle="1" w:styleId="61D5BC764FB244A284CFDB652A61C4BF">
-    <w:name w:val="61D5BC764FB244A284CFDB652A61C4BF"/>
-    <w:rsid w:val="00FE1CBB"/>
-  </w:style>
-  <w:style w:type="paragraph" w:customStyle="1" w:styleId="79CA381BEC814216ABA80461C13FDE08">
-    <w:name w:val="79CA381BEC814216ABA80461C13FDE08"/>
-    <w:rsid w:val="00FE1CBB"/>
-  </w:style>
-  <w:style w:type="paragraph" w:customStyle="1" w:styleId="5B95EE5775E642C8872008238F7FB1A4">
-    <w:name w:val="5B95EE5775E642C8872008238F7FB1A4"/>
-    <w:rsid w:val="00FE1CBB"/>
-  </w:style>
-</w:styles>
-</file>
-
-<file path=word/glossary/stylesWithEffects.xml><?xml version="1.0" encoding="utf-8"?>
-<w:styles xmlns:wpc="http://schemas.microsoft.com/office/word/2010/wordprocessingCanvas" xmlns:mc="http://schemas.openxmlformats.org/markup-compatibility/2006" xmlns:o="urn:schemas-microsoft-com:office:office" xmlns:r="http://schemas.openxmlformats.org/officeDocument/2006/relationships" xmlns:m="http://schemas.openxmlformats.org/officeDocument/2006/math" xmlns:v="urn:schemas-microsoft-com:vml" xmlns:wp14="http://schemas.microsoft.com/office/word/2010/wordprocessingDrawing" xmlns:wp="http://schemas.openxmlformats.org/drawingml/2006/wordprocessingDrawing" xmlns:w10="urn:schemas-microsoft-com:office:word" xmlns:w="http://schemas.openxmlformats.org/wordprocessingml/2006/main" xmlns:w14="http://schemas.microsoft.com/office/word/2010/wordml" xmlns:wpg="http://schemas.microsoft.com/office/word/2010/wordprocessingGroup" xmlns:wpi="http://schemas.microsoft.com/office/word/2010/wordprocessingInk" xmlns:wne="http://schemas.microsoft.com/office/word/2006/wordml" xmlns:wps="http://schemas.microsoft.com/office/word/2010/wordprocessingShape" mc:Ignorable="w14 wp14">
-  <w:docDefaults>
-    <w:rPrDefault>
-      <w:rPr>
-        <w:rFonts w:asciiTheme="minorHAnsi" w:eastAsiaTheme="minorEastAsia" w:hAnsiTheme="minorHAnsi" w:cstheme="minorBidi"/>
-        <w:sz w:val="22"/>
-        <w:szCs w:val="22"/>
-        <w:lang w:val="es-ES" w:eastAsia="es-ES" w:bidi="ar-SA"/>
-      </w:rPr>
-    </w:rPrDefault>
-    <w:pPrDefault>
-      <w:pPr>
-        <w:spacing w:after="200" w:line="276" w:lineRule="auto"/>
-      </w:pPr>
-    </w:pPrDefault>
-  </w:docDefaults>
-  <w:latentStyles w:defLockedState="0" w:defUIPriority="99" w:defSemiHidden="1" w:defUnhideWhenUsed="1" w:defQFormat="0" w:count="267">
-    <w:lsdException w:name="Normal" w:semiHidden="0" w:uiPriority="0" w:unhideWhenUsed="0" w:qFormat="1"/>
-    <w:lsdException w:name="heading 1" w:semiHidden="0" w:uiPriority="9" w:unhideWhenUsed="0" w:qFormat="1"/>
-    <w:lsdException w:name="heading 2" w:uiPriority="9" w:qFormat="1"/>
-    <w:lsdException w:name="heading 3" w:uiPriority="9" w:qFormat="1"/>
-    <w:lsdException w:name="heading 4" w:uiPriority="9" w:qFormat="1"/>
-    <w:lsdException w:name="heading 5" w:uiPriority="9" w:qFormat="1"/>
-    <w:lsdException w:name="heading 6" w:uiPriority="9" w:qFormat="1"/>
-    <w:lsdException w:name="heading 7" w:uiPriority="9" w:qFormat="1"/>
-    <w:lsdException w:name="heading 8" w:uiPriority="9" w:qFormat="1"/>
-    <w:lsdException w:name="heading 9" w:uiPriority="9" w:qFormat="1"/>
-    <w:lsdException w:name="toc 1" w:uiPriority="39"/>
-    <w:lsdException w:name="toc 2" w:uiPriority="39"/>
-    <w:lsdException w:name="toc 3" w:uiPriority="39"/>
-    <w:lsdException w:name="toc 4" w:uiPriority="39"/>
-    <w:lsdException w:name="toc 5" w:uiPriority="39"/>
-    <w:lsdException w:name="toc 6" w:uiPriority="39"/>
-    <w:lsdException w:name="toc 7" w:uiPriority="39"/>
-    <w:lsdException w:name="toc 8" w:uiPriority="39"/>
-    <w:lsdException w:name="toc 9" w:uiPriority="39"/>
-    <w:lsdException w:name="caption" w:uiPriority="35" w:qFormat="1"/>
-    <w:lsdException w:name="Title" w:semiHidden="0" w:uiPriority="10" w:unhideWhenUsed="0" w:qFormat="1"/>
-    <w:lsdException w:name="Default Paragraph Font" w:uiPriority="1"/>
-    <w:lsdException w:name="Subtitle" w:semiHidden="0" w:uiPriority="11" w:unhideWhenUsed="0" w:qFormat="1"/>
-    <w:lsdException w:name="Strong" w:semiHidden="0" w:uiPriority="22" w:unhideWhenUsed="0" w:qFormat="1"/>
-    <w:lsdException w:name="Emphasis" w:semiHidden="0" w:uiPriority="20" w:unhideWhenUsed="0" w:qFormat="1"/>
-    <w:lsdException w:name="Table Grid" w:semiHidden="0" w:uiPriority="59" w:unhideWhenUsed="0"/>
-    <w:lsdException w:name="Placeholder Text" w:unhideWhenUsed="0"/>
-    <w:lsdException w:name="No Spacing" w:semiHidden="0" w:uiPriority="1" w:unhideWhenUsed="0" w:qFormat="1"/>
-    <w:lsdException w:name="Light Shading" w:semiHidden="0" w:uiPriority="60" w:unhideWhenUsed="0"/>
-    <w:lsdException w:name="Light List" w:semiHidden="0" w:uiPriority="61" w:unhideWhenUsed="0"/>
-    <w:lsdException w:name="Light Grid" w:semiHidden="0" w:uiPriority="62" w:unhideWhenUsed="0"/>
-    <w:lsdException w:name="Medium Shading 1" w:semiHidden="0" w:uiPriority="63" w:unhideWhenUsed="0"/>
-    <w:lsdException w:name="Medium Shading 2" w:semiHidden="0" w:uiPriority="64" w:unhideWhenUsed="0"/>
-    <w:lsdException w:name="Medium List 1" w:semiHidden="0" w:uiPriority="65" w:unhideWhenUsed="0"/>
-    <w:lsdException w:name="Medium List 2" w:semiHidden="0" w:uiPriority="66" w:unhideWhenUsed="0"/>
-    <w:lsdException w:name="Medium Grid 1" w:semiHidden="0" w:uiPriority="67" w:unhideWhenUsed="0"/>
-    <w:lsdException w:name="Medium Grid 2" w:semiHidden="0" w:uiPriority="68" w:unhideWhenUsed="0"/>
-    <w:lsdException w:name="Medium Grid 3" w:semiHidden="0" w:uiPriority="69" w:unhideWhenUsed="0"/>
-    <w:lsdException w:name="Dark List" w:semiHidden="0" w:uiPriority="70" w:unhideWhenUsed="0"/>
-    <w:lsdException w:name="Colorful Shading" w:semiHidden="0" w:uiPriority="71" w:unhideWhenUsed="0"/>
-    <w:lsdException w:name="Colorful List" w:semiHidden="0" w:uiPriority="72" w:unhideWhenUsed="0"/>
-    <w:lsdException w:name="Colorful Grid" w:semiHidden="0" w:uiPriority="73" w:unhideWhenUsed="0"/>
-    <w:lsdException w:name="Light Shading Accent 1" w:semiHidden="0" w:uiPriority="60" w:unhideWhenUsed="0"/>
-    <w:lsdException w:name="Light List Accent 1" w:semiHidden="0" w:uiPriority="61" w:unhideWhenUsed="0"/>
-    <w:lsdException w:name="Light Grid Accent 1" w:semiHidden="0" w:uiPriority="62" w:unhideWhenUsed="0"/>
-    <w:lsdException w:name="Medium Shading 1 Accent 1" w:semiHidden="0" w:uiPriority="63" w:unhideWhenUsed="0"/>
-    <w:lsdException w:name="Medium Shading 2 Accent 1" w:semiHidden="0" w:uiPriority="64" w:unhideWhenUsed="0"/>
-    <w:lsdException w:name="Medium List 1 Accent 1" w:semiHidden="0" w:uiPriority="65" w:unhideWhenUsed="0"/>
-    <w:lsdException w:name="Revision" w:unhideWhenUsed="0"/>
-    <w:lsdException w:name="List Paragraph" w:semiHidden="0" w:uiPriority="34" w:unhideWhenUsed="0" w:qFormat="1"/>
-    <w:lsdException w:name="Quote" w:semiHidden="0" w:uiPriority="29" w:unhideWhenUsed="0" w:qFormat="1"/>
-    <w:lsdException w:name="Intense Quote" w:semiHidden="0" w:uiPriority="30" w:unhideWhenUsed="0" w:qFormat="1"/>
-    <w:lsdException w:name="Medium List 2 Accent 1" w:semiHidden="0" w:uiPriority="66" w:unhideWhenUsed="0"/>
-    <w:lsdException w:name="Medium Grid 1 Accent 1" w:semiHidden="0" w:uiPriority="67" w:unhideWhenUsed="0"/>
-    <w:lsdException w:name="Medium Grid 2 Accent 1" w:semiHidden="0" w:uiPriority="68" w:unhideWhenUsed="0"/>
-    <w:lsdException w:name="Medium Grid 3 Accent 1" w:semiHidden="0" w:uiPriority="69" w:unhideWhenUsed="0"/>
-    <w:lsdException w:name="Dark List Accent 1" w:semiHidden="0" w:uiPriority="70" w:unhideWhenUsed="0"/>
-    <w:lsdException w:name="Colorful Shading Accent 1" w:semiHidden="0" w:uiPriority="71" w:unhideWhenUsed="0"/>
-    <w:lsdException w:name="Colorful List Accent 1" w:semiHidden="0" w:uiPriority="72" w:unhideWhenUsed="0"/>
-    <w:lsdException w:name="Colorful Grid Accent 1" w:semiHidden="0" w:uiPriority="73" w:unhideWhenUsed="0"/>
-    <w:lsdException w:name="Light Shading Accent 2" w:semiHidden="0" w:uiPriority="60" w:unhideWhenUsed="0"/>
-    <w:lsdException w:name="Light List Accent 2" w:semiHidden="0" w:uiPriority="61" w:unhideWhenUsed="0"/>
-    <w:lsdException w:name="Light Grid Accent 2" w:semiHidden="0" w:uiPriority="62" w:unhideWhenUsed="0"/>
-    <w:lsdException w:name="Medium Shading 1 Accent 2" w:semiHidden="0" w:uiPriority="63" w:unhideWhenUsed="0"/>
-    <w:lsdException w:name="Medium Shading 2 Accent 2" w:semiHidden="0" w:uiPriority="64" w:unhideWhenUsed="0"/>
-    <w:lsdException w:name="Medium List 1 Accent 2" w:semiHidden="0" w:uiPriority="65" w:unhideWhenUsed="0"/>
-    <w:lsdException w:name="Medium List 2 Accent 2" w:semiHidden="0" w:uiPriority="66" w:unhideWhenUsed="0"/>
-    <w:lsdException w:name="Medium Grid 1 Accent 2" w:semiHidden="0" w:uiPriority="67" w:unhideWhenUsed="0"/>
-    <w:lsdException w:name="Medium Grid 2 Accent 2" w:semiHidden="0" w:uiPriority="68" w:unhideWhenUsed="0"/>
-    <w:lsdException w:name="Medium Grid 3 Accent 2" w:semiHidden="0" w:uiPriority="69" w:unhideWhenUsed="0"/>
-    <w:lsdException w:name="Dark List Accent 2" w:semiHidden="0" w:uiPriority="70" w:unhideWhenUsed="0"/>
-    <w:lsdException w:name="Colorful Shading Accent 2" w:semiHidden="0" w:uiPriority="71" w:unhideWhenUsed="0"/>
-    <w:lsdException w:name="Colorful List Accent 2" w:semiHidden="0" w:uiPriority="72" w:unhideWhenUsed="0"/>
-    <w:lsdException w:name="Colorful Grid Accent 2" w:semiHidden="0" w:uiPriority="73" w:unhideWhenUsed="0"/>
-    <w:lsdException w:name="Light Shading Accent 3" w:semiHidden="0" w:uiPriority="60" w:unhideWhenUsed="0"/>
-    <w:lsdException w:name="Light List Accent 3" w:semiHidden="0" w:uiPriority="61" w:unhideWhenUsed="0"/>
-    <w:lsdException w:name="Light Grid Accent 3" w:semiHidden="0" w:uiPriority="62" w:unhideWhenUsed="0"/>
-    <w:lsdException w:name="Medium Shading 1 Accent 3" w:semiHidden="0" w:uiPriority="63" w:unhideWhenUsed="0"/>
-    <w:lsdException w:name="Medium Shading 2 Accent 3" w:semiHidden="0" w:uiPriority="64" w:unhideWhenUsed="0"/>
-    <w:lsdException w:name="Medium List 1 Accent 3" w:semiHidden="0" w:uiPriority="65" w:unhideWhenUsed="0"/>
-    <w:lsdException w:name="Medium List 2 Accent 3" w:semiHidden="0" w:uiPriority="66" w:unhideWhenUsed="0"/>
-    <w:lsdException w:name="Medium Grid 1 Accent 3" w:semiHidden="0" w:uiPriority="67" w:unhideWhenUsed="0"/>
-    <w:lsdException w:name="Medium Grid 2 Accent 3" w:semiHidden="0" w:uiPriority="68" w:unhideWhenUsed="0"/>
-    <w:lsdException w:name="Medium Grid 3 Accent 3" w:semiHidden="0" w:uiPriority="69" w:unhideWhenUsed="0"/>
-    <w:lsdException w:name="Dark List Accent 3" w:semiHidden="0" w:uiPriority="70" w:unhideWhenUsed="0"/>
-    <w:lsdException w:name="Colorful Shading Accent 3" w:semiHidden="0" w:uiPriority="71" w:unhideWhenUsed="0"/>
-    <w:lsdException w:name="Colorful List Accent 3" w:semiHidden="0" w:uiPriority="72" w:unhideWhenUsed="0"/>
-    <w:lsdException w:name="Colorful Grid Accent 3" w:semiHidden="0" w:uiPriority="73" w:unhideWhenUsed="0"/>
-    <w:lsdException w:name="Light Shading Accent 4" w:semiHidden="0" w:uiPriority="60" w:unhideWhenUsed="0"/>
-    <w:lsdException w:name="Light List Accent 4" w:semiHidden="0" w:uiPriority="61" w:unhideWhenUsed="0"/>
-    <w:lsdException w:name="Light Grid Accent 4" w:semiHidden="0" w:uiPriority="62" w:unhideWhenUsed="0"/>
-    <w:lsdException w:name="Medium Shading 1 Accent 4" w:semiHidden="0" w:uiPriority="63" w:unhideWhenUsed="0"/>
-    <w:lsdException w:name="Medium Shading 2 Accent 4" w:semiHidden="0" w:uiPriority="64" w:unhideWhenUsed="0"/>
-    <w:lsdException w:name="Medium List 1 Accent 4" w:semiHidden="0" w:uiPriority="65" w:unhideWhenUsed="0"/>
-    <w:lsdException w:name="Medium List 2 Accent 4" w:semiHidden="0" w:uiPriority="66" w:unhideWhenUsed="0"/>
-    <w:lsdException w:name="Medium Grid 1 Accent 4" w:semiHidden="0" w:uiPriority="67" w:unhideWhenUsed="0"/>
-    <w:lsdException w:name="Medium Grid 2 Accent 4" w:semiHidden="0" w:uiPriority="68" w:unhideWhenUsed="0"/>
-    <w:lsdException w:name="Medium Grid 3 Accent 4" w:semiHidden="0" w:uiPriority="69" w:unhideWhenUsed="0"/>
-    <w:lsdException w:name="Dark List Accent 4" w:semiHidden="0" w:uiPriority="70" w:unhideWhenUsed="0"/>
-    <w:lsdException w:name="Colorful Shading Accent 4" w:semiHidden="0" w:uiPriority="71" w:unhideWhenUsed="0"/>
-    <w:lsdException w:name="Colorful List Accent 4" w:semiHidden="0" w:uiPriority="72" w:unhideWhenUsed="0"/>
-    <w:lsdException w:name="Colorful Grid Accent 4" w:semiHidden="0" w:uiPriority="73" w:unhideWhenUsed="0"/>
-    <w:lsdException w:name="Light Shading Accent 5" w:semiHidden="0" w:uiPriority="60" w:unhideWhenUsed="0"/>
-    <w:lsdException w:name="Light List Accent 5" w:semiHidden="0" w:uiPriority="61" w:unhideWhenUsed="0"/>
-    <w:lsdException w:name="Light Grid Accent 5" w:semiHidden="0" w:uiPriority="62" w:unhideWhenUsed="0"/>
-    <w:lsdException w:name="Medium Shading 1 Accent 5" w:semiHidden="0" w:uiPriority="63" w:unhideWhenUsed="0"/>
-    <w:lsdException w:name="Medium Shading 2 Accent 5" w:semiHidden="0" w:uiPriority="64" w:unhideWhenUsed="0"/>
-    <w:lsdException w:name="Medium List 1 Accent 5" w:semiHidden="0" w:uiPriority="65" w:unhideWhenUsed="0"/>
-    <w:lsdException w:name="Medium List 2 Accent 5" w:semiHidden="0" w:uiPriority="66" w:unhideWhenUsed="0"/>
-    <w:lsdException w:name="Medium Grid 1 Accent 5" w:semiHidden="0" w:uiPriority="67" w:unhideWhenUsed="0"/>
-    <w:lsdException w:name="Medium Grid 2 Accent 5" w:semiHidden="0" w:uiPriority="68" w:unhideWhenUsed="0"/>
-    <w:lsdException w:name="Medium Grid 3 Accent 5" w:semiHidden="0" w:uiPriority="69" w:unhideWhenUsed="0"/>
-    <w:lsdException w:name="Dark List Accent 5" w:semiHidden="0" w:uiPriority="70" w:unhideWhenUsed="0"/>
-    <w:lsdException w:name="Colorful Shading Accent 5" w:semiHidden="0" w:uiPriority="71" w:unhideWhenUsed="0"/>
-    <w:lsdException w:name="Colorful List Accent 5" w:semiHidden="0" w:uiPriority="72" w:unhideWhenUsed="0"/>
-    <w:lsdException w:name="Colorful Grid Accent 5" w:semiHidden="0" w:uiPriority="73" w:unhideWhenUsed="0"/>
-    <w:lsdException w:name="Light Shading Accent 6" w:semiHidden="0" w:uiPriority="60" w:unhideWhenUsed="0"/>
-    <w:lsdException w:name="Light List Accent 6" w:semiHidden="0" w:uiPriority="61" w:unhideWhenUsed="0"/>
-    <w:lsdException w:name="Light Grid Accent 6" w:semiHidden="0" w:uiPriority="62" w:unhideWhenUsed="0"/>
-    <w:lsdException w:name="Medium Shading 1 Accent 6" w:semiHidden="0" w:uiPriority="63" w:unhideWhenUsed="0"/>
-    <w:lsdException w:name="Medium Shading 2 Accent 6" w:semiHidden="0" w:uiPriority="64" w:unhideWhenUsed="0"/>
-    <w:lsdException w:name="Medium List 1 Accent 6" w:semiHidden="0" w:uiPriority="65" w:unhideWhenUsed="0"/>
-    <w:lsdException w:name="Medium List 2 Accent 6" w:semiHidden="0" w:uiPriority="66" w:unhideWhenUsed="0"/>
-    <w:lsdException w:name="Medium Grid 1 Accent 6" w:semiHidden="0" w:uiPriority="67" w:unhideWhenUsed="0"/>
-    <w:lsdException w:name="Medium Grid 2 Accent 6" w:semiHidden="0" w:uiPriority="68" w:unhideWhenUsed="0"/>
-    <w:lsdException w:name="Medium Grid 3 Accent 6" w:semiHidden="0" w:uiPriority="69" w:unhideWhenUsed="0"/>
-    <w:lsdException w:name="Dark List Accent 6" w:semiHidden="0" w:uiPriority="70" w:unhideWhenUsed="0"/>
-    <w:lsdException w:name="Colorful Shading Accent 6" w:semiHidden="0" w:uiPriority="71" w:unhideWhenUsed="0"/>
-    <w:lsdException w:name="Colorful List Accent 6" w:semiHidden="0" w:uiPriority="72" w:unhideWhenUsed="0"/>
-    <w:lsdException w:name="Colorful Grid Accent 6" w:semiHidden="0" w:uiPriority="73" w:unhideWhenUsed="0"/>
-    <w:lsdException w:name="Subtle Emphasis" w:semiHidden="0" w:uiPriority="19" w:unhideWhenUsed="0" w:qFormat="1"/>
-    <w:lsdException w:name="Intense Emphasis" w:semiHidden="0" w:uiPriority="21" w:unhideWhenUsed="0" w:qFormat="1"/>
-    <w:lsdException w:name="Subtle Reference" w:semiHidden="0" w:uiPriority="31" w:unhideWhenUsed="0" w:qFormat="1"/>
-    <w:lsdException w:name="Intense Reference" w:semiHidden="0" w:uiPriority="32" w:unhideWhenUsed="0" w:qFormat="1"/>
-    <w:lsdException w:name="Book Title" w:semiHidden="0" w:uiPriority="33" w:unhideWhenUsed="0" w:qFormat="1"/>
-    <w:lsdException w:name="Bibliography" w:uiPriority="37"/>
-    <w:lsdException w:name="TOC Heading" w:uiPriority="39" w:qFormat="1"/>
-  </w:latentStyles>
-  <w:style w:type="paragraph" w:default="1" w:styleId="Normal">
-    <w:name w:val="Normal"/>
-    <w:qFormat/>
-  </w:style>
-  <w:style w:type="character" w:default="1" w:styleId="Fuentedeprrafopredeter">
-    <w:name w:val="Default Paragraph Font"/>
-    <w:uiPriority w:val="1"/>
-    <w:semiHidden/>
-    <w:unhideWhenUsed/>
-  </w:style>
-  <w:style w:type="table" w:default="1" w:styleId="Tablanormal">
-    <w:name w:val="Normal Table"/>
-    <w:uiPriority w:val="99"/>
-    <w:semiHidden/>
-    <w:unhideWhenUsed/>
-    <w:tblPr>
-      <w:tblInd w:w="0" w:type="dxa"/>
-      <w:tblCellMar>
-        <w:top w:w="0" w:type="dxa"/>
-        <w:left w:w="108" w:type="dxa"/>
-        <w:bottom w:w="0" w:type="dxa"/>
-        <w:right w:w="108" w:type="dxa"/>
-      </w:tblCellMar>
-    </w:tblPr>
-  </w:style>
-  <w:style w:type="numbering" w:default="1" w:styleId="Sinlista">
-    <w:name w:val="No List"/>
-    <w:uiPriority w:val="99"/>
-    <w:semiHidden/>
-    <w:unhideWhenUsed/>
-  </w:style>
-  <w:style w:type="paragraph" w:customStyle="1" w:styleId="435F3E80D37E47FF954922F9C0046A9F">
-    <w:name w:val="435F3E80D37E47FF954922F9C0046A9F"/>
-    <w:rsid w:val="00FE1CBB"/>
-  </w:style>
-  <w:style w:type="paragraph" w:customStyle="1" w:styleId="0A1F0CFB1DDF488585A2400E3B145BF7">
-    <w:name w:val="0A1F0CFB1DDF488585A2400E3B145BF7"/>
-    <w:rsid w:val="00FE1CBB"/>
-  </w:style>
-  <w:style w:type="paragraph" w:customStyle="1" w:styleId="8F75B3C1503440589AB241E6B047D19F">
-    <w:name w:val="8F75B3C1503440589AB241E6B047D19F"/>
-    <w:rsid w:val="00FE1CBB"/>
-  </w:style>
-  <w:style w:type="paragraph" w:customStyle="1" w:styleId="0A001934D209426AA949A497DC5FE0F8">
-    <w:name w:val="0A001934D209426AA949A497DC5FE0F8"/>
-    <w:rsid w:val="00FE1CBB"/>
-  </w:style>
-  <w:style w:type="paragraph" w:customStyle="1" w:styleId="8892B1D2DDB745DF9008879E7D1AACB7">
-    <w:name w:val="8892B1D2DDB745DF9008879E7D1AACB7"/>
-    <w:rsid w:val="00FE1CBB"/>
-  </w:style>
-  <w:style w:type="paragraph" w:customStyle="1" w:styleId="61D5BC764FB244A284CFDB652A61C4BF">
-    <w:name w:val="61D5BC764FB244A284CFDB652A61C4BF"/>
-    <w:rsid w:val="00FE1CBB"/>
-  </w:style>
-  <w:style w:type="paragraph" w:customStyle="1" w:styleId="79CA381BEC814216ABA80461C13FDE08">
-    <w:name w:val="79CA381BEC814216ABA80461C13FDE08"/>
-    <w:rsid w:val="00FE1CBB"/>
-  </w:style>
-  <w:style w:type="paragraph" w:customStyle="1" w:styleId="5B95EE5775E642C8872008238F7FB1A4">
-    <w:name w:val="5B95EE5775E642C8872008238F7FB1A4"/>
-    <w:rsid w:val="00FE1CBB"/>
-  </w:style>
-</w:styles>
-</file>
-
-<file path=word/glossary/webSettings.xml><?xml version="1.0" encoding="utf-8"?>
-<w:webSettings xmlns:mc="http://schemas.openxmlformats.org/markup-compatibility/2006" xmlns:r="http://schemas.openxmlformats.org/officeDocument/2006/relationships" xmlns:w="http://schemas.openxmlformats.org/wordprocessingml/2006/main" xmlns:w14="http://schemas.microsoft.com/office/word/2010/wordml" mc:Ignorable="w14">
-  <w:optimizeForBrowser/>
-  <w:allowPNG/>
-</w:webSettings>
-</file>
-
 <file path=word/theme/theme1.xml><?xml version="1.0" encoding="utf-8"?>
 <a:theme xmlns:a="http://schemas.openxmlformats.org/drawingml/2006/main" name="Tema de Office">
   <a:themeElements>

</xml_diff>